<commit_message>
corrected some errors in the code. 1. while method does not work for old light model 2. do not delete the exsiting tables in the data file 3. updated the java version, it seems now groimp freeze less 4. there are some small errors when running flux light model on my computer 5. use cmd can see the background errors
Signed-off-by: junqi zhu <junqi108@gmail.com>
</commit_message>
<xml_diff>
--- a/Model logs for GrapevineXL 2015-5-27.docx
+++ b/Model logs for GrapevineXL 2015-5-27.docx
@@ -1064,19 +1064,31 @@
       </w:pPr>
       <w:r>
         <w:lastRenderedPageBreak/>
-        <w:t>2015</w:t>
-      </w:r>
-      <w:r>
-        <w:t>-12-3</w:t>
-      </w:r>
-      <w:r>
-        <w:t xml:space="preserve"> </w:t>
-      </w:r>
-      <w:r>
-        <w:t>for improving the light interception, I make the phyllotax into 137.5</w:t>
+        <w:t>2015-12-3 for improving the light interception, I make the phyllotax into 137.5</w:t>
+      </w:r>
+    </w:p>
+    <w:p>
+      <w:pPr>
+        <w:spacing w:line="480" w:lineRule="auto"/>
+      </w:pPr>
+      <w:r>
+        <w:t>2015-12-4 adding the Gxc buffering part for the leaf transpiration and leaf water potential</w:t>
+      </w:r>
+    </w:p>
+    <w:p>
+      <w:pPr>
+        <w:spacing w:line="480" w:lineRule="auto"/>
+      </w:pPr>
+      <w:r>
+        <w:t>2015-12-10 do not delete chart or tables, it makes unable to open the model</w:t>
       </w:r>
       <w:bookmarkStart w:id="0" w:name="_GoBack"/>
       <w:bookmarkEnd w:id="0"/>
+    </w:p>
+    <w:p>
+      <w:pPr>
+        <w:spacing w:line="480" w:lineRule="auto"/>
+      </w:pPr>
     </w:p>
     <w:p>
       <w:pPr>

</xml_diff>

<commit_message>
start to convert the model into a linux version for running on HPC
Signed-off-by: junqi zhu <junqi108@gmail.com>
</commit_message>
<xml_diff>
--- a/Model logs for GrapevineXL 2015-5-27.docx
+++ b/Model logs for GrapevineXL 2015-5-27.docx
@@ -39,10 +39,34 @@
         <w:t>starts</w:t>
       </w:r>
       <w:r>
-        <w:t xml:space="preserve"> to transform the basic Grape model into a complex one. First convert the daily calculation into hourly calculation; second add the complex light model. Control whether there is light or not by the sunrise time and sunset time. We use math.round sunrise and sunset to get a integer number. The error in this rounding method is minimized by the calculation of light power within each hour. The calculation of light power does not follow the exactly hour. Instead, we use the sunset time minus the sunrise time to get the </w:t>
-      </w:r>
-      <w:r>
-        <w:t xml:space="preserve">number of points that we want to calculate. These number is equally distributed over the real day length with decimal numbers. </w:t>
+        <w:t xml:space="preserve"> to transform the basic Grape model into a complex one. First convert the daily calculation into hourly calculation; second add the complex light model. Control whether there is light or not by the sunrise time and sunset time. We use </w:t>
+      </w:r>
+      <w:proofErr w:type="spellStart"/>
+      <w:r>
+        <w:t>math.round</w:t>
+      </w:r>
+      <w:proofErr w:type="spellEnd"/>
+      <w:r>
+        <w:t xml:space="preserve"> sunrise and sunset to get </w:t>
+      </w:r>
+      <w:proofErr w:type="gramStart"/>
+      <w:r>
+        <w:t>a</w:t>
+      </w:r>
+      <w:proofErr w:type="gramEnd"/>
+      <w:r>
+        <w:t xml:space="preserve"> integer number. The error in this rounding method is minimized by the calculation of light power within each hour. The calculation of light power does not follow the exactly hour. Instead, we use the sunset time minus the sunrise time to get the </w:t>
+      </w:r>
+      <w:r>
+        <w:t xml:space="preserve">number of points that we want to calculate. </w:t>
+      </w:r>
+      <w:proofErr w:type="gramStart"/>
+      <w:r>
+        <w:t>These number</w:t>
+      </w:r>
+      <w:proofErr w:type="gramEnd"/>
+      <w:r>
+        <w:t xml:space="preserve"> is equally distributed over the real day length with decimal numbers. </w:t>
       </w:r>
     </w:p>
     <w:p>
@@ -87,7 +111,23 @@
           <w:rFonts w:ascii="Times New Roman" w:hAnsi="Times New Roman"/>
           <w:sz w:val="24"/>
         </w:rPr>
-        <w:t xml:space="preserve">I tried to use setVisulize for the spectral light, </w:t>
+        <w:t xml:space="preserve">I tried to use </w:t>
+      </w:r>
+      <w:proofErr w:type="spellStart"/>
+      <w:r>
+        <w:rPr>
+          <w:rFonts w:ascii="Times New Roman" w:hAnsi="Times New Roman"/>
+          <w:sz w:val="24"/>
+        </w:rPr>
+        <w:t>setVisulize</w:t>
+      </w:r>
+      <w:proofErr w:type="spellEnd"/>
+      <w:r>
+        <w:rPr>
+          <w:rFonts w:ascii="Times New Roman" w:hAnsi="Times New Roman"/>
+          <w:sz w:val="24"/>
+        </w:rPr>
+        <w:t xml:space="preserve"> for the spectral light, </w:t>
       </w:r>
       <w:r>
         <w:rPr>
@@ -138,6 +178,7 @@
         </w:rPr>
         <w:t xml:space="preserve">With the old light model, the </w:t>
       </w:r>
+      <w:proofErr w:type="spellStart"/>
       <w:r>
         <w:rPr>
           <w:rFonts w:ascii="Times New Roman" w:hAnsi="Times New Roman"/>
@@ -145,6 +186,7 @@
         </w:rPr>
         <w:t>AlgorithmSwitchShader</w:t>
       </w:r>
+      <w:proofErr w:type="spellEnd"/>
       <w:r>
         <w:rPr>
           <w:rFonts w:ascii="Times New Roman" w:hAnsi="Times New Roman"/>
@@ -192,7 +234,57 @@
           <w:rFonts w:ascii="Times New Roman" w:hAnsi="Times New Roman"/>
           <w:sz w:val="24"/>
         </w:rPr>
-        <w:t xml:space="preserve">For the directional light we use setPowerDensity() to give the power. And for others like spectral light and spot light we use setPower(). What is the difference between them? I tried the directional light and spot light in the code. </w:t>
+        <w:t xml:space="preserve">For the directional light we use </w:t>
+      </w:r>
+      <w:proofErr w:type="spellStart"/>
+      <w:proofErr w:type="gramStart"/>
+      <w:r>
+        <w:rPr>
+          <w:rFonts w:ascii="Times New Roman" w:hAnsi="Times New Roman"/>
+          <w:sz w:val="24"/>
+        </w:rPr>
+        <w:t>setPowerDensity</w:t>
+      </w:r>
+      <w:proofErr w:type="spellEnd"/>
+      <w:r>
+        <w:rPr>
+          <w:rFonts w:ascii="Times New Roman" w:hAnsi="Times New Roman"/>
+          <w:sz w:val="24"/>
+        </w:rPr>
+        <w:t>(</w:t>
+      </w:r>
+      <w:proofErr w:type="gramEnd"/>
+      <w:r>
+        <w:rPr>
+          <w:rFonts w:ascii="Times New Roman" w:hAnsi="Times New Roman"/>
+          <w:sz w:val="24"/>
+        </w:rPr>
+        <w:t xml:space="preserve">) to give the power. And for others like spectral light and spot light we use </w:t>
+      </w:r>
+      <w:proofErr w:type="spellStart"/>
+      <w:proofErr w:type="gramStart"/>
+      <w:r>
+        <w:rPr>
+          <w:rFonts w:ascii="Times New Roman" w:hAnsi="Times New Roman"/>
+          <w:sz w:val="24"/>
+        </w:rPr>
+        <w:t>setPower</w:t>
+      </w:r>
+      <w:proofErr w:type="spellEnd"/>
+      <w:r>
+        <w:rPr>
+          <w:rFonts w:ascii="Times New Roman" w:hAnsi="Times New Roman"/>
+          <w:sz w:val="24"/>
+        </w:rPr>
+        <w:t>(</w:t>
+      </w:r>
+      <w:proofErr w:type="gramEnd"/>
+      <w:r>
+        <w:rPr>
+          <w:rFonts w:ascii="Times New Roman" w:hAnsi="Times New Roman"/>
+          <w:sz w:val="24"/>
+        </w:rPr>
+        <w:t xml:space="preserve">). What is the difference between them? I tried the directional light and spot light in the code. </w:t>
       </w:r>
       <w:r>
         <w:rPr>
@@ -217,7 +309,25 @@
           <w:sz w:val="24"/>
         </w:rPr>
         <w:lastRenderedPageBreak/>
-        <w:t xml:space="preserve">directional light I only need powerDensity 1 to reach the same illumination by spot light with power 100.  </w:t>
+        <w:t xml:space="preserve">directional light I only need </w:t>
+      </w:r>
+      <w:proofErr w:type="spellStart"/>
+      <w:r>
+        <w:rPr>
+          <w:rFonts w:ascii="Times New Roman" w:hAnsi="Times New Roman"/>
+          <w:color w:val="FF0000"/>
+          <w:sz w:val="24"/>
+        </w:rPr>
+        <w:t>powerDensity</w:t>
+      </w:r>
+      <w:proofErr w:type="spellEnd"/>
+      <w:r>
+        <w:rPr>
+          <w:rFonts w:ascii="Times New Roman" w:hAnsi="Times New Roman"/>
+          <w:color w:val="FF0000"/>
+          <w:sz w:val="24"/>
+        </w:rPr>
+        <w:t xml:space="preserve"> 1 to reach the same illumination by spot light with power 100.  </w:t>
       </w:r>
     </w:p>
     <w:p>
@@ -283,7 +393,23 @@
           <w:rFonts w:ascii="Times New Roman" w:hAnsi="Times New Roman"/>
           <w:sz w:val="24"/>
         </w:rPr>
-        <w:t xml:space="preserve">defines the direction of the rays. In the double array, the number of rows represents the rings or plane that you defined. The horizontal angle can be calculated using 180/the number of rows. One row of array represent the points in one ring. The vertical angle can be calculated using 360/number of points in one row. However I do not understand the meaning of those values in the DISTRIBUTION array. In the daylight example they were 1, and in the Lamp test environment there were more than 3000. </w:t>
+        <w:t xml:space="preserve">defines the direction of the rays. In the double array, the number of rows represents the rings or plane that you defined. The horizontal angle can be calculated using 180/the number of rows. One row of array </w:t>
+      </w:r>
+      <w:proofErr w:type="gramStart"/>
+      <w:r>
+        <w:rPr>
+          <w:rFonts w:ascii="Times New Roman" w:hAnsi="Times New Roman"/>
+          <w:sz w:val="24"/>
+        </w:rPr>
+        <w:t>represent</w:t>
+      </w:r>
+      <w:proofErr w:type="gramEnd"/>
+      <w:r>
+        <w:rPr>
+          <w:rFonts w:ascii="Times New Roman" w:hAnsi="Times New Roman"/>
+          <w:sz w:val="24"/>
+        </w:rPr>
+        <w:t xml:space="preserve"> the points in one ring. The vertical angle can be calculated using 360/number of points in one row. However I do not understand the meaning of those values in the DISTRIBUTION array. In the daylight example they were 1, and in the Lamp test environment there were more than 3000. </w:t>
       </w:r>
       <w:r>
         <w:rPr>
@@ -323,6 +449,7 @@
         </w:rPr>
         <w:t xml:space="preserve">defines the wavelengths and amplitudes of the light source. Amplitudes are expressed in relative terms. When we use </w:t>
       </w:r>
+      <w:proofErr w:type="spellStart"/>
       <w:r>
         <w:rPr>
           <w:rFonts w:ascii="Times New Roman" w:hAnsi="Times New Roman"/>
@@ -330,6 +457,7 @@
         </w:rPr>
         <w:t>BlackbodySpectralCurve</w:t>
       </w:r>
+      <w:proofErr w:type="spellEnd"/>
       <w:r>
         <w:rPr>
           <w:rFonts w:ascii="Times New Roman" w:hAnsi="Times New Roman"/>
@@ -401,7 +529,23 @@
           <w:rFonts w:ascii="Times New Roman" w:hAnsi="Times New Roman"/>
           <w:sz w:val="24"/>
         </w:rPr>
-        <w:t xml:space="preserve">When we use the directional light, spot light and other light sources, we can not specify the </w:t>
+        <w:t xml:space="preserve">When we use the directional light, spot light and other light sources, we </w:t>
+      </w:r>
+      <w:proofErr w:type="spellStart"/>
+      <w:r>
+        <w:rPr>
+          <w:rFonts w:ascii="Times New Roman" w:hAnsi="Times New Roman"/>
+          <w:sz w:val="24"/>
+        </w:rPr>
+        <w:t>can not</w:t>
+      </w:r>
+      <w:proofErr w:type="spellEnd"/>
+      <w:r>
+        <w:rPr>
+          <w:rFonts w:ascii="Times New Roman" w:hAnsi="Times New Roman"/>
+          <w:sz w:val="24"/>
+        </w:rPr>
+        <w:t xml:space="preserve"> specify the </w:t>
       </w:r>
       <w:r>
         <w:rPr>
@@ -433,6 +577,7 @@
         </w:rPr>
         <w:t xml:space="preserve">but we can measure the absorption of different wavelength as shown in the daylight example. However, I was wondering what </w:t>
       </w:r>
+      <w:proofErr w:type="gramStart"/>
       <w:r>
         <w:rPr>
           <w:rFonts w:ascii="Times New Roman" w:hAnsi="Times New Roman"/>
@@ -445,7 +590,15 @@
           <w:rFonts w:ascii="Times New Roman" w:hAnsi="Times New Roman"/>
           <w:sz w:val="24"/>
         </w:rPr>
-        <w:t xml:space="preserve"> for those light sources.  </w:t>
+        <w:t xml:space="preserve"> for those light sources</w:t>
+      </w:r>
+      <w:proofErr w:type="gramEnd"/>
+      <w:r>
+        <w:rPr>
+          <w:rFonts w:ascii="Times New Roman" w:hAnsi="Times New Roman"/>
+          <w:sz w:val="24"/>
+        </w:rPr>
+        <w:t xml:space="preserve">.  </w:t>
       </w:r>
       <w:r>
         <w:rPr>
@@ -488,7 +641,41 @@
           <w:rFonts w:ascii="Times New Roman" w:hAnsi="Times New Roman"/>
           <w:sz w:val="24"/>
         </w:rPr>
-        <w:t xml:space="preserve">I see in the measure mode, GPU_LM. setMeasureMode (MeasureMode. FULL_SPECTRUM); we have options to choose full spectrum, integrate, and RGB. </w:t>
+        <w:t xml:space="preserve">I see in the measure mode, GPU_LM. </w:t>
+      </w:r>
+      <w:proofErr w:type="spellStart"/>
+      <w:proofErr w:type="gramStart"/>
+      <w:r>
+        <w:rPr>
+          <w:rFonts w:ascii="Times New Roman" w:hAnsi="Times New Roman"/>
+          <w:sz w:val="24"/>
+        </w:rPr>
+        <w:t>setMeasureMode</w:t>
+      </w:r>
+      <w:proofErr w:type="spellEnd"/>
+      <w:proofErr w:type="gramEnd"/>
+      <w:r>
+        <w:rPr>
+          <w:rFonts w:ascii="Times New Roman" w:hAnsi="Times New Roman"/>
+          <w:sz w:val="24"/>
+        </w:rPr>
+        <w:t xml:space="preserve"> (</w:t>
+      </w:r>
+      <w:proofErr w:type="spellStart"/>
+      <w:r>
+        <w:rPr>
+          <w:rFonts w:ascii="Times New Roman" w:hAnsi="Times New Roman"/>
+          <w:sz w:val="24"/>
+        </w:rPr>
+        <w:t>MeasureMode</w:t>
+      </w:r>
+      <w:proofErr w:type="spellEnd"/>
+      <w:r>
+        <w:rPr>
+          <w:rFonts w:ascii="Times New Roman" w:hAnsi="Times New Roman"/>
+          <w:sz w:val="24"/>
+        </w:rPr>
+        <w:t xml:space="preserve">. FULL_SPECTRUM); we have options to choose full spectrum, integrate, and RGB. </w:t>
       </w:r>
       <w:r>
         <w:rPr>
@@ -531,7 +718,32 @@
           <w:sz w:val="24"/>
         </w:rPr>
         <w:lastRenderedPageBreak/>
-        <w:t xml:space="preserve">interception and photosynthesis, I can just use directional light. Maybe for red:far red ratio we can use the full spectrum.  </w:t>
+        <w:t xml:space="preserve">interception and photosynthesis, I can just use directional light. Maybe for </w:t>
+      </w:r>
+      <w:proofErr w:type="spellStart"/>
+      <w:r>
+        <w:rPr>
+          <w:rFonts w:ascii="Times New Roman" w:hAnsi="Times New Roman"/>
+          <w:sz w:val="24"/>
+        </w:rPr>
+        <w:t>red</w:t>
+      </w:r>
+      <w:proofErr w:type="gramStart"/>
+      <w:r>
+        <w:rPr>
+          <w:rFonts w:ascii="Times New Roman" w:hAnsi="Times New Roman"/>
+          <w:sz w:val="24"/>
+        </w:rPr>
+        <w:t>:far</w:t>
+      </w:r>
+      <w:proofErr w:type="spellEnd"/>
+      <w:proofErr w:type="gramEnd"/>
+      <w:r>
+        <w:rPr>
+          <w:rFonts w:ascii="Times New Roman" w:hAnsi="Times New Roman"/>
+          <w:sz w:val="24"/>
+        </w:rPr>
+        <w:t xml:space="preserve"> red ratio we can use the full spectrum.  </w:t>
       </w:r>
       <w:r>
         <w:rPr>
@@ -633,14 +845,46 @@
           <w:rFonts w:ascii="Times New Roman" w:hAnsi="Times New Roman"/>
           <w:sz w:val="24"/>
         </w:rPr>
-        <w:t xml:space="preserve"> Do we need some adaptations for this application. </w:t>
-      </w:r>
-      <w:r>
-        <w:rPr>
-          <w:rFonts w:ascii="Times New Roman" w:hAnsi="Times New Roman"/>
-          <w:sz w:val="24"/>
-        </w:rPr>
-        <w:t xml:space="preserve"> It seems not. See my code of the directlight and diffuse light. With new light model and directional light, it works</w:t>
+        <w:t xml:space="preserve"> Do we need some adaptations for this </w:t>
+      </w:r>
+      <w:proofErr w:type="gramStart"/>
+      <w:r>
+        <w:rPr>
+          <w:rFonts w:ascii="Times New Roman" w:hAnsi="Times New Roman"/>
+          <w:sz w:val="24"/>
+        </w:rPr>
+        <w:t>application.</w:t>
+      </w:r>
+      <w:proofErr w:type="gramEnd"/>
+      <w:r>
+        <w:rPr>
+          <w:rFonts w:ascii="Times New Roman" w:hAnsi="Times New Roman"/>
+          <w:sz w:val="24"/>
+        </w:rPr>
+        <w:t xml:space="preserve"> </w:t>
+      </w:r>
+      <w:r>
+        <w:rPr>
+          <w:rFonts w:ascii="Times New Roman" w:hAnsi="Times New Roman"/>
+          <w:sz w:val="24"/>
+        </w:rPr>
+        <w:t xml:space="preserve"> It seems not. See my code of the </w:t>
+      </w:r>
+      <w:proofErr w:type="spellStart"/>
+      <w:r>
+        <w:rPr>
+          <w:rFonts w:ascii="Times New Roman" w:hAnsi="Times New Roman"/>
+          <w:sz w:val="24"/>
+        </w:rPr>
+        <w:t>directlight</w:t>
+      </w:r>
+      <w:proofErr w:type="spellEnd"/>
+      <w:r>
+        <w:rPr>
+          <w:rFonts w:ascii="Times New Roman" w:hAnsi="Times New Roman"/>
+          <w:sz w:val="24"/>
+        </w:rPr>
+        <w:t xml:space="preserve"> and diffuse light. With new light model and directional light, it works</w:t>
       </w:r>
       <w:r>
         <w:rPr>
@@ -679,7 +923,23 @@
           <w:rFonts w:ascii="Times New Roman" w:hAnsi="Times New Roman"/>
           <w:sz w:val="24"/>
         </w:rPr>
-        <w:t xml:space="preserve">How to use the object Patch. Right now I use lots of tiles to build the soil. maybe with patch, one sentence can do the all. </w:t>
+        <w:t xml:space="preserve">How to use the object Patch. Right now I use lots of tiles to build the soil. </w:t>
+      </w:r>
+      <w:proofErr w:type="gramStart"/>
+      <w:r>
+        <w:rPr>
+          <w:rFonts w:ascii="Times New Roman" w:hAnsi="Times New Roman"/>
+          <w:sz w:val="24"/>
+        </w:rPr>
+        <w:t>maybe</w:t>
+      </w:r>
+      <w:proofErr w:type="gramEnd"/>
+      <w:r>
+        <w:rPr>
+          <w:rFonts w:ascii="Times New Roman" w:hAnsi="Times New Roman"/>
+          <w:sz w:val="24"/>
+        </w:rPr>
+        <w:t xml:space="preserve"> with patch, one sentence can do the all. </w:t>
       </w:r>
     </w:p>
     <w:p>
@@ -696,7 +956,23 @@
           <w:rFonts w:ascii="Times New Roman" w:hAnsi="Times New Roman"/>
           <w:sz w:val="24"/>
         </w:rPr>
-        <w:t xml:space="preserve">How to use the object Patch. Right now I use lots of tiles to build the soil. maybe with patch, one sentence can do the all. </w:t>
+        <w:t xml:space="preserve">How to use the object Patch. Right now I use lots of tiles to build the soil. </w:t>
+      </w:r>
+      <w:proofErr w:type="gramStart"/>
+      <w:r>
+        <w:rPr>
+          <w:rFonts w:ascii="Times New Roman" w:hAnsi="Times New Roman"/>
+          <w:sz w:val="24"/>
+        </w:rPr>
+        <w:t>maybe</w:t>
+      </w:r>
+      <w:proofErr w:type="gramEnd"/>
+      <w:r>
+        <w:rPr>
+          <w:rFonts w:ascii="Times New Roman" w:hAnsi="Times New Roman"/>
+          <w:sz w:val="24"/>
+        </w:rPr>
+        <w:t xml:space="preserve"> with patch, one sentence can do the all. </w:t>
       </w:r>
     </w:p>
     <w:p>
@@ -715,6 +991,7 @@
         </w:rPr>
         <w:t xml:space="preserve">What are the difference between </w:t>
       </w:r>
+      <w:proofErr w:type="spellStart"/>
       <w:r>
         <w:rPr>
           <w:rFonts w:ascii="Times New Roman" w:hAnsi="Times New Roman"/>
@@ -722,12 +999,29 @@
         </w:rPr>
         <w:t>setSpecular</w:t>
       </w:r>
-      <w:r>
-        <w:rPr>
-          <w:rFonts w:ascii="Times New Roman" w:hAnsi="Times New Roman"/>
-          <w:sz w:val="24"/>
-        </w:rPr>
-        <w:t>, and setDiffuse?</w:t>
+      <w:proofErr w:type="spellEnd"/>
+      <w:r>
+        <w:rPr>
+          <w:rFonts w:ascii="Times New Roman" w:hAnsi="Times New Roman"/>
+          <w:sz w:val="24"/>
+        </w:rPr>
+        <w:t xml:space="preserve">, and </w:t>
+      </w:r>
+      <w:proofErr w:type="spellStart"/>
+      <w:r>
+        <w:rPr>
+          <w:rFonts w:ascii="Times New Roman" w:hAnsi="Times New Roman"/>
+          <w:sz w:val="24"/>
+        </w:rPr>
+        <w:t>setDiffuse</w:t>
+      </w:r>
+      <w:proofErr w:type="spellEnd"/>
+      <w:r>
+        <w:rPr>
+          <w:rFonts w:ascii="Times New Roman" w:hAnsi="Times New Roman"/>
+          <w:sz w:val="24"/>
+        </w:rPr>
+        <w:t>?</w:t>
       </w:r>
     </w:p>
     <w:p>
@@ -744,7 +1038,23 @@
           <w:rFonts w:ascii="Times New Roman" w:hAnsi="Times New Roman"/>
           <w:sz w:val="24"/>
         </w:rPr>
-        <w:t>What does grayStone used for?</w:t>
+        <w:t xml:space="preserve">What does </w:t>
+      </w:r>
+      <w:proofErr w:type="spellStart"/>
+      <w:r>
+        <w:rPr>
+          <w:rFonts w:ascii="Times New Roman" w:hAnsi="Times New Roman"/>
+          <w:sz w:val="24"/>
+        </w:rPr>
+        <w:t>grayStone</w:t>
+      </w:r>
+      <w:proofErr w:type="spellEnd"/>
+      <w:r>
+        <w:rPr>
+          <w:rFonts w:ascii="Times New Roman" w:hAnsi="Times New Roman"/>
+          <w:sz w:val="24"/>
+        </w:rPr>
+        <w:t xml:space="preserve"> used for?</w:t>
       </w:r>
     </w:p>
     <w:p>
@@ -777,6 +1087,7 @@
           <w:sz w:val="24"/>
         </w:rPr>
       </w:pPr>
+      <w:proofErr w:type="spellStart"/>
       <w:r>
         <w:rPr>
           <w:rFonts w:ascii="Times New Roman" w:hAnsi="Times New Roman"/>
@@ -784,12 +1095,29 @@
         </w:rPr>
         <w:t>FluxLightModel</w:t>
       </w:r>
-      <w:r>
-        <w:rPr>
-          <w:rFonts w:ascii="Times New Roman" w:hAnsi="Times New Roman"/>
-          <w:sz w:val="24"/>
-        </w:rPr>
-        <w:t xml:space="preserve"> lm = new FluxLightModel(RAYS</w:t>
+      <w:proofErr w:type="spellEnd"/>
+      <w:r>
+        <w:rPr>
+          <w:rFonts w:ascii="Times New Roman" w:hAnsi="Times New Roman"/>
+          <w:sz w:val="24"/>
+        </w:rPr>
+        <w:t xml:space="preserve"> lm = new </w:t>
+      </w:r>
+      <w:proofErr w:type="spellStart"/>
+      <w:r>
+        <w:rPr>
+          <w:rFonts w:ascii="Times New Roman" w:hAnsi="Times New Roman"/>
+          <w:sz w:val="24"/>
+        </w:rPr>
+        <w:t>FluxLightModel</w:t>
+      </w:r>
+      <w:proofErr w:type="spellEnd"/>
+      <w:r>
+        <w:rPr>
+          <w:rFonts w:ascii="Times New Roman" w:hAnsi="Times New Roman"/>
+          <w:sz w:val="24"/>
+        </w:rPr>
+        <w:t>(RAYS</w:t>
       </w:r>
       <w:r>
         <w:rPr>
@@ -804,8 +1132,26 @@
         <w:spacing w:line="480" w:lineRule="auto"/>
         <w:ind w:left="720" w:firstLine="360"/>
       </w:pPr>
-      <w:r>
-        <w:t>lm.setSeed(SEEDS[j]); lm.compute();</w:t>
+      <w:proofErr w:type="spellStart"/>
+      <w:proofErr w:type="gramStart"/>
+      <w:r>
+        <w:t>lm.setSeed</w:t>
+      </w:r>
+      <w:proofErr w:type="spellEnd"/>
+      <w:r>
+        <w:t>(</w:t>
+      </w:r>
+      <w:proofErr w:type="gramEnd"/>
+      <w:r>
+        <w:t xml:space="preserve">SEEDS[j]); </w:t>
+      </w:r>
+      <w:proofErr w:type="spellStart"/>
+      <w:r>
+        <w:t>lm.compute</w:t>
+      </w:r>
+      <w:proofErr w:type="spellEnd"/>
+      <w:r>
+        <w:t>();</w:t>
       </w:r>
     </w:p>
     <w:p>
@@ -822,6 +1168,8 @@
         </w:rPr>
       </w:pPr>
       <w:hyperlink r:id="rId6" w:anchor="getSensedIrradiance%28%29" w:history="1">
+        <w:proofErr w:type="spellStart"/>
+        <w:proofErr w:type="gramStart"/>
         <w:r>
           <w:rPr>
             <w:rFonts w:ascii="Times New Roman" w:hAnsi="Times New Roman"/>
@@ -829,15 +1177,34 @@
           </w:rPr>
           <w:t>getSensedIrradiance</w:t>
         </w:r>
+        <w:proofErr w:type="spellEnd"/>
+        <w:proofErr w:type="gramEnd"/>
       </w:hyperlink>
       <w:r>
         <w:rPr>
           <w:rFonts w:ascii="Times New Roman" w:hAnsi="Times New Roman"/>
           <w:sz w:val="24"/>
         </w:rPr>
-        <w:t xml:space="preserve">() is for sensornode, while </w:t>
+        <w:t xml:space="preserve">() is for </w:t>
+      </w:r>
+      <w:proofErr w:type="spellStart"/>
+      <w:r>
+        <w:rPr>
+          <w:rFonts w:ascii="Times New Roman" w:hAnsi="Times New Roman"/>
+          <w:sz w:val="24"/>
+        </w:rPr>
+        <w:t>sensornode</w:t>
+      </w:r>
+      <w:proofErr w:type="spellEnd"/>
+      <w:r>
+        <w:rPr>
+          <w:rFonts w:ascii="Times New Roman" w:hAnsi="Times New Roman"/>
+          <w:sz w:val="24"/>
+        </w:rPr>
+        <w:t xml:space="preserve">, while </w:t>
       </w:r>
       <w:hyperlink r:id="rId7" w:anchor="getAbsorbedPowerMeasurement%28de.grogra.graph.impl.Node%29" w:history="1">
+        <w:proofErr w:type="spellStart"/>
         <w:r>
           <w:rPr>
             <w:rFonts w:ascii="Times New Roman" w:hAnsi="Times New Roman"/>
@@ -845,6 +1212,7 @@
           </w:rPr>
           <w:t>getAbsorbedPowerMeasurement</w:t>
         </w:r>
+        <w:proofErr w:type="spellEnd"/>
       </w:hyperlink>
       <w:r>
         <w:rPr>
@@ -895,7 +1263,22 @@
           <w:sz w:val="24"/>
         </w:rPr>
         <w:tab/>
-        <w:t>getAbsorbedPowerMeasurement(Node node)</w:t>
+      </w:r>
+      <w:proofErr w:type="spellStart"/>
+      <w:r>
+        <w:rPr>
+          <w:rFonts w:ascii="Times New Roman" w:hAnsi="Times New Roman"/>
+          <w:sz w:val="24"/>
+        </w:rPr>
+        <w:t>getAbsorbedPowerMeasurement</w:t>
+      </w:r>
+      <w:proofErr w:type="spellEnd"/>
+      <w:r>
+        <w:rPr>
+          <w:rFonts w:ascii="Times New Roman" w:hAnsi="Times New Roman"/>
+          <w:sz w:val="24"/>
+        </w:rPr>
+        <w:t>(Node node)</w:t>
       </w:r>
     </w:p>
     <w:p>
@@ -924,7 +1307,22 @@
           <w:sz w:val="24"/>
         </w:rPr>
         <w:tab/>
-        <w:t>getAbsorbedPower(Node node)</w:t>
+      </w:r>
+      <w:proofErr w:type="spellStart"/>
+      <w:r>
+        <w:rPr>
+          <w:rFonts w:ascii="Times New Roman" w:hAnsi="Times New Roman"/>
+          <w:sz w:val="24"/>
+        </w:rPr>
+        <w:t>getAbsorbedPower</w:t>
+      </w:r>
+      <w:proofErr w:type="spellEnd"/>
+      <w:r>
+        <w:rPr>
+          <w:rFonts w:ascii="Times New Roman" w:hAnsi="Times New Roman"/>
+          <w:sz w:val="24"/>
+        </w:rPr>
+        <w:t>(Node node)</w:t>
       </w:r>
     </w:p>
     <w:p>
@@ -933,7 +1331,23 @@
       </w:pPr>
       <w:r>
         <w:lastRenderedPageBreak/>
-        <w:t xml:space="preserve">2015-6-2 never name the variable as the same within the GroIMP, like name relative humidity as RH can cause lots of problems since RH is used in the GroIMP for rotating. </w:t>
+        <w:t xml:space="preserve">2015-6-2 never name the variable as the same within the </w:t>
+      </w:r>
+      <w:proofErr w:type="spellStart"/>
+      <w:r>
+        <w:t>GroIMP</w:t>
+      </w:r>
+      <w:proofErr w:type="spellEnd"/>
+      <w:r>
+        <w:t xml:space="preserve">, like name relative humidity as RH can cause lots of problems since RH is used in the </w:t>
+      </w:r>
+      <w:proofErr w:type="spellStart"/>
+      <w:r>
+        <w:t>GroIMP</w:t>
+      </w:r>
+      <w:proofErr w:type="spellEnd"/>
+      <w:r>
+        <w:t xml:space="preserve"> for rotating. </w:t>
       </w:r>
     </w:p>
     <w:p>
@@ -947,7 +1361,15 @@
         <w:t>2 to 4</w:t>
       </w:r>
       <w:r>
-        <w:t xml:space="preserve"> separate the global parameters and plant parameters, change the chart and table outputs.</w:t>
+        <w:t xml:space="preserve"> </w:t>
+      </w:r>
+      <w:proofErr w:type="gramStart"/>
+      <w:r>
+        <w:t>separate</w:t>
+      </w:r>
+      <w:proofErr w:type="gramEnd"/>
+      <w:r>
+        <w:t xml:space="preserve"> the global parameters and plant parameters, change the chart and table outputs.</w:t>
       </w:r>
     </w:p>
     <w:p>
@@ -955,7 +1377,15 @@
         <w:spacing w:line="480" w:lineRule="auto"/>
       </w:pPr>
       <w:r>
-        <w:t>2015-6-5 change the model updating structure, hiding update in the module</w:t>
+        <w:t xml:space="preserve">2015-6-5 </w:t>
+      </w:r>
+      <w:proofErr w:type="gramStart"/>
+      <w:r>
+        <w:t>change</w:t>
+      </w:r>
+      <w:proofErr w:type="gramEnd"/>
+      <w:r>
+        <w:t xml:space="preserve"> the model updating structure, hiding update in the module</w:t>
       </w:r>
     </w:p>
     <w:p>
@@ -971,7 +1401,15 @@
         <w:spacing w:line="480" w:lineRule="auto"/>
       </w:pPr>
       <w:r>
-        <w:t>2015-6-23 improved the visulization of berry bunch</w:t>
+        <w:t xml:space="preserve">2015-6-23 improved the </w:t>
+      </w:r>
+      <w:proofErr w:type="spellStart"/>
+      <w:r>
+        <w:t>visulization</w:t>
+      </w:r>
+      <w:proofErr w:type="spellEnd"/>
+      <w:r>
+        <w:t xml:space="preserve"> of berry bunch</w:t>
       </w:r>
     </w:p>
     <w:p>
@@ -979,7 +1417,23 @@
         <w:spacing w:line="480" w:lineRule="auto"/>
       </w:pPr>
       <w:r>
-        <w:t>2015-6-25 switch the model into a static model and read model paramters from different files</w:t>
+        <w:t xml:space="preserve">2015-6-25 </w:t>
+      </w:r>
+      <w:proofErr w:type="gramStart"/>
+      <w:r>
+        <w:t>switch</w:t>
+      </w:r>
+      <w:proofErr w:type="gramEnd"/>
+      <w:r>
+        <w:t xml:space="preserve"> the model into a static model and read model </w:t>
+      </w:r>
+      <w:proofErr w:type="spellStart"/>
+      <w:r>
+        <w:t>paramters</w:t>
+      </w:r>
+      <w:proofErr w:type="spellEnd"/>
+      <w:r>
+        <w:t xml:space="preserve"> from different files</w:t>
       </w:r>
     </w:p>
     <w:p>
@@ -995,7 +1449,15 @@
         <w:spacing w:line="480" w:lineRule="auto"/>
       </w:pPr>
       <w:r>
-        <w:t>2015-7-5 add the NEMA model</w:t>
+        <w:t xml:space="preserve">2015-7-5 </w:t>
+      </w:r>
+      <w:proofErr w:type="gramStart"/>
+      <w:r>
+        <w:t>add</w:t>
+      </w:r>
+      <w:proofErr w:type="gramEnd"/>
+      <w:r>
+        <w:t xml:space="preserve"> the NEMA model</w:t>
       </w:r>
     </w:p>
     <w:p>
@@ -1036,7 +1498,15 @@
         <w:spacing w:line="480" w:lineRule="auto"/>
       </w:pPr>
       <w:r>
-        <w:t xml:space="preserve">2015-12-1 I wrote an example code of error handling to Michal henke in looking for help. He provided the solution based on the solver’s error handling method. </w:t>
+        <w:t xml:space="preserve">2015-12-1 I wrote an example code of error handling to Michal </w:t>
+      </w:r>
+      <w:proofErr w:type="spellStart"/>
+      <w:r>
+        <w:t>henke</w:t>
+      </w:r>
+      <w:proofErr w:type="spellEnd"/>
+      <w:r>
+        <w:t xml:space="preserve"> in looking for help. He provided the solution based on the solver’s error handling method. </w:t>
       </w:r>
     </w:p>
     <w:p>
@@ -1044,7 +1514,15 @@
         <w:spacing w:line="480" w:lineRule="auto"/>
       </w:pPr>
       <w:r>
-        <w:t>2015-12-2 start to optimize water flux again. I suppressed the carbon allocation and berry growth for this purpose</w:t>
+        <w:t xml:space="preserve">2015-12-2 </w:t>
+      </w:r>
+      <w:proofErr w:type="gramStart"/>
+      <w:r>
+        <w:t>start</w:t>
+      </w:r>
+      <w:proofErr w:type="gramEnd"/>
+      <w:r>
+        <w:t xml:space="preserve"> to optimize water flux again. I suppressed the carbon allocation and berry growth for this purpose</w:t>
       </w:r>
       <w:r>
         <w:rPr>
@@ -1064,7 +1542,15 @@
       </w:pPr>
       <w:r>
         <w:lastRenderedPageBreak/>
-        <w:t>2015-12-3 for improving the light interception, I make the phyllotax into 137.5</w:t>
+        <w:t xml:space="preserve">2015-12-3 for improving the light interception, I make the </w:t>
+      </w:r>
+      <w:proofErr w:type="spellStart"/>
+      <w:r>
+        <w:t>phyllotax</w:t>
+      </w:r>
+      <w:proofErr w:type="spellEnd"/>
+      <w:r>
+        <w:t xml:space="preserve"> into 137.5</w:t>
       </w:r>
     </w:p>
     <w:p>
@@ -1072,7 +1558,15 @@
         <w:spacing w:line="480" w:lineRule="auto"/>
       </w:pPr>
       <w:r>
-        <w:t>2015-12-4 adding the Gxc buffering part for the leaf transpiration and leaf water potential</w:t>
+        <w:t xml:space="preserve">2015-12-4 adding the </w:t>
+      </w:r>
+      <w:proofErr w:type="spellStart"/>
+      <w:r>
+        <w:t>Gxc</w:t>
+      </w:r>
+      <w:proofErr w:type="spellEnd"/>
+      <w:r>
+        <w:t xml:space="preserve"> buffering part for the leaf transpiration and leaf water potential</w:t>
       </w:r>
     </w:p>
     <w:p>
@@ -1080,10 +1574,118 @@
         <w:spacing w:line="480" w:lineRule="auto"/>
       </w:pPr>
       <w:r>
-        <w:t>2015-12-10 do not delete chart or tables, it makes unable to open the model</w:t>
-      </w:r>
+        <w:t xml:space="preserve">2015-12-10 </w:t>
+      </w:r>
+      <w:proofErr w:type="gramStart"/>
+      <w:r>
+        <w:t>do</w:t>
+      </w:r>
+      <w:proofErr w:type="gramEnd"/>
+      <w:r>
+        <w:t xml:space="preserve"> not delete chart or tables, it makes unable to open the model</w:t>
+      </w:r>
+    </w:p>
+    <w:p>
+      <w:pPr>
+        <w:spacing w:line="480" w:lineRule="auto"/>
+      </w:pPr>
+      <w:r>
+        <w:t xml:space="preserve">2015-12-11 </w:t>
+      </w:r>
+      <w:proofErr w:type="gramStart"/>
+      <w:r>
+        <w:t>update</w:t>
+      </w:r>
+      <w:proofErr w:type="gramEnd"/>
+      <w:r>
+        <w:t xml:space="preserve"> the seed mass input and thinking about how to change the sugar inhibitor function</w:t>
+      </w:r>
+    </w:p>
+    <w:p>
+      <w:pPr>
+        <w:spacing w:line="480" w:lineRule="auto"/>
+      </w:pPr>
+      <w:r>
+        <w:t>2015-12-15</w:t>
+      </w:r>
+      <w:r>
+        <w:t xml:space="preserve"> </w:t>
+      </w:r>
+      <w:r>
+        <w:t>tips for running the model headless</w:t>
+      </w:r>
+    </w:p>
+    <w:p>
+      <w:pPr>
+        <w:spacing w:line="480" w:lineRule="auto"/>
+      </w:pPr>
+      <w:proofErr w:type="spellStart"/>
+      <w:r>
+        <w:t>Cmd</w:t>
+      </w:r>
+      <w:proofErr w:type="spellEnd"/>
+      <w:r>
+        <w:t xml:space="preserve"> run as administrator, cd to where is the model,</w:t>
+      </w:r>
+      <w:r>
+        <w:t xml:space="preserve"> D: cd </w:t>
+      </w:r>
+      <w:r>
+        <w:t>d:\INRA Bordeaux\</w:t>
+      </w:r>
+      <w:proofErr w:type="spellStart"/>
+      <w:r>
+        <w:t>FSPM_GrapeVine</w:t>
+      </w:r>
+      <w:proofErr w:type="spellEnd"/>
+      <w:r>
+        <w:t>\Scripts\</w:t>
+      </w:r>
+    </w:p>
+    <w:p>
+      <w:pPr>
+        <w:spacing w:line="480" w:lineRule="auto"/>
+      </w:pPr>
+      <w:proofErr w:type="spellStart"/>
+      <w:proofErr w:type="gramStart"/>
+      <w:r>
+        <w:t>groimpHLWin</w:t>
+      </w:r>
+      <w:proofErr w:type="spellEnd"/>
+      <w:proofErr w:type="gramEnd"/>
+      <w:r>
+        <w:t xml:space="preserve"> </w:t>
+      </w:r>
+    </w:p>
+    <w:p>
+      <w:pPr>
+        <w:spacing w:line="480" w:lineRule="auto"/>
+      </w:pPr>
+      <w:proofErr w:type="gramStart"/>
+      <w:r>
+        <w:t>adding</w:t>
+      </w:r>
+      <w:proofErr w:type="gramEnd"/>
+      <w:r>
+        <w:t xml:space="preserve"> the model name only works when you are in the address of the model </w:t>
+      </w:r>
+    </w:p>
+    <w:p>
+      <w:pPr>
+        <w:spacing w:line="480" w:lineRule="auto"/>
+      </w:pPr>
       <w:bookmarkStart w:id="0" w:name="_GoBack"/>
       <w:bookmarkEnd w:id="0"/>
+    </w:p>
+    <w:p>
+      <w:pPr>
+        <w:spacing w:line="480" w:lineRule="auto"/>
+      </w:pPr>
+    </w:p>
+    <w:p>
+      <w:pPr>
+        <w:spacing w:line="480" w:lineRule="auto"/>
+      </w:pPr>
     </w:p>
     <w:p>
       <w:pPr>

</xml_diff>

<commit_message>
new algorithm for optimizing carbon allocation
Signed-off-by: junqi zhu <junqi108@gmail.com>
</commit_message>
<xml_diff>
--- a/Model logs for GrapevineXL 2015-5-27.docx
+++ b/Model logs for GrapevineXL 2015-5-27.docx
@@ -1606,13 +1606,7 @@
         <w:spacing w:line="480" w:lineRule="auto"/>
       </w:pPr>
       <w:r>
-        <w:t>2015-12-15</w:t>
-      </w:r>
-      <w:r>
-        <w:t xml:space="preserve"> </w:t>
-      </w:r>
-      <w:r>
-        <w:t>tips for running the model headless</w:t>
+        <w:t>2015-12-15 tips for running the model headless</w:t>
       </w:r>
     </w:p>
     <w:p>
@@ -1674,8 +1668,32 @@
       <w:pPr>
         <w:spacing w:line="480" w:lineRule="auto"/>
       </w:pPr>
+      <w:r>
+        <w:t>2015-12-16 adding the protected run in the model</w:t>
+      </w:r>
+      <w:r>
+        <w:t xml:space="preserve"> and start to add the algorithm for optimizing the carbon allocation</w:t>
+      </w:r>
+    </w:p>
+    <w:p>
+      <w:pPr>
+        <w:spacing w:line="480" w:lineRule="auto"/>
+      </w:pPr>
+      <w:r>
+        <w:t>2015-12-23 updated the carbon allocation parameter. 1. Berry mass flow set to zero when the phloem concentration is low; 2. Berry sugar inhibitor set to relates with sugar concentration. 3. Berry fraction of soluble sugar set as a function of sugar concentration in fresh weight (as we do not have good data on g/L); 4. Berry number reduce after 7 days; 5. Stop the nitrogen dynamics when optimize carbon allocation as the leaf N concentration increase too much</w:t>
+      </w:r>
+    </w:p>
+    <w:p>
+      <w:pPr>
+        <w:spacing w:line="480" w:lineRule="auto"/>
+      </w:pPr>
       <w:bookmarkStart w:id="0" w:name="_GoBack"/>
       <w:bookmarkEnd w:id="0"/>
+    </w:p>
+    <w:p>
+      <w:pPr>
+        <w:spacing w:line="480" w:lineRule="auto"/>
+      </w:pPr>
     </w:p>
     <w:p>
       <w:pPr>

</xml_diff>

<commit_message>
For doing some scenario simulations, I created the a file called carbonAllocation_Show
The main difference with the carbon allocation file is that this one uses simulated
radiation instead of using input radiation. As before, I created one parameter
called total radiation to control the water flux optimization under low radiation
probably this parameter can be deleted. Let's see later.

Signed-off-by: junqi zhu <junqi108@gmail.com>
</commit_message>
<xml_diff>
--- a/Model logs for GrapevineXL 2015-5-27.docx
+++ b/Model logs for GrapevineXL 2015-5-27.docx
@@ -1685,10 +1685,592 @@
     </w:p>
     <w:p>
       <w:pPr>
+        <w:pStyle w:val="NormalWeb"/>
+        <w:numPr>
+          <w:ilvl w:val="0"/>
+          <w:numId w:val="43"/>
+        </w:numPr>
+        <w:spacing w:before="0" w:beforeAutospacing="0" w:after="0" w:afterAutospacing="0"/>
+        <w:ind w:left="1320"/>
+        <w:textAlignment w:val="baseline"/>
+        <w:rPr>
+          <w:rFonts w:ascii="Arial" w:hAnsi="Arial" w:cs="Arial"/>
+          <w:color w:val="000000"/>
+          <w:sz w:val="22"/>
+          <w:szCs w:val="22"/>
+        </w:rPr>
+      </w:pPr>
+      <w:r>
+        <w:rPr>
+          <w:rFonts w:ascii="Arial" w:hAnsi="Arial" w:cs="Arial"/>
+          <w:color w:val="000000"/>
+          <w:sz w:val="22"/>
+          <w:szCs w:val="22"/>
+        </w:rPr>
+        <w:t xml:space="preserve">Ambition of 2016: 1. </w:t>
+      </w:r>
+      <w:proofErr w:type="gramStart"/>
+      <w:r>
+        <w:rPr>
+          <w:rFonts w:ascii="Arial" w:hAnsi="Arial" w:cs="Arial"/>
+          <w:color w:val="000000"/>
+          <w:sz w:val="22"/>
+          <w:szCs w:val="22"/>
+        </w:rPr>
+        <w:t>add</w:t>
+      </w:r>
+      <w:proofErr w:type="gramEnd"/>
+      <w:r>
+        <w:rPr>
+          <w:rFonts w:ascii="Arial" w:hAnsi="Arial" w:cs="Arial"/>
+          <w:color w:val="000000"/>
+          <w:sz w:val="22"/>
+          <w:szCs w:val="22"/>
+        </w:rPr>
+        <w:t xml:space="preserve"> the early development of the berry growth; 2. </w:t>
+      </w:r>
+      <w:proofErr w:type="gramStart"/>
+      <w:r>
+        <w:rPr>
+          <w:rFonts w:ascii="Arial" w:hAnsi="Arial" w:cs="Arial"/>
+          <w:color w:val="000000"/>
+          <w:sz w:val="22"/>
+          <w:szCs w:val="22"/>
+        </w:rPr>
+        <w:t>add</w:t>
+      </w:r>
+      <w:proofErr w:type="gramEnd"/>
+      <w:r>
+        <w:rPr>
+          <w:rFonts w:ascii="Arial" w:hAnsi="Arial" w:cs="Arial"/>
+          <w:color w:val="000000"/>
+          <w:sz w:val="22"/>
+          <w:szCs w:val="22"/>
+        </w:rPr>
+        <w:t xml:space="preserve"> a vegetative growth part to the model; 3. </w:t>
+      </w:r>
+      <w:proofErr w:type="gramStart"/>
+      <w:r>
+        <w:rPr>
+          <w:rFonts w:ascii="Arial" w:hAnsi="Arial" w:cs="Arial"/>
+          <w:color w:val="000000"/>
+          <w:sz w:val="22"/>
+          <w:szCs w:val="22"/>
+        </w:rPr>
+        <w:t>simulate</w:t>
+      </w:r>
+      <w:proofErr w:type="gramEnd"/>
+      <w:r>
+        <w:rPr>
+          <w:rFonts w:ascii="Arial" w:hAnsi="Arial" w:cs="Arial"/>
+          <w:color w:val="000000"/>
+          <w:sz w:val="22"/>
+          <w:szCs w:val="22"/>
+        </w:rPr>
+        <w:t xml:space="preserve"> the effect of climate on berry composition; 4. </w:t>
+      </w:r>
+      <w:proofErr w:type="gramStart"/>
+      <w:r>
+        <w:rPr>
+          <w:rFonts w:ascii="Arial" w:hAnsi="Arial" w:cs="Arial"/>
+          <w:color w:val="000000"/>
+          <w:sz w:val="22"/>
+          <w:szCs w:val="22"/>
+        </w:rPr>
+        <w:t>simulate</w:t>
+      </w:r>
+      <w:proofErr w:type="gramEnd"/>
+      <w:r>
+        <w:rPr>
+          <w:rFonts w:ascii="Arial" w:hAnsi="Arial" w:cs="Arial"/>
+          <w:color w:val="000000"/>
+          <w:sz w:val="22"/>
+          <w:szCs w:val="22"/>
+        </w:rPr>
+        <w:t xml:space="preserve"> the effect of training system; 5. </w:t>
+      </w:r>
+      <w:proofErr w:type="gramStart"/>
+      <w:r>
+        <w:rPr>
+          <w:rFonts w:ascii="Arial" w:hAnsi="Arial" w:cs="Arial"/>
+          <w:color w:val="000000"/>
+          <w:sz w:val="22"/>
+          <w:szCs w:val="22"/>
+        </w:rPr>
+        <w:t>simulate</w:t>
+      </w:r>
+      <w:proofErr w:type="gramEnd"/>
+      <w:r>
+        <w:rPr>
+          <w:rFonts w:ascii="Arial" w:hAnsi="Arial" w:cs="Arial"/>
+          <w:color w:val="000000"/>
+          <w:sz w:val="22"/>
+          <w:szCs w:val="22"/>
+        </w:rPr>
+        <w:t xml:space="preserve"> the dynamics of organic acids.</w:t>
+      </w:r>
+    </w:p>
+    <w:p>
+      <w:pPr>
+        <w:pStyle w:val="NormalWeb"/>
+        <w:numPr>
+          <w:ilvl w:val="0"/>
+          <w:numId w:val="43"/>
+        </w:numPr>
+        <w:spacing w:before="0" w:beforeAutospacing="0" w:after="0" w:afterAutospacing="0"/>
+        <w:ind w:left="1320"/>
+        <w:textAlignment w:val="baseline"/>
+        <w:rPr>
+          <w:rFonts w:ascii="Arial" w:hAnsi="Arial" w:cs="Arial"/>
+          <w:color w:val="000000"/>
+          <w:sz w:val="22"/>
+          <w:szCs w:val="22"/>
+        </w:rPr>
+      </w:pPr>
+      <w:r>
+        <w:rPr>
+          <w:rFonts w:ascii="Arial" w:hAnsi="Arial" w:cs="Arial"/>
+          <w:color w:val="000000"/>
+          <w:sz w:val="22"/>
+          <w:szCs w:val="22"/>
+        </w:rPr>
+        <w:t>write an abstract to NP to see whether they are interested in the integrated model of xylem and phloem</w:t>
+      </w:r>
+    </w:p>
+    <w:p>
+      <w:pPr>
+        <w:pStyle w:val="NormalWeb"/>
+        <w:numPr>
+          <w:ilvl w:val="0"/>
+          <w:numId w:val="43"/>
+        </w:numPr>
+        <w:spacing w:before="0" w:beforeAutospacing="0" w:after="0" w:afterAutospacing="0"/>
+        <w:ind w:left="1320"/>
+        <w:textAlignment w:val="baseline"/>
+        <w:rPr>
+          <w:rFonts w:ascii="Arial" w:hAnsi="Arial" w:cs="Arial"/>
+          <w:color w:val="000000"/>
+          <w:sz w:val="22"/>
+          <w:szCs w:val="22"/>
+        </w:rPr>
+      </w:pPr>
+      <w:proofErr w:type="spellStart"/>
+      <w:r>
+        <w:rPr>
+          <w:rFonts w:ascii="Arial" w:hAnsi="Arial" w:cs="Arial"/>
+          <w:color w:val="000000"/>
+          <w:sz w:val="22"/>
+          <w:szCs w:val="22"/>
+        </w:rPr>
+        <w:lastRenderedPageBreak/>
+        <w:t>Inctease</w:t>
+      </w:r>
+      <w:proofErr w:type="spellEnd"/>
+      <w:r>
+        <w:rPr>
+          <w:rFonts w:ascii="Arial" w:hAnsi="Arial" w:cs="Arial"/>
+          <w:color w:val="000000"/>
+          <w:sz w:val="22"/>
+          <w:szCs w:val="22"/>
+        </w:rPr>
+        <w:t xml:space="preserve"> both the </w:t>
+      </w:r>
+      <w:proofErr w:type="spellStart"/>
+      <w:r>
+        <w:rPr>
+          <w:rFonts w:ascii="Arial" w:hAnsi="Arial" w:cs="Arial"/>
+          <w:color w:val="000000"/>
+          <w:sz w:val="22"/>
+          <w:szCs w:val="22"/>
+        </w:rPr>
+        <w:t>vmax</w:t>
+      </w:r>
+      <w:proofErr w:type="spellEnd"/>
+      <w:r>
+        <w:rPr>
+          <w:rFonts w:ascii="Arial" w:hAnsi="Arial" w:cs="Arial"/>
+          <w:color w:val="000000"/>
+          <w:sz w:val="22"/>
+          <w:szCs w:val="22"/>
+        </w:rPr>
+        <w:t xml:space="preserve"> leaf and root, thus the </w:t>
+      </w:r>
+      <w:proofErr w:type="spellStart"/>
+      <w:r>
+        <w:rPr>
+          <w:rFonts w:ascii="Arial" w:hAnsi="Arial" w:cs="Arial"/>
+          <w:color w:val="000000"/>
+          <w:sz w:val="22"/>
+          <w:szCs w:val="22"/>
+        </w:rPr>
+        <w:t>phlome</w:t>
+      </w:r>
+      <w:proofErr w:type="spellEnd"/>
+      <w:r>
+        <w:rPr>
+          <w:rFonts w:ascii="Arial" w:hAnsi="Arial" w:cs="Arial"/>
+          <w:color w:val="000000"/>
+          <w:sz w:val="22"/>
+          <w:szCs w:val="22"/>
+        </w:rPr>
+        <w:t xml:space="preserve"> concentration can reduce</w:t>
+      </w:r>
+    </w:p>
+    <w:p>
+      <w:pPr>
+        <w:pStyle w:val="NormalWeb"/>
+        <w:numPr>
+          <w:ilvl w:val="0"/>
+          <w:numId w:val="43"/>
+        </w:numPr>
+        <w:spacing w:before="0" w:beforeAutospacing="0" w:after="0" w:afterAutospacing="0"/>
+        <w:ind w:left="1320"/>
+        <w:textAlignment w:val="baseline"/>
+        <w:rPr>
+          <w:rFonts w:ascii="Arial" w:hAnsi="Arial" w:cs="Arial"/>
+          <w:color w:val="000000"/>
+          <w:sz w:val="22"/>
+          <w:szCs w:val="22"/>
+        </w:rPr>
+      </w:pPr>
+      <w:r>
+        <w:rPr>
+          <w:rFonts w:ascii="Arial" w:hAnsi="Arial" w:cs="Arial"/>
+          <w:color w:val="000000"/>
+          <w:sz w:val="22"/>
+          <w:szCs w:val="22"/>
+        </w:rPr>
+        <w:t>read literature for water stress and photosynthesis</w:t>
+      </w:r>
+    </w:p>
+    <w:p>
+      <w:pPr>
+        <w:pStyle w:val="NormalWeb"/>
+        <w:numPr>
+          <w:ilvl w:val="0"/>
+          <w:numId w:val="43"/>
+        </w:numPr>
+        <w:spacing w:before="0" w:beforeAutospacing="0" w:after="0" w:afterAutospacing="0"/>
+        <w:ind w:left="1320"/>
+        <w:textAlignment w:val="baseline"/>
+        <w:rPr>
+          <w:rFonts w:ascii="Arial" w:hAnsi="Arial" w:cs="Arial"/>
+          <w:color w:val="000000"/>
+          <w:sz w:val="22"/>
+          <w:szCs w:val="22"/>
+        </w:rPr>
+      </w:pPr>
+      <w:r>
+        <w:rPr>
+          <w:rFonts w:ascii="Arial" w:hAnsi="Arial" w:cs="Arial"/>
+          <w:color w:val="000000"/>
+          <w:sz w:val="22"/>
+          <w:szCs w:val="22"/>
+        </w:rPr>
+        <w:t>write an outline for the paper 1</w:t>
+      </w:r>
+    </w:p>
+    <w:p>
+      <w:pPr>
+        <w:pStyle w:val="NormalWeb"/>
+        <w:numPr>
+          <w:ilvl w:val="0"/>
+          <w:numId w:val="43"/>
+        </w:numPr>
+        <w:spacing w:before="0" w:beforeAutospacing="0" w:after="0" w:afterAutospacing="0"/>
+        <w:ind w:left="1320"/>
+        <w:textAlignment w:val="baseline"/>
+        <w:rPr>
+          <w:rFonts w:ascii="Arial" w:hAnsi="Arial" w:cs="Arial"/>
+          <w:color w:val="000000"/>
+          <w:sz w:val="22"/>
+          <w:szCs w:val="22"/>
+        </w:rPr>
+      </w:pPr>
+      <w:r>
+        <w:rPr>
+          <w:rFonts w:ascii="Arial" w:hAnsi="Arial" w:cs="Arial"/>
+          <w:color w:val="000000"/>
+          <w:sz w:val="22"/>
+          <w:szCs w:val="22"/>
+        </w:rPr>
+        <w:t>run the model on cloud computer</w:t>
+      </w:r>
+    </w:p>
+    <w:p>
+      <w:pPr>
+        <w:pStyle w:val="NormalWeb"/>
+        <w:numPr>
+          <w:ilvl w:val="0"/>
+          <w:numId w:val="43"/>
+        </w:numPr>
+        <w:spacing w:before="0" w:beforeAutospacing="0" w:after="0" w:afterAutospacing="0"/>
+        <w:ind w:left="1320"/>
+        <w:textAlignment w:val="baseline"/>
+        <w:rPr>
+          <w:rFonts w:ascii="Arial" w:hAnsi="Arial" w:cs="Arial"/>
+          <w:color w:val="000000"/>
+          <w:sz w:val="22"/>
+          <w:szCs w:val="22"/>
+        </w:rPr>
+      </w:pPr>
+      <w:r>
+        <w:rPr>
+          <w:rFonts w:ascii="Arial" w:hAnsi="Arial" w:cs="Arial"/>
+          <w:color w:val="000000"/>
+          <w:sz w:val="22"/>
+          <w:szCs w:val="22"/>
+        </w:rPr>
+        <w:t>prepare the presentation and do some new simulations with the updated parameters and environment condition</w:t>
+      </w:r>
+    </w:p>
+    <w:p>
+      <w:pPr>
+        <w:pStyle w:val="NormalWeb"/>
+        <w:numPr>
+          <w:ilvl w:val="0"/>
+          <w:numId w:val="43"/>
+        </w:numPr>
+        <w:spacing w:before="0" w:beforeAutospacing="0" w:after="0" w:afterAutospacing="0"/>
+        <w:ind w:left="1320"/>
+        <w:textAlignment w:val="baseline"/>
+        <w:rPr>
+          <w:rFonts w:ascii="Arial" w:hAnsi="Arial" w:cs="Arial"/>
+          <w:color w:val="000000"/>
+          <w:sz w:val="22"/>
+          <w:szCs w:val="22"/>
+        </w:rPr>
+      </w:pPr>
+      <w:r>
+        <w:rPr>
+          <w:rFonts w:ascii="Arial" w:hAnsi="Arial" w:cs="Arial"/>
+          <w:color w:val="000000"/>
+          <w:sz w:val="22"/>
+          <w:szCs w:val="22"/>
+        </w:rPr>
+        <w:t>Optimize the nitrogen parameters</w:t>
+      </w:r>
+    </w:p>
+    <w:p>
+      <w:pPr>
+        <w:pStyle w:val="NormalWeb"/>
+        <w:numPr>
+          <w:ilvl w:val="0"/>
+          <w:numId w:val="43"/>
+        </w:numPr>
+        <w:spacing w:before="0" w:beforeAutospacing="0" w:after="0" w:afterAutospacing="0"/>
+        <w:ind w:left="1320"/>
+        <w:textAlignment w:val="baseline"/>
+        <w:rPr>
+          <w:rFonts w:ascii="Arial" w:hAnsi="Arial" w:cs="Arial"/>
+          <w:color w:val="000000"/>
+          <w:sz w:val="22"/>
+          <w:szCs w:val="22"/>
+        </w:rPr>
+      </w:pPr>
+      <w:r>
+        <w:rPr>
+          <w:rFonts w:ascii="Arial" w:hAnsi="Arial" w:cs="Arial"/>
+          <w:color w:val="000000"/>
+          <w:sz w:val="22"/>
+          <w:szCs w:val="22"/>
+        </w:rPr>
+        <w:t>optimize first the berry dry matter and then the berry fresh weight</w:t>
+      </w:r>
+    </w:p>
+    <w:p>
+      <w:pPr>
+        <w:pStyle w:val="NormalWeb"/>
+        <w:numPr>
+          <w:ilvl w:val="0"/>
+          <w:numId w:val="43"/>
+        </w:numPr>
+        <w:spacing w:before="0" w:beforeAutospacing="0" w:after="0" w:afterAutospacing="0"/>
+        <w:ind w:left="1320"/>
+        <w:textAlignment w:val="baseline"/>
+        <w:rPr>
+          <w:rFonts w:ascii="Arial" w:hAnsi="Arial" w:cs="Arial"/>
+          <w:color w:val="000000"/>
+          <w:sz w:val="22"/>
+          <w:szCs w:val="22"/>
+        </w:rPr>
+      </w:pPr>
+      <w:r>
+        <w:rPr>
+          <w:rFonts w:ascii="Arial" w:hAnsi="Arial" w:cs="Arial"/>
+          <w:color w:val="000000"/>
+          <w:sz w:val="22"/>
+          <w:szCs w:val="22"/>
+        </w:rPr>
+        <w:t>solve the share folder problem</w:t>
+      </w:r>
+    </w:p>
+    <w:p>
+      <w:pPr>
+        <w:pStyle w:val="NormalWeb"/>
+        <w:numPr>
+          <w:ilvl w:val="0"/>
+          <w:numId w:val="43"/>
+        </w:numPr>
+        <w:spacing w:before="0" w:beforeAutospacing="0" w:after="0" w:afterAutospacing="0"/>
+        <w:ind w:left="1320"/>
+        <w:textAlignment w:val="baseline"/>
+        <w:rPr>
+          <w:rFonts w:ascii="Arial" w:hAnsi="Arial" w:cs="Arial"/>
+          <w:color w:val="000000"/>
+          <w:sz w:val="22"/>
+          <w:szCs w:val="22"/>
+        </w:rPr>
+      </w:pPr>
+      <w:r>
+        <w:rPr>
+          <w:rFonts w:ascii="Arial" w:hAnsi="Arial" w:cs="Arial"/>
+          <w:color w:val="000000"/>
+          <w:sz w:val="22"/>
+          <w:szCs w:val="22"/>
+        </w:rPr>
+        <w:t>check the carbon flux version why the optimized value does not work</w:t>
+      </w:r>
+    </w:p>
+    <w:p>
+      <w:pPr>
+        <w:pStyle w:val="NormalWeb"/>
+        <w:numPr>
+          <w:ilvl w:val="0"/>
+          <w:numId w:val="43"/>
+        </w:numPr>
+        <w:spacing w:before="0" w:beforeAutospacing="0" w:after="0" w:afterAutospacing="0"/>
+        <w:ind w:left="1320"/>
+        <w:textAlignment w:val="baseline"/>
+        <w:rPr>
+          <w:rFonts w:ascii="Arial" w:hAnsi="Arial" w:cs="Arial"/>
+          <w:color w:val="000000"/>
+          <w:sz w:val="22"/>
+          <w:szCs w:val="22"/>
+        </w:rPr>
+      </w:pPr>
+      <w:r>
+        <w:rPr>
+          <w:rFonts w:ascii="Arial" w:hAnsi="Arial" w:cs="Arial"/>
+          <w:color w:val="000000"/>
+          <w:sz w:val="22"/>
+          <w:szCs w:val="22"/>
+        </w:rPr>
+        <w:t>at the current moment, nitrogen content is calculating but I am not updating the leaf N content</w:t>
+      </w:r>
+    </w:p>
+    <w:p>
+      <w:pPr>
+        <w:pStyle w:val="NormalWeb"/>
+        <w:numPr>
+          <w:ilvl w:val="0"/>
+          <w:numId w:val="43"/>
+        </w:numPr>
+        <w:spacing w:before="0" w:beforeAutospacing="0" w:after="0" w:afterAutospacing="0"/>
+        <w:ind w:left="1320"/>
+        <w:textAlignment w:val="baseline"/>
+        <w:rPr>
+          <w:rFonts w:ascii="Arial" w:hAnsi="Arial" w:cs="Arial"/>
+          <w:color w:val="000000"/>
+          <w:sz w:val="22"/>
+          <w:szCs w:val="22"/>
+        </w:rPr>
+      </w:pPr>
+      <w:r>
+        <w:rPr>
+          <w:rFonts w:ascii="Arial" w:hAnsi="Arial" w:cs="Arial"/>
+          <w:color w:val="000000"/>
+          <w:sz w:val="22"/>
+          <w:szCs w:val="22"/>
+        </w:rPr>
+        <w:t xml:space="preserve">caution during the carbon partitioning optimization, the parameter reading for the </w:t>
+      </w:r>
+      <w:proofErr w:type="spellStart"/>
+      <w:r>
+        <w:rPr>
+          <w:rFonts w:ascii="Arial" w:hAnsi="Arial" w:cs="Arial"/>
+          <w:color w:val="000000"/>
+          <w:sz w:val="22"/>
+          <w:szCs w:val="22"/>
+        </w:rPr>
+        <w:t>vm</w:t>
+      </w:r>
+      <w:proofErr w:type="spellEnd"/>
+      <w:r>
+        <w:rPr>
+          <w:rFonts w:ascii="Arial" w:hAnsi="Arial" w:cs="Arial"/>
+          <w:color w:val="000000"/>
+          <w:sz w:val="22"/>
+          <w:szCs w:val="22"/>
+        </w:rPr>
+        <w:t xml:space="preserve"> and km was suppressed</w:t>
+      </w:r>
+    </w:p>
+    <w:p>
+      <w:pPr>
+        <w:pStyle w:val="NormalWeb"/>
+        <w:numPr>
+          <w:ilvl w:val="0"/>
+          <w:numId w:val="43"/>
+        </w:numPr>
+        <w:spacing w:before="0" w:beforeAutospacing="0" w:after="0" w:afterAutospacing="0"/>
+        <w:ind w:left="1320"/>
+        <w:textAlignment w:val="baseline"/>
+        <w:rPr>
+          <w:rFonts w:ascii="Arial" w:hAnsi="Arial" w:cs="Arial"/>
+          <w:color w:val="000000"/>
+          <w:sz w:val="22"/>
+          <w:szCs w:val="22"/>
+        </w:rPr>
+      </w:pPr>
+      <w:r>
+        <w:rPr>
+          <w:rFonts w:ascii="Arial" w:hAnsi="Arial" w:cs="Arial"/>
+          <w:color w:val="000000"/>
+          <w:sz w:val="22"/>
+          <w:szCs w:val="22"/>
+        </w:rPr>
+        <w:t>configure the row arrangement, and run the optimization again</w:t>
+      </w:r>
+    </w:p>
+    <w:p>
+      <w:pPr>
+        <w:pStyle w:val="NormalWeb"/>
+        <w:numPr>
+          <w:ilvl w:val="0"/>
+          <w:numId w:val="43"/>
+        </w:numPr>
+        <w:spacing w:before="0" w:beforeAutospacing="0" w:after="0" w:afterAutospacing="0"/>
+        <w:ind w:left="1320"/>
+        <w:textAlignment w:val="baseline"/>
+        <w:rPr>
+          <w:rFonts w:ascii="Arial" w:hAnsi="Arial" w:cs="Arial"/>
+          <w:color w:val="000000"/>
+          <w:sz w:val="22"/>
+          <w:szCs w:val="22"/>
+        </w:rPr>
+      </w:pPr>
+      <w:r>
+        <w:rPr>
+          <w:rFonts w:ascii="Arial" w:hAnsi="Arial" w:cs="Arial"/>
+          <w:color w:val="000000"/>
+          <w:sz w:val="22"/>
+          <w:szCs w:val="22"/>
+        </w:rPr>
+        <w:t>Add the carbon figures</w:t>
+      </w:r>
+    </w:p>
+    <w:p>
+      <w:pPr>
         <w:spacing w:line="480" w:lineRule="auto"/>
       </w:pPr>
       <w:bookmarkStart w:id="0" w:name="_GoBack"/>
       <w:bookmarkEnd w:id="0"/>
+    </w:p>
+    <w:p>
+      <w:pPr>
+        <w:spacing w:line="480" w:lineRule="auto"/>
+      </w:pPr>
     </w:p>
     <w:p>
       <w:pPr>
@@ -2977,6 +3559,155 @@
     </w:lvl>
   </w:abstractNum>
   <w:abstractNum w:abstractNumId="13">
+    <w:nsid w:val="2B797DA9"/>
+    <w:multiLevelType w:val="multilevel"/>
+    <w:tmpl w:val="3B709442"/>
+    <w:lvl w:ilvl="0">
+      <w:start w:val="1"/>
+      <w:numFmt w:val="bullet"/>
+      <w:lvlText w:val=""/>
+      <w:lvlJc w:val="left"/>
+      <w:pPr>
+        <w:tabs>
+          <w:tab w:val="num" w:pos="720"/>
+        </w:tabs>
+        <w:ind w:left="720" w:hanging="360"/>
+      </w:pPr>
+      <w:rPr>
+        <w:rFonts w:ascii="Symbol" w:hAnsi="Symbol" w:hint="default"/>
+        <w:sz w:val="20"/>
+      </w:rPr>
+    </w:lvl>
+    <w:lvl w:ilvl="1" w:tentative="1">
+      <w:start w:val="1"/>
+      <w:numFmt w:val="bullet"/>
+      <w:lvlText w:val="o"/>
+      <w:lvlJc w:val="left"/>
+      <w:pPr>
+        <w:tabs>
+          <w:tab w:val="num" w:pos="1440"/>
+        </w:tabs>
+        <w:ind w:left="1440" w:hanging="360"/>
+      </w:pPr>
+      <w:rPr>
+        <w:rFonts w:ascii="Courier New" w:hAnsi="Courier New" w:hint="default"/>
+        <w:sz w:val="20"/>
+      </w:rPr>
+    </w:lvl>
+    <w:lvl w:ilvl="2" w:tentative="1">
+      <w:start w:val="1"/>
+      <w:numFmt w:val="bullet"/>
+      <w:lvlText w:val=""/>
+      <w:lvlJc w:val="left"/>
+      <w:pPr>
+        <w:tabs>
+          <w:tab w:val="num" w:pos="2160"/>
+        </w:tabs>
+        <w:ind w:left="2160" w:hanging="360"/>
+      </w:pPr>
+      <w:rPr>
+        <w:rFonts w:ascii="Wingdings" w:hAnsi="Wingdings" w:hint="default"/>
+        <w:sz w:val="20"/>
+      </w:rPr>
+    </w:lvl>
+    <w:lvl w:ilvl="3" w:tentative="1">
+      <w:start w:val="1"/>
+      <w:numFmt w:val="bullet"/>
+      <w:lvlText w:val=""/>
+      <w:lvlJc w:val="left"/>
+      <w:pPr>
+        <w:tabs>
+          <w:tab w:val="num" w:pos="2880"/>
+        </w:tabs>
+        <w:ind w:left="2880" w:hanging="360"/>
+      </w:pPr>
+      <w:rPr>
+        <w:rFonts w:ascii="Wingdings" w:hAnsi="Wingdings" w:hint="default"/>
+        <w:sz w:val="20"/>
+      </w:rPr>
+    </w:lvl>
+    <w:lvl w:ilvl="4" w:tentative="1">
+      <w:start w:val="1"/>
+      <w:numFmt w:val="bullet"/>
+      <w:lvlText w:val=""/>
+      <w:lvlJc w:val="left"/>
+      <w:pPr>
+        <w:tabs>
+          <w:tab w:val="num" w:pos="3600"/>
+        </w:tabs>
+        <w:ind w:left="3600" w:hanging="360"/>
+      </w:pPr>
+      <w:rPr>
+        <w:rFonts w:ascii="Wingdings" w:hAnsi="Wingdings" w:hint="default"/>
+        <w:sz w:val="20"/>
+      </w:rPr>
+    </w:lvl>
+    <w:lvl w:ilvl="5" w:tentative="1">
+      <w:start w:val="1"/>
+      <w:numFmt w:val="bullet"/>
+      <w:lvlText w:val=""/>
+      <w:lvlJc w:val="left"/>
+      <w:pPr>
+        <w:tabs>
+          <w:tab w:val="num" w:pos="4320"/>
+        </w:tabs>
+        <w:ind w:left="4320" w:hanging="360"/>
+      </w:pPr>
+      <w:rPr>
+        <w:rFonts w:ascii="Wingdings" w:hAnsi="Wingdings" w:hint="default"/>
+        <w:sz w:val="20"/>
+      </w:rPr>
+    </w:lvl>
+    <w:lvl w:ilvl="6" w:tentative="1">
+      <w:start w:val="1"/>
+      <w:numFmt w:val="bullet"/>
+      <w:lvlText w:val=""/>
+      <w:lvlJc w:val="left"/>
+      <w:pPr>
+        <w:tabs>
+          <w:tab w:val="num" w:pos="5040"/>
+        </w:tabs>
+        <w:ind w:left="5040" w:hanging="360"/>
+      </w:pPr>
+      <w:rPr>
+        <w:rFonts w:ascii="Wingdings" w:hAnsi="Wingdings" w:hint="default"/>
+        <w:sz w:val="20"/>
+      </w:rPr>
+    </w:lvl>
+    <w:lvl w:ilvl="7" w:tentative="1">
+      <w:start w:val="1"/>
+      <w:numFmt w:val="bullet"/>
+      <w:lvlText w:val=""/>
+      <w:lvlJc w:val="left"/>
+      <w:pPr>
+        <w:tabs>
+          <w:tab w:val="num" w:pos="5760"/>
+        </w:tabs>
+        <w:ind w:left="5760" w:hanging="360"/>
+      </w:pPr>
+      <w:rPr>
+        <w:rFonts w:ascii="Wingdings" w:hAnsi="Wingdings" w:hint="default"/>
+        <w:sz w:val="20"/>
+      </w:rPr>
+    </w:lvl>
+    <w:lvl w:ilvl="8" w:tentative="1">
+      <w:start w:val="1"/>
+      <w:numFmt w:val="bullet"/>
+      <w:lvlText w:val=""/>
+      <w:lvlJc w:val="left"/>
+      <w:pPr>
+        <w:tabs>
+          <w:tab w:val="num" w:pos="6480"/>
+        </w:tabs>
+        <w:ind w:left="6480" w:hanging="360"/>
+      </w:pPr>
+      <w:rPr>
+        <w:rFonts w:ascii="Wingdings" w:hAnsi="Wingdings" w:hint="default"/>
+        <w:sz w:val="20"/>
+      </w:rPr>
+    </w:lvl>
+  </w:abstractNum>
+  <w:abstractNum w:abstractNumId="14">
     <w:nsid w:val="2EE834BA"/>
     <w:multiLevelType w:val="multilevel"/>
     <w:tmpl w:val="0409001D"/>
@@ -3062,7 +3793,7 @@
       </w:pPr>
     </w:lvl>
   </w:abstractNum>
-  <w:abstractNum w:abstractNumId="14">
+  <w:abstractNum w:abstractNumId="15">
     <w:nsid w:val="300D1F95"/>
     <w:multiLevelType w:val="hybridMultilevel"/>
     <w:tmpl w:val="30B26E14"/>
@@ -3151,7 +3882,7 @@
       </w:pPr>
     </w:lvl>
   </w:abstractNum>
-  <w:abstractNum w:abstractNumId="15">
+  <w:abstractNum w:abstractNumId="16">
     <w:nsid w:val="35617850"/>
     <w:multiLevelType w:val="hybridMultilevel"/>
     <w:tmpl w:val="AFDC1188"/>
@@ -3240,7 +3971,7 @@
       </w:pPr>
     </w:lvl>
   </w:abstractNum>
-  <w:abstractNum w:abstractNumId="16">
+  <w:abstractNum w:abstractNumId="17">
     <w:nsid w:val="364E1ED2"/>
     <w:multiLevelType w:val="hybridMultilevel"/>
     <w:tmpl w:val="6E5E8FB0"/>
@@ -3329,7 +4060,7 @@
       </w:pPr>
     </w:lvl>
   </w:abstractNum>
-  <w:abstractNum w:abstractNumId="17">
+  <w:abstractNum w:abstractNumId="18">
     <w:nsid w:val="388F758E"/>
     <w:multiLevelType w:val="hybridMultilevel"/>
     <w:tmpl w:val="DBD65300"/>
@@ -3418,7 +4149,7 @@
       </w:pPr>
     </w:lvl>
   </w:abstractNum>
-  <w:abstractNum w:abstractNumId="18">
+  <w:abstractNum w:abstractNumId="19">
     <w:nsid w:val="3CC76C37"/>
     <w:multiLevelType w:val="hybridMultilevel"/>
     <w:tmpl w:val="B3683D3A"/>
@@ -3504,7 +4235,7 @@
       </w:pPr>
     </w:lvl>
   </w:abstractNum>
-  <w:abstractNum w:abstractNumId="19">
+  <w:abstractNum w:abstractNumId="20">
     <w:nsid w:val="3F2B1C0B"/>
     <w:multiLevelType w:val="hybridMultilevel"/>
     <w:tmpl w:val="0F2A0E4E"/>
@@ -3590,7 +4321,7 @@
       </w:pPr>
     </w:lvl>
   </w:abstractNum>
-  <w:abstractNum w:abstractNumId="20">
+  <w:abstractNum w:abstractNumId="21">
     <w:nsid w:val="415768BC"/>
     <w:multiLevelType w:val="hybridMultilevel"/>
     <w:tmpl w:val="72908FB6"/>
@@ -3679,7 +4410,7 @@
       </w:pPr>
     </w:lvl>
   </w:abstractNum>
-  <w:abstractNum w:abstractNumId="21">
+  <w:abstractNum w:abstractNumId="22">
     <w:nsid w:val="44B22321"/>
     <w:multiLevelType w:val="hybridMultilevel"/>
     <w:tmpl w:val="FCCCCE14"/>
@@ -3792,7 +4523,7 @@
       </w:rPr>
     </w:lvl>
   </w:abstractNum>
-  <w:abstractNum w:abstractNumId="22">
+  <w:abstractNum w:abstractNumId="23">
     <w:nsid w:val="45D370F0"/>
     <w:multiLevelType w:val="hybridMultilevel"/>
     <w:tmpl w:val="116CC60C"/>
@@ -3881,7 +4612,7 @@
       </w:pPr>
     </w:lvl>
   </w:abstractNum>
-  <w:abstractNum w:abstractNumId="23">
+  <w:abstractNum w:abstractNumId="24">
     <w:nsid w:val="46840C4E"/>
     <w:multiLevelType w:val="hybridMultilevel"/>
     <w:tmpl w:val="AB2AD3D8"/>
@@ -3970,7 +4701,7 @@
       </w:pPr>
     </w:lvl>
   </w:abstractNum>
-  <w:abstractNum w:abstractNumId="24">
+  <w:abstractNum w:abstractNumId="25">
     <w:nsid w:val="46865596"/>
     <w:multiLevelType w:val="hybridMultilevel"/>
     <w:tmpl w:val="6C14C798"/>
@@ -4056,7 +4787,7 @@
       </w:pPr>
     </w:lvl>
   </w:abstractNum>
-  <w:abstractNum w:abstractNumId="25">
+  <w:abstractNum w:abstractNumId="26">
     <w:nsid w:val="474C02E5"/>
     <w:multiLevelType w:val="hybridMultilevel"/>
     <w:tmpl w:val="40F0B4E8"/>
@@ -4145,7 +4876,7 @@
       </w:pPr>
     </w:lvl>
   </w:abstractNum>
-  <w:abstractNum w:abstractNumId="26">
+  <w:abstractNum w:abstractNumId="27">
     <w:nsid w:val="48635345"/>
     <w:multiLevelType w:val="hybridMultilevel"/>
     <w:tmpl w:val="AE92B592"/>
@@ -4258,7 +4989,7 @@
       </w:rPr>
     </w:lvl>
   </w:abstractNum>
-  <w:abstractNum w:abstractNumId="27">
+  <w:abstractNum w:abstractNumId="28">
     <w:nsid w:val="4AB11B9E"/>
     <w:multiLevelType w:val="hybridMultilevel"/>
     <w:tmpl w:val="34B8F3F4"/>
@@ -4371,7 +5102,7 @@
       </w:rPr>
     </w:lvl>
   </w:abstractNum>
-  <w:abstractNum w:abstractNumId="28">
+  <w:abstractNum w:abstractNumId="29">
     <w:nsid w:val="508E1F54"/>
     <w:multiLevelType w:val="hybridMultilevel"/>
     <w:tmpl w:val="98C2B1E6"/>
@@ -4460,7 +5191,7 @@
       </w:pPr>
     </w:lvl>
   </w:abstractNum>
-  <w:abstractNum w:abstractNumId="29">
+  <w:abstractNum w:abstractNumId="30">
     <w:nsid w:val="52A4249F"/>
     <w:multiLevelType w:val="hybridMultilevel"/>
     <w:tmpl w:val="0BC2959C"/>
@@ -4573,7 +5304,7 @@
       </w:rPr>
     </w:lvl>
   </w:abstractNum>
-  <w:abstractNum w:abstractNumId="30">
+  <w:abstractNum w:abstractNumId="31">
     <w:nsid w:val="548B1D65"/>
     <w:multiLevelType w:val="multilevel"/>
     <w:tmpl w:val="512A256A"/>
@@ -4659,7 +5390,7 @@
       </w:pPr>
     </w:lvl>
   </w:abstractNum>
-  <w:abstractNum w:abstractNumId="31">
+  <w:abstractNum w:abstractNumId="32">
     <w:nsid w:val="58947EEE"/>
     <w:multiLevelType w:val="hybridMultilevel"/>
     <w:tmpl w:val="A522A820"/>
@@ -4745,7 +5476,7 @@
       </w:pPr>
     </w:lvl>
   </w:abstractNum>
-  <w:abstractNum w:abstractNumId="32">
+  <w:abstractNum w:abstractNumId="33">
     <w:nsid w:val="5DBC4F3E"/>
     <w:multiLevelType w:val="hybridMultilevel"/>
     <w:tmpl w:val="8FCE701A"/>
@@ -4858,7 +5589,7 @@
       </w:rPr>
     </w:lvl>
   </w:abstractNum>
-  <w:abstractNum w:abstractNumId="33">
+  <w:abstractNum w:abstractNumId="34">
     <w:nsid w:val="5FC020B7"/>
     <w:multiLevelType w:val="hybridMultilevel"/>
     <w:tmpl w:val="9426165E"/>
@@ -4971,7 +5702,7 @@
       </w:rPr>
     </w:lvl>
   </w:abstractNum>
-  <w:abstractNum w:abstractNumId="34">
+  <w:abstractNum w:abstractNumId="35">
     <w:nsid w:val="62355EB9"/>
     <w:multiLevelType w:val="hybridMultilevel"/>
     <w:tmpl w:val="37343A4E"/>
@@ -5057,7 +5788,7 @@
       </w:pPr>
     </w:lvl>
   </w:abstractNum>
-  <w:abstractNum w:abstractNumId="35">
+  <w:abstractNum w:abstractNumId="36">
     <w:nsid w:val="656347E7"/>
     <w:multiLevelType w:val="hybridMultilevel"/>
     <w:tmpl w:val="7842F7B2"/>
@@ -5146,7 +5877,7 @@
       </w:pPr>
     </w:lvl>
   </w:abstractNum>
-  <w:abstractNum w:abstractNumId="36">
+  <w:abstractNum w:abstractNumId="37">
     <w:nsid w:val="69F82329"/>
     <w:multiLevelType w:val="hybridMultilevel"/>
     <w:tmpl w:val="198C8676"/>
@@ -5235,7 +5966,7 @@
       </w:pPr>
     </w:lvl>
   </w:abstractNum>
-  <w:abstractNum w:abstractNumId="37">
+  <w:abstractNum w:abstractNumId="38">
     <w:nsid w:val="6DAD6002"/>
     <w:multiLevelType w:val="hybridMultilevel"/>
     <w:tmpl w:val="E4F08F8A"/>
@@ -5324,7 +6055,7 @@
       </w:pPr>
     </w:lvl>
   </w:abstractNum>
-  <w:abstractNum w:abstractNumId="38">
+  <w:abstractNum w:abstractNumId="39">
     <w:nsid w:val="709013BB"/>
     <w:multiLevelType w:val="hybridMultilevel"/>
     <w:tmpl w:val="31120FCC"/>
@@ -5437,7 +6168,7 @@
       </w:rPr>
     </w:lvl>
   </w:abstractNum>
-  <w:abstractNum w:abstractNumId="39">
+  <w:abstractNum w:abstractNumId="40">
     <w:nsid w:val="70925BE5"/>
     <w:multiLevelType w:val="hybridMultilevel"/>
     <w:tmpl w:val="65FA9F0A"/>
@@ -5550,7 +6281,7 @@
       </w:rPr>
     </w:lvl>
   </w:abstractNum>
-  <w:abstractNum w:abstractNumId="40">
+  <w:abstractNum w:abstractNumId="41">
     <w:nsid w:val="74D55334"/>
     <w:multiLevelType w:val="hybridMultilevel"/>
     <w:tmpl w:val="40F0B4E8"/>
@@ -5639,7 +6370,7 @@
       </w:pPr>
     </w:lvl>
   </w:abstractNum>
-  <w:abstractNum w:abstractNumId="41">
+  <w:abstractNum w:abstractNumId="42">
     <w:nsid w:val="79E46B7B"/>
     <w:multiLevelType w:val="hybridMultilevel"/>
     <w:tmpl w:val="38907F42"/>
@@ -5726,16 +6457,16 @@
     </w:lvl>
   </w:abstractNum>
   <w:num w:numId="1">
-    <w:abstractNumId w:val="23"/>
+    <w:abstractNumId w:val="24"/>
   </w:num>
   <w:num w:numId="2">
-    <w:abstractNumId w:val="34"/>
+    <w:abstractNumId w:val="35"/>
   </w:num>
   <w:num w:numId="3">
-    <w:abstractNumId w:val="19"/>
+    <w:abstractNumId w:val="20"/>
   </w:num>
   <w:num w:numId="4">
-    <w:abstractNumId w:val="30"/>
+    <w:abstractNumId w:val="31"/>
   </w:num>
   <w:num w:numId="5">
     <w:abstractNumId w:val="11"/>
@@ -5744,112 +6475,115 @@
     <w:abstractNumId w:val="4"/>
   </w:num>
   <w:num w:numId="7">
-    <w:abstractNumId w:val="13"/>
+    <w:abstractNumId w:val="14"/>
   </w:num>
   <w:num w:numId="8">
     <w:abstractNumId w:val="5"/>
   </w:num>
   <w:num w:numId="9">
-    <w:abstractNumId w:val="41"/>
+    <w:abstractNumId w:val="42"/>
   </w:num>
   <w:num w:numId="10">
-    <w:abstractNumId w:val="37"/>
+    <w:abstractNumId w:val="38"/>
   </w:num>
   <w:num w:numId="11">
-    <w:abstractNumId w:val="28"/>
+    <w:abstractNumId w:val="29"/>
   </w:num>
   <w:num w:numId="12">
-    <w:abstractNumId w:val="18"/>
+    <w:abstractNumId w:val="19"/>
   </w:num>
   <w:num w:numId="13">
     <w:abstractNumId w:val="3"/>
   </w:num>
   <w:num w:numId="14">
-    <w:abstractNumId w:val="22"/>
+    <w:abstractNumId w:val="23"/>
   </w:num>
   <w:num w:numId="15">
     <w:abstractNumId w:val="0"/>
   </w:num>
   <w:num w:numId="16">
-    <w:abstractNumId w:val="24"/>
+    <w:abstractNumId w:val="25"/>
   </w:num>
   <w:num w:numId="17">
-    <w:abstractNumId w:val="31"/>
+    <w:abstractNumId w:val="32"/>
   </w:num>
   <w:num w:numId="18">
     <w:abstractNumId w:val="9"/>
   </w:num>
   <w:num w:numId="19">
-    <w:abstractNumId w:val="15"/>
+    <w:abstractNumId w:val="16"/>
   </w:num>
   <w:num w:numId="20">
     <w:abstractNumId w:val="7"/>
   </w:num>
   <w:num w:numId="21">
-    <w:abstractNumId w:val="16"/>
+    <w:abstractNumId w:val="17"/>
   </w:num>
   <w:num w:numId="22">
     <w:abstractNumId w:val="8"/>
   </w:num>
   <w:num w:numId="23">
-    <w:abstractNumId w:val="33"/>
+    <w:abstractNumId w:val="34"/>
   </w:num>
   <w:num w:numId="24">
     <w:abstractNumId w:val="6"/>
   </w:num>
   <w:num w:numId="25">
-    <w:abstractNumId w:val="40"/>
+    <w:abstractNumId w:val="41"/>
   </w:num>
   <w:num w:numId="26">
-    <w:abstractNumId w:val="29"/>
+    <w:abstractNumId w:val="30"/>
   </w:num>
   <w:num w:numId="27">
-    <w:abstractNumId w:val="27"/>
+    <w:abstractNumId w:val="28"/>
   </w:num>
   <w:num w:numId="28">
     <w:abstractNumId w:val="1"/>
   </w:num>
   <w:num w:numId="29">
+    <w:abstractNumId w:val="40"/>
+  </w:num>
+  <w:num w:numId="30">
+    <w:abstractNumId w:val="33"/>
+  </w:num>
+  <w:num w:numId="31">
+    <w:abstractNumId w:val="22"/>
+  </w:num>
+  <w:num w:numId="32">
+    <w:abstractNumId w:val="37"/>
+  </w:num>
+  <w:num w:numId="33">
+    <w:abstractNumId w:val="26"/>
+  </w:num>
+  <w:num w:numId="34">
+    <w:abstractNumId w:val="21"/>
+  </w:num>
+  <w:num w:numId="35">
     <w:abstractNumId w:val="39"/>
   </w:num>
-  <w:num w:numId="30">
-    <w:abstractNumId w:val="32"/>
-  </w:num>
-  <w:num w:numId="31">
-    <w:abstractNumId w:val="21"/>
-  </w:num>
-  <w:num w:numId="32">
-    <w:abstractNumId w:val="36"/>
-  </w:num>
-  <w:num w:numId="33">
-    <w:abstractNumId w:val="25"/>
-  </w:num>
-  <w:num w:numId="34">
-    <w:abstractNumId w:val="20"/>
-  </w:num>
-  <w:num w:numId="35">
-    <w:abstractNumId w:val="38"/>
-  </w:num>
   <w:num w:numId="36">
-    <w:abstractNumId w:val="26"/>
+    <w:abstractNumId w:val="27"/>
   </w:num>
   <w:num w:numId="37">
     <w:abstractNumId w:val="2"/>
   </w:num>
   <w:num w:numId="38">
-    <w:abstractNumId w:val="35"/>
+    <w:abstractNumId w:val="36"/>
   </w:num>
   <w:num w:numId="39">
-    <w:abstractNumId w:val="17"/>
+    <w:abstractNumId w:val="18"/>
   </w:num>
   <w:num w:numId="40">
     <w:abstractNumId w:val="10"/>
   </w:num>
   <w:num w:numId="41">
-    <w:abstractNumId w:val="14"/>
+    <w:abstractNumId w:val="15"/>
   </w:num>
   <w:num w:numId="42">
     <w:abstractNumId w:val="12"/>
+  </w:num>
+  <w:num w:numId="43">
+    <w:abstractNumId w:val="13"/>
   </w:num>
 </w:numbering>
 </file>
@@ -6274,6 +7008,21 @@
       <w:u w:val="single"/>
     </w:rPr>
   </w:style>
+  <w:style w:type="paragraph" w:styleId="NormalWeb">
+    <w:name w:val="Normal (Web)"/>
+    <w:basedOn w:val="Normal"/>
+    <w:uiPriority w:val="99"/>
+    <w:semiHidden/>
+    <w:unhideWhenUsed/>
+    <w:rsid w:val="00F511C1"/>
+    <w:pPr>
+      <w:spacing w:before="100" w:beforeAutospacing="1" w:after="100" w:afterAutospacing="1" w:line="240" w:lineRule="auto"/>
+    </w:pPr>
+    <w:rPr>
+      <w:rFonts w:eastAsia="Times New Roman"/>
+      <w:lang w:val="en-GB"/>
+    </w:rPr>
+  </w:style>
 </w:styles>
 </file>
 
@@ -6697,6 +7446,21 @@
       <w:u w:val="single"/>
     </w:rPr>
   </w:style>
+  <w:style w:type="paragraph" w:styleId="NormalWeb">
+    <w:name w:val="Normal (Web)"/>
+    <w:basedOn w:val="Normal"/>
+    <w:uiPriority w:val="99"/>
+    <w:semiHidden/>
+    <w:unhideWhenUsed/>
+    <w:rsid w:val="00F511C1"/>
+    <w:pPr>
+      <w:spacing w:before="100" w:beforeAutospacing="1" w:after="100" w:afterAutospacing="1" w:line="240" w:lineRule="auto"/>
+    </w:pPr>
+    <w:rPr>
+      <w:rFonts w:eastAsia="Times New Roman"/>
+      <w:lang w:val="en-GB"/>
+    </w:rPr>
+  </w:style>
 </w:styles>
 </file>
 

</xml_diff>

<commit_message>
I cleaned up the input method, add many controls in the model input for controlling the field settings, whether input environment condition or not. now the new grapevineXL can read all the data types, but I did not include some specific functions in optimizing the water flux as the format is different from others and maybe the water flux optimizing is closing to the end.
Signed-off-by: junqi zhu <junqi108@gmail.com>
</commit_message>
<xml_diff>
--- a/Model logs for GrapevineXL 2015-5-27.docx
+++ b/Model logs for GrapevineXL 2015-5-27.docx
@@ -529,23 +529,7 @@
           <w:rFonts w:ascii="Times New Roman" w:hAnsi="Times New Roman"/>
           <w:sz w:val="24"/>
         </w:rPr>
-        <w:t xml:space="preserve">When we use the directional light, spot light and other light sources, we </w:t>
-      </w:r>
-      <w:proofErr w:type="spellStart"/>
-      <w:r>
-        <w:rPr>
-          <w:rFonts w:ascii="Times New Roman" w:hAnsi="Times New Roman"/>
-          <w:sz w:val="24"/>
-        </w:rPr>
-        <w:t>can not</w:t>
-      </w:r>
-      <w:proofErr w:type="spellEnd"/>
-      <w:r>
-        <w:rPr>
-          <w:rFonts w:ascii="Times New Roman" w:hAnsi="Times New Roman"/>
-          <w:sz w:val="24"/>
-        </w:rPr>
-        <w:t xml:space="preserve"> specify the </w:t>
+        <w:t xml:space="preserve">When we use the directional light, spot light and other light sources, we can not specify the </w:t>
       </w:r>
       <w:r>
         <w:rPr>
@@ -2264,8 +2248,64 @@
       <w:pPr>
         <w:spacing w:line="480" w:lineRule="auto"/>
       </w:pPr>
+    </w:p>
+    <w:p>
+      <w:pPr>
+        <w:spacing w:line="480" w:lineRule="auto"/>
+      </w:pPr>
+      <w:r>
+        <w:t xml:space="preserve">2016-4-19 due to the differences in versions, e.g. </w:t>
+      </w:r>
+      <w:proofErr w:type="spellStart"/>
+      <w:r>
+        <w:t>waterflux</w:t>
+      </w:r>
+      <w:proofErr w:type="spellEnd"/>
+      <w:r>
+        <w:t xml:space="preserve"> optimization, carbon optimization, visualization, I decide to create a latest one has all the updated functions. Since the </w:t>
+      </w:r>
+      <w:proofErr w:type="spellStart"/>
+      <w:r>
+        <w:t>waterflux</w:t>
+      </w:r>
+      <w:proofErr w:type="spellEnd"/>
+      <w:r>
+        <w:t xml:space="preserve"> optimization works well and close to end, so I do not update this.</w:t>
+      </w:r>
+    </w:p>
+    <w:p>
+      <w:pPr>
+        <w:spacing w:line="480" w:lineRule="auto"/>
+      </w:pPr>
+      <w:r>
+        <w:t>Furthermore, I created a Boolean variable to control the running differences when read external data or calculate environment variables the model itself.</w:t>
+      </w:r>
+    </w:p>
+    <w:p>
+      <w:pPr>
+        <w:spacing w:line="480" w:lineRule="auto"/>
+      </w:pPr>
+      <w:r>
+        <w:t>2016-4-19</w:t>
+      </w:r>
+      <w:r>
+        <w:t xml:space="preserve"> I updated the input file to make everything combines into one. </w:t>
+      </w:r>
+      <w:r>
+        <w:t>I also add lots of running controls in the model input file. Note calculation equations are not readable</w:t>
+      </w:r>
+    </w:p>
+    <w:p>
+      <w:pPr>
+        <w:spacing w:line="480" w:lineRule="auto"/>
+      </w:pPr>
       <w:bookmarkStart w:id="0" w:name="_GoBack"/>
       <w:bookmarkEnd w:id="0"/>
+    </w:p>
+    <w:p>
+      <w:pPr>
+        <w:spacing w:line="480" w:lineRule="auto"/>
+      </w:pPr>
     </w:p>
     <w:p>
       <w:pPr>

</xml_diff>

<commit_message>
I corrected g0 in the calculation of gs by the Tardieu’s method. As in Tardieu’s method, gs is the conductance for water vapor, and the g0 initially is for CO2. I also add the percentage of loss of conductivity (PLC) as a function of leaf water potential in the calculation of leaf conductance. There is interdependence between leaf water potential and leaf conductance, one iteration is used in the calculation. Leaf conductance was first calculated by the water flux and the water potential of the previous step. Leaf water potential was updated by this leaf conductance. Then leaf conductance and leaf water potential was calculated again.
Signed-off-by: junqi zhu <junqi108@gmail.com>
</commit_message>
<xml_diff>
--- a/Model logs for GrapevineXL 2015-5-27.docx
+++ b/Model logs for GrapevineXL 2015-5-27.docx
@@ -2286,36 +2286,170 @@
         <w:spacing w:line="480" w:lineRule="auto"/>
       </w:pPr>
       <w:r>
-        <w:t>2016-4-19</w:t>
-      </w:r>
-      <w:r>
-        <w:t xml:space="preserve"> I updated the input file to make everything combines into one. </w:t>
-      </w:r>
-      <w:r>
-        <w:t>I also add lots of running controls in the model input file. Note calculation equations are not readable</w:t>
+        <w:t xml:space="preserve">2016-4-19 I updated the input file to make everything combines into one. </w:t>
+      </w:r>
+      <w:r>
+        <w:t xml:space="preserve">I also add lots of running controls in the model input file. Note calculation </w:t>
+      </w:r>
+      <w:r>
+        <w:t>expressions (non-numbers)</w:t>
+      </w:r>
+      <w:r>
+        <w:t xml:space="preserve"> </w:t>
+      </w:r>
+      <w:r>
+        <w:t xml:space="preserve">in the excel file like c = a* km, </w:t>
+      </w:r>
+      <w:r>
+        <w:t>are not readable</w:t>
+      </w:r>
+      <w:r>
+        <w:t xml:space="preserve"> by the model.</w:t>
       </w:r>
     </w:p>
     <w:p>
       <w:pPr>
         <w:spacing w:line="480" w:lineRule="auto"/>
       </w:pPr>
+      <w:r>
+        <w:t xml:space="preserve">2016-4-21 I finished the sensitivity file of the model. The parameter values were written in an array in the script, running conditions, like temperature, RH, radiation and </w:t>
+      </w:r>
+      <w:proofErr w:type="spellStart"/>
+      <w:r>
+        <w:t>swc</w:t>
+      </w:r>
+      <w:proofErr w:type="spellEnd"/>
+      <w:r>
+        <w:t xml:space="preserve"> were combined in a excel file that read by the model. </w:t>
+      </w:r>
+    </w:p>
+    <w:p>
+      <w:pPr>
+        <w:spacing w:line="480" w:lineRule="auto"/>
+      </w:pPr>
+      <w:r>
+        <w:t xml:space="preserve">The model output table were also updated, and moved into the folder of model scenarios. Next time, I will not list the information of all the leaves, I will just output the leaf numbers that we are </w:t>
+      </w:r>
+      <w:proofErr w:type="gramStart"/>
+      <w:r>
+        <w:lastRenderedPageBreak/>
+        <w:t>interested,</w:t>
+      </w:r>
+      <w:proofErr w:type="gramEnd"/>
+      <w:r>
+        <w:t xml:space="preserve"> else the table will be too big. R code is available for converting the excel format into the text format for inputting into the model. </w:t>
+      </w:r>
+      <w:r>
+        <w:t xml:space="preserve">Do not change the existing sequence anymore. </w:t>
+      </w:r>
+    </w:p>
+    <w:p>
+      <w:pPr>
+        <w:spacing w:line="480" w:lineRule="auto"/>
+      </w:pPr>
+    </w:p>
+    <w:p>
+      <w:pPr>
+        <w:spacing w:line="480" w:lineRule="auto"/>
+      </w:pPr>
+      <w:r>
+        <w:t xml:space="preserve">2016-4-26 </w:t>
+      </w:r>
+      <w:proofErr w:type="gramStart"/>
+      <w:r>
+        <w:t>Add</w:t>
+      </w:r>
+      <w:proofErr w:type="gramEnd"/>
+      <w:r>
+        <w:t xml:space="preserve"> a PLC (percentage loss of conductivity) function into the water flux optimization part to limit the transpiration under low water potential condition. The idea is discussed with Greg. We found it is necessary to decrease </w:t>
+      </w:r>
+      <w:proofErr w:type="spellStart"/>
+      <w:r>
+        <w:t>gs_min</w:t>
+      </w:r>
+      <w:proofErr w:type="spellEnd"/>
+      <w:r>
+        <w:t xml:space="preserve"> in order to reach zero water flux under limiting condition. </w:t>
+      </w:r>
+    </w:p>
+    <w:p>
+      <w:pPr>
+        <w:spacing w:line="480" w:lineRule="auto"/>
+      </w:pPr>
+      <w:r>
+        <w:t xml:space="preserve">2016-4-28 as it is really difficult to optimize transpiration, water potential and ABA simultaneously, due to different time scales in those data and the method. An approximation is taken by optimizing the leaf water potential during the midday. </w:t>
+      </w:r>
+    </w:p>
+    <w:p>
+      <w:pPr>
+        <w:spacing w:line="480" w:lineRule="auto"/>
+      </w:pPr>
+      <w:r>
+        <w:t xml:space="preserve">2016-5-31 I corrected g0 in the calculation of </w:t>
+      </w:r>
+      <w:proofErr w:type="spellStart"/>
+      <w:r>
+        <w:t>gs</w:t>
+      </w:r>
+      <w:proofErr w:type="spellEnd"/>
+      <w:r>
+        <w:t xml:space="preserve"> by the Tardieu’s method. As in Tardieu’s method, </w:t>
+      </w:r>
+      <w:proofErr w:type="spellStart"/>
+      <w:r>
+        <w:t>gs</w:t>
+      </w:r>
+      <w:proofErr w:type="spellEnd"/>
+      <w:r>
+        <w:t xml:space="preserve"> </w:t>
+      </w:r>
+      <w:proofErr w:type="gramStart"/>
+      <w:r>
+        <w:t>is</w:t>
+      </w:r>
+      <w:proofErr w:type="gramEnd"/>
+      <w:r>
+        <w:t xml:space="preserve"> the conductance for water vapor, and the g0 initially is for CO2. </w:t>
+      </w:r>
+    </w:p>
+    <w:p>
+      <w:pPr>
+        <w:spacing w:line="480" w:lineRule="auto"/>
+      </w:pPr>
+      <w:r>
+        <w:t>I also add the percentage of loss of conductivity</w:t>
+      </w:r>
+      <w:r>
+        <w:t xml:space="preserve"> (PLC)</w:t>
+      </w:r>
+      <w:r>
+        <w:t xml:space="preserve"> </w:t>
+      </w:r>
+      <w:r>
+        <w:t xml:space="preserve">as a function of leaf water potential </w:t>
+      </w:r>
+      <w:r>
+        <w:t xml:space="preserve">in </w:t>
+      </w:r>
+      <w:r>
+        <w:t xml:space="preserve">the calculation of </w:t>
+      </w:r>
+      <w:r>
+        <w:t>leaf conductance</w:t>
+      </w:r>
+      <w:r>
+        <w:t xml:space="preserve">. There is interdependence between leaf water potential and leaf conductance, </w:t>
+      </w:r>
+      <w:proofErr w:type="gramStart"/>
+      <w:r>
+        <w:t>one iteration</w:t>
+      </w:r>
+      <w:proofErr w:type="gramEnd"/>
+      <w:r>
+        <w:t xml:space="preserve"> is used in the calculation. Leaf conductance was first calculated by the water flux and the water potential of the previous step. Leaf water potential was updated by this leaf conductance. Then leaf conductance and leaf water potential was calculated again. </w:t>
+      </w:r>
       <w:bookmarkStart w:id="0" w:name="_GoBack"/>
       <w:bookmarkEnd w:id="0"/>
-    </w:p>
-    <w:p>
-      <w:pPr>
-        <w:spacing w:line="480" w:lineRule="auto"/>
-      </w:pPr>
-    </w:p>
-    <w:p>
-      <w:pPr>
-        <w:spacing w:line="480" w:lineRule="auto"/>
-      </w:pPr>
-    </w:p>
-    <w:p>
-      <w:pPr>
-        <w:spacing w:line="480" w:lineRule="auto"/>
-      </w:pPr>
     </w:p>
     <w:p>
       <w:pPr>
@@ -5829,6 +5963,95 @@
     </w:lvl>
   </w:abstractNum>
   <w:abstractNum w:abstractNumId="36">
+    <w:nsid w:val="64FE437C"/>
+    <w:multiLevelType w:val="hybridMultilevel"/>
+    <w:tmpl w:val="7E064F1E"/>
+    <w:lvl w:ilvl="0" w:tplc="0809000F">
+      <w:start w:val="1"/>
+      <w:numFmt w:val="decimal"/>
+      <w:lvlText w:val="%1."/>
+      <w:lvlJc w:val="left"/>
+      <w:pPr>
+        <w:ind w:left="720" w:hanging="360"/>
+      </w:pPr>
+      <w:rPr>
+        <w:rFonts w:hint="default"/>
+      </w:rPr>
+    </w:lvl>
+    <w:lvl w:ilvl="1" w:tplc="08090019" w:tentative="1">
+      <w:start w:val="1"/>
+      <w:numFmt w:val="lowerLetter"/>
+      <w:lvlText w:val="%2."/>
+      <w:lvlJc w:val="left"/>
+      <w:pPr>
+        <w:ind w:left="1440" w:hanging="360"/>
+      </w:pPr>
+    </w:lvl>
+    <w:lvl w:ilvl="2" w:tplc="0809001B" w:tentative="1">
+      <w:start w:val="1"/>
+      <w:numFmt w:val="lowerRoman"/>
+      <w:lvlText w:val="%3."/>
+      <w:lvlJc w:val="right"/>
+      <w:pPr>
+        <w:ind w:left="2160" w:hanging="180"/>
+      </w:pPr>
+    </w:lvl>
+    <w:lvl w:ilvl="3" w:tplc="0809000F" w:tentative="1">
+      <w:start w:val="1"/>
+      <w:numFmt w:val="decimal"/>
+      <w:lvlText w:val="%4."/>
+      <w:lvlJc w:val="left"/>
+      <w:pPr>
+        <w:ind w:left="2880" w:hanging="360"/>
+      </w:pPr>
+    </w:lvl>
+    <w:lvl w:ilvl="4" w:tplc="08090019" w:tentative="1">
+      <w:start w:val="1"/>
+      <w:numFmt w:val="lowerLetter"/>
+      <w:lvlText w:val="%5."/>
+      <w:lvlJc w:val="left"/>
+      <w:pPr>
+        <w:ind w:left="3600" w:hanging="360"/>
+      </w:pPr>
+    </w:lvl>
+    <w:lvl w:ilvl="5" w:tplc="0809001B" w:tentative="1">
+      <w:start w:val="1"/>
+      <w:numFmt w:val="lowerRoman"/>
+      <w:lvlText w:val="%6."/>
+      <w:lvlJc w:val="right"/>
+      <w:pPr>
+        <w:ind w:left="4320" w:hanging="180"/>
+      </w:pPr>
+    </w:lvl>
+    <w:lvl w:ilvl="6" w:tplc="0809000F" w:tentative="1">
+      <w:start w:val="1"/>
+      <w:numFmt w:val="decimal"/>
+      <w:lvlText w:val="%7."/>
+      <w:lvlJc w:val="left"/>
+      <w:pPr>
+        <w:ind w:left="5040" w:hanging="360"/>
+      </w:pPr>
+    </w:lvl>
+    <w:lvl w:ilvl="7" w:tplc="08090019" w:tentative="1">
+      <w:start w:val="1"/>
+      <w:numFmt w:val="lowerLetter"/>
+      <w:lvlText w:val="%8."/>
+      <w:lvlJc w:val="left"/>
+      <w:pPr>
+        <w:ind w:left="5760" w:hanging="360"/>
+      </w:pPr>
+    </w:lvl>
+    <w:lvl w:ilvl="8" w:tplc="0809001B" w:tentative="1">
+      <w:start w:val="1"/>
+      <w:numFmt w:val="lowerRoman"/>
+      <w:lvlText w:val="%9."/>
+      <w:lvlJc w:val="right"/>
+      <w:pPr>
+        <w:ind w:left="6480" w:hanging="180"/>
+      </w:pPr>
+    </w:lvl>
+  </w:abstractNum>
+  <w:abstractNum w:abstractNumId="37">
     <w:nsid w:val="656347E7"/>
     <w:multiLevelType w:val="hybridMultilevel"/>
     <w:tmpl w:val="7842F7B2"/>
@@ -5917,7 +6140,7 @@
       </w:pPr>
     </w:lvl>
   </w:abstractNum>
-  <w:abstractNum w:abstractNumId="37">
+  <w:abstractNum w:abstractNumId="38">
     <w:nsid w:val="69F82329"/>
     <w:multiLevelType w:val="hybridMultilevel"/>
     <w:tmpl w:val="198C8676"/>
@@ -6006,7 +6229,7 @@
       </w:pPr>
     </w:lvl>
   </w:abstractNum>
-  <w:abstractNum w:abstractNumId="38">
+  <w:abstractNum w:abstractNumId="39">
     <w:nsid w:val="6DAD6002"/>
     <w:multiLevelType w:val="hybridMultilevel"/>
     <w:tmpl w:val="E4F08F8A"/>
@@ -6095,7 +6318,7 @@
       </w:pPr>
     </w:lvl>
   </w:abstractNum>
-  <w:abstractNum w:abstractNumId="39">
+  <w:abstractNum w:abstractNumId="40">
     <w:nsid w:val="709013BB"/>
     <w:multiLevelType w:val="hybridMultilevel"/>
     <w:tmpl w:val="31120FCC"/>
@@ -6208,7 +6431,7 @@
       </w:rPr>
     </w:lvl>
   </w:abstractNum>
-  <w:abstractNum w:abstractNumId="40">
+  <w:abstractNum w:abstractNumId="41">
     <w:nsid w:val="70925BE5"/>
     <w:multiLevelType w:val="hybridMultilevel"/>
     <w:tmpl w:val="65FA9F0A"/>
@@ -6321,7 +6544,7 @@
       </w:rPr>
     </w:lvl>
   </w:abstractNum>
-  <w:abstractNum w:abstractNumId="41">
+  <w:abstractNum w:abstractNumId="42">
     <w:nsid w:val="74D55334"/>
     <w:multiLevelType w:val="hybridMultilevel"/>
     <w:tmpl w:val="40F0B4E8"/>
@@ -6410,7 +6633,7 @@
       </w:pPr>
     </w:lvl>
   </w:abstractNum>
-  <w:abstractNum w:abstractNumId="42">
+  <w:abstractNum w:abstractNumId="43">
     <w:nsid w:val="79E46B7B"/>
     <w:multiLevelType w:val="hybridMultilevel"/>
     <w:tmpl w:val="38907F42"/>
@@ -6521,10 +6744,10 @@
     <w:abstractNumId w:val="5"/>
   </w:num>
   <w:num w:numId="9">
-    <w:abstractNumId w:val="42"/>
+    <w:abstractNumId w:val="43"/>
   </w:num>
   <w:num w:numId="10">
-    <w:abstractNumId w:val="38"/>
+    <w:abstractNumId w:val="39"/>
   </w:num>
   <w:num w:numId="11">
     <w:abstractNumId w:val="29"/>
@@ -6569,7 +6792,7 @@
     <w:abstractNumId w:val="6"/>
   </w:num>
   <w:num w:numId="25">
-    <w:abstractNumId w:val="41"/>
+    <w:abstractNumId w:val="42"/>
   </w:num>
   <w:num w:numId="26">
     <w:abstractNumId w:val="30"/>
@@ -6581,7 +6804,7 @@
     <w:abstractNumId w:val="1"/>
   </w:num>
   <w:num w:numId="29">
-    <w:abstractNumId w:val="40"/>
+    <w:abstractNumId w:val="41"/>
   </w:num>
   <w:num w:numId="30">
     <w:abstractNumId w:val="33"/>
@@ -6590,7 +6813,7 @@
     <w:abstractNumId w:val="22"/>
   </w:num>
   <w:num w:numId="32">
-    <w:abstractNumId w:val="37"/>
+    <w:abstractNumId w:val="38"/>
   </w:num>
   <w:num w:numId="33">
     <w:abstractNumId w:val="26"/>
@@ -6599,7 +6822,7 @@
     <w:abstractNumId w:val="21"/>
   </w:num>
   <w:num w:numId="35">
-    <w:abstractNumId w:val="39"/>
+    <w:abstractNumId w:val="40"/>
   </w:num>
   <w:num w:numId="36">
     <w:abstractNumId w:val="27"/>
@@ -6608,7 +6831,7 @@
     <w:abstractNumId w:val="2"/>
   </w:num>
   <w:num w:numId="38">
-    <w:abstractNumId w:val="36"/>
+    <w:abstractNumId w:val="37"/>
   </w:num>
   <w:num w:numId="39">
     <w:abstractNumId w:val="18"/>
@@ -6624,6 +6847,9 @@
   </w:num>
   <w:num w:numId="43">
     <w:abstractNumId w:val="13"/>
+  </w:num>
+  <w:num w:numId="44">
+    <w:abstractNumId w:val="36"/>
   </w:num>
 </w:numbering>
 </file>

</xml_diff>

<commit_message>
revised the model to optimize both the carbon allocation, and be able to run the optimization results on avakas, and be ready for optimization for cane training system
</commit_message>
<xml_diff>
--- a/Model logs for GrapevineXL 2015-5-27.docx
+++ b/Model logs for GrapevineXL 2015-5-27.docx
@@ -1,6 +1,6 @@
 
 <file path=word/document.xml><?xml version="1.0" encoding="utf-8"?>
-<w:document xmlns:wpc="http://schemas.microsoft.com/office/word/2010/wordprocessingCanvas" xmlns:mc="http://schemas.openxmlformats.org/markup-compatibility/2006" xmlns:o="urn:schemas-microsoft-com:office:office" xmlns:r="http://schemas.openxmlformats.org/officeDocument/2006/relationships" xmlns:m="http://schemas.openxmlformats.org/officeDocument/2006/math" xmlns:v="urn:schemas-microsoft-com:vml" xmlns:wp14="http://schemas.microsoft.com/office/word/2010/wordprocessingDrawing" xmlns:wp="http://schemas.openxmlformats.org/drawingml/2006/wordprocessingDrawing" xmlns:w10="urn:schemas-microsoft-com:office:word" xmlns:w="http://schemas.openxmlformats.org/wordprocessingml/2006/main" xmlns:w14="http://schemas.microsoft.com/office/word/2010/wordml" xmlns:wpg="http://schemas.microsoft.com/office/word/2010/wordprocessingGroup" xmlns:wpi="http://schemas.microsoft.com/office/word/2010/wordprocessingInk" xmlns:wne="http://schemas.microsoft.com/office/word/2006/wordml" xmlns:wps="http://schemas.microsoft.com/office/word/2010/wordprocessingShape" mc:Ignorable="w14 wp14">
+<w:document xmlns:wpc="http://schemas.microsoft.com/office/word/2010/wordprocessingCanvas" xmlns:mc="http://schemas.openxmlformats.org/markup-compatibility/2006" xmlns:o="urn:schemas-microsoft-com:office:office" xmlns:r="http://schemas.openxmlformats.org/officeDocument/2006/relationships" xmlns:m="http://schemas.openxmlformats.org/officeDocument/2006/math" xmlns:v="urn:schemas-microsoft-com:vml" xmlns:wp14="http://schemas.microsoft.com/office/word/2010/wordprocessingDrawing" xmlns:wp="http://schemas.openxmlformats.org/drawingml/2006/wordprocessingDrawing" xmlns:w10="urn:schemas-microsoft-com:office:word" xmlns:w="http://schemas.openxmlformats.org/wordprocessingml/2006/main" xmlns:w14="http://schemas.microsoft.com/office/word/2010/wordml" xmlns:w15="http://schemas.microsoft.com/office/word/2012/wordml" xmlns:wpg="http://schemas.microsoft.com/office/word/2010/wordprocessingGroup" xmlns:wpi="http://schemas.microsoft.com/office/word/2010/wordprocessingInk" xmlns:wne="http://schemas.microsoft.com/office/word/2006/wordml" xmlns:wps="http://schemas.microsoft.com/office/word/2010/wordprocessingShape" mc:Ignorable="w14 w15 wp14">
   <w:body>
     <w:p>
       <w:pPr>
@@ -39,34 +39,10 @@
         <w:t>starts</w:t>
       </w:r>
       <w:r>
-        <w:t xml:space="preserve"> to transform the basic Grape model into a complex one. First convert the daily calculation into hourly calculation; second add the complex light model. Control whether there is light or not by the sunrise time and sunset time. We use </w:t>
-      </w:r>
-      <w:proofErr w:type="spellStart"/>
-      <w:r>
-        <w:t>math.round</w:t>
-      </w:r>
-      <w:proofErr w:type="spellEnd"/>
-      <w:r>
-        <w:t xml:space="preserve"> sunrise and sunset to get </w:t>
-      </w:r>
-      <w:proofErr w:type="gramStart"/>
-      <w:r>
-        <w:t>a</w:t>
-      </w:r>
-      <w:proofErr w:type="gramEnd"/>
-      <w:r>
-        <w:t xml:space="preserve"> integer number. The error in this rounding method is minimized by the calculation of light power within each hour. The calculation of light power does not follow the exactly hour. Instead, we use the sunset time minus the sunrise time to get the </w:t>
-      </w:r>
-      <w:r>
-        <w:t xml:space="preserve">number of points that we want to calculate. </w:t>
-      </w:r>
-      <w:proofErr w:type="gramStart"/>
-      <w:r>
-        <w:t>These number</w:t>
-      </w:r>
-      <w:proofErr w:type="gramEnd"/>
-      <w:r>
-        <w:t xml:space="preserve"> is equally distributed over the real day length with decimal numbers. </w:t>
+        <w:t xml:space="preserve"> to transform the basic Grape model into a complex one. First convert the daily calculation into hourly calculation; second add the complex light model. Control whether there is light or not by the sunrise time and sunset time. We use math.round sunrise and sunset to get a integer number. The error in this rounding method is minimized by the calculation of light power within each hour. The calculation of light power does not follow the exactly hour. Instead, we use the sunset time minus the sunrise time to get the </w:t>
+      </w:r>
+      <w:r>
+        <w:t xml:space="preserve">number of points that we want to calculate. These number is equally distributed over the real day length with decimal numbers. </w:t>
       </w:r>
     </w:p>
     <w:p>
@@ -111,23 +87,7 @@
           <w:rFonts w:ascii="Times New Roman" w:hAnsi="Times New Roman"/>
           <w:sz w:val="24"/>
         </w:rPr>
-        <w:t xml:space="preserve">I tried to use </w:t>
-      </w:r>
-      <w:proofErr w:type="spellStart"/>
-      <w:r>
-        <w:rPr>
-          <w:rFonts w:ascii="Times New Roman" w:hAnsi="Times New Roman"/>
-          <w:sz w:val="24"/>
-        </w:rPr>
-        <w:t>setVisulize</w:t>
-      </w:r>
-      <w:proofErr w:type="spellEnd"/>
-      <w:r>
-        <w:rPr>
-          <w:rFonts w:ascii="Times New Roman" w:hAnsi="Times New Roman"/>
-          <w:sz w:val="24"/>
-        </w:rPr>
-        <w:t xml:space="preserve"> for the spectral light, </w:t>
+        <w:t xml:space="preserve">I tried to use setVisulize for the spectral light, </w:t>
       </w:r>
       <w:r>
         <w:rPr>
@@ -178,7 +138,6 @@
         </w:rPr>
         <w:t xml:space="preserve">With the old light model, the </w:t>
       </w:r>
-      <w:proofErr w:type="spellStart"/>
       <w:r>
         <w:rPr>
           <w:rFonts w:ascii="Times New Roman" w:hAnsi="Times New Roman"/>
@@ -186,7 +145,6 @@
         </w:rPr>
         <w:t>AlgorithmSwitchShader</w:t>
       </w:r>
-      <w:proofErr w:type="spellEnd"/>
       <w:r>
         <w:rPr>
           <w:rFonts w:ascii="Times New Roman" w:hAnsi="Times New Roman"/>
@@ -234,57 +192,7 @@
           <w:rFonts w:ascii="Times New Roman" w:hAnsi="Times New Roman"/>
           <w:sz w:val="24"/>
         </w:rPr>
-        <w:t xml:space="preserve">For the directional light we use </w:t>
-      </w:r>
-      <w:proofErr w:type="spellStart"/>
-      <w:proofErr w:type="gramStart"/>
-      <w:r>
-        <w:rPr>
-          <w:rFonts w:ascii="Times New Roman" w:hAnsi="Times New Roman"/>
-          <w:sz w:val="24"/>
-        </w:rPr>
-        <w:t>setPowerDensity</w:t>
-      </w:r>
-      <w:proofErr w:type="spellEnd"/>
-      <w:r>
-        <w:rPr>
-          <w:rFonts w:ascii="Times New Roman" w:hAnsi="Times New Roman"/>
-          <w:sz w:val="24"/>
-        </w:rPr>
-        <w:t>(</w:t>
-      </w:r>
-      <w:proofErr w:type="gramEnd"/>
-      <w:r>
-        <w:rPr>
-          <w:rFonts w:ascii="Times New Roman" w:hAnsi="Times New Roman"/>
-          <w:sz w:val="24"/>
-        </w:rPr>
-        <w:t xml:space="preserve">) to give the power. And for others like spectral light and spot light we use </w:t>
-      </w:r>
-      <w:proofErr w:type="spellStart"/>
-      <w:proofErr w:type="gramStart"/>
-      <w:r>
-        <w:rPr>
-          <w:rFonts w:ascii="Times New Roman" w:hAnsi="Times New Roman"/>
-          <w:sz w:val="24"/>
-        </w:rPr>
-        <w:t>setPower</w:t>
-      </w:r>
-      <w:proofErr w:type="spellEnd"/>
-      <w:r>
-        <w:rPr>
-          <w:rFonts w:ascii="Times New Roman" w:hAnsi="Times New Roman"/>
-          <w:sz w:val="24"/>
-        </w:rPr>
-        <w:t>(</w:t>
-      </w:r>
-      <w:proofErr w:type="gramEnd"/>
-      <w:r>
-        <w:rPr>
-          <w:rFonts w:ascii="Times New Roman" w:hAnsi="Times New Roman"/>
-          <w:sz w:val="24"/>
-        </w:rPr>
-        <w:t xml:space="preserve">). What is the difference between them? I tried the directional light and spot light in the code. </w:t>
+        <w:t xml:space="preserve">For the directional light we use setPowerDensity() to give the power. And for others like spectral light and spot light we use setPower(). What is the difference between them? I tried the directional light and spot light in the code. </w:t>
       </w:r>
       <w:r>
         <w:rPr>
@@ -309,25 +217,7 @@
           <w:sz w:val="24"/>
         </w:rPr>
         <w:lastRenderedPageBreak/>
-        <w:t xml:space="preserve">directional light I only need </w:t>
-      </w:r>
-      <w:proofErr w:type="spellStart"/>
-      <w:r>
-        <w:rPr>
-          <w:rFonts w:ascii="Times New Roman" w:hAnsi="Times New Roman"/>
-          <w:color w:val="FF0000"/>
-          <w:sz w:val="24"/>
-        </w:rPr>
-        <w:t>powerDensity</w:t>
-      </w:r>
-      <w:proofErr w:type="spellEnd"/>
-      <w:r>
-        <w:rPr>
-          <w:rFonts w:ascii="Times New Roman" w:hAnsi="Times New Roman"/>
-          <w:color w:val="FF0000"/>
-          <w:sz w:val="24"/>
-        </w:rPr>
-        <w:t xml:space="preserve"> 1 to reach the same illumination by spot light with power 100.  </w:t>
+        <w:t xml:space="preserve">directional light I only need powerDensity 1 to reach the same illumination by spot light with power 100.  </w:t>
       </w:r>
     </w:p>
     <w:p>
@@ -393,23 +283,7 @@
           <w:rFonts w:ascii="Times New Roman" w:hAnsi="Times New Roman"/>
           <w:sz w:val="24"/>
         </w:rPr>
-        <w:t xml:space="preserve">defines the direction of the rays. In the double array, the number of rows represents the rings or plane that you defined. The horizontal angle can be calculated using 180/the number of rows. One row of array </w:t>
-      </w:r>
-      <w:proofErr w:type="gramStart"/>
-      <w:r>
-        <w:rPr>
-          <w:rFonts w:ascii="Times New Roman" w:hAnsi="Times New Roman"/>
-          <w:sz w:val="24"/>
-        </w:rPr>
-        <w:t>represent</w:t>
-      </w:r>
-      <w:proofErr w:type="gramEnd"/>
-      <w:r>
-        <w:rPr>
-          <w:rFonts w:ascii="Times New Roman" w:hAnsi="Times New Roman"/>
-          <w:sz w:val="24"/>
-        </w:rPr>
-        <w:t xml:space="preserve"> the points in one ring. The vertical angle can be calculated using 360/number of points in one row. However I do not understand the meaning of those values in the DISTRIBUTION array. In the daylight example they were 1, and in the Lamp test environment there were more than 3000. </w:t>
+        <w:t xml:space="preserve">defines the direction of the rays. In the double array, the number of rows represents the rings or plane that you defined. The horizontal angle can be calculated using 180/the number of rows. One row of array represent the points in one ring. The vertical angle can be calculated using 360/number of points in one row. However I do not understand the meaning of those values in the DISTRIBUTION array. In the daylight example they were 1, and in the Lamp test environment there were more than 3000. </w:t>
       </w:r>
       <w:r>
         <w:rPr>
@@ -449,7 +323,6 @@
         </w:rPr>
         <w:t xml:space="preserve">defines the wavelengths and amplitudes of the light source. Amplitudes are expressed in relative terms. When we use </w:t>
       </w:r>
-      <w:proofErr w:type="spellStart"/>
       <w:r>
         <w:rPr>
           <w:rFonts w:ascii="Times New Roman" w:hAnsi="Times New Roman"/>
@@ -457,7 +330,6 @@
         </w:rPr>
         <w:t>BlackbodySpectralCurve</w:t>
       </w:r>
-      <w:proofErr w:type="spellEnd"/>
       <w:r>
         <w:rPr>
           <w:rFonts w:ascii="Times New Roman" w:hAnsi="Times New Roman"/>
@@ -561,7 +433,6 @@
         </w:rPr>
         <w:t xml:space="preserve">but we can measure the absorption of different wavelength as shown in the daylight example. However, I was wondering what </w:t>
       </w:r>
-      <w:proofErr w:type="gramStart"/>
       <w:r>
         <w:rPr>
           <w:rFonts w:ascii="Times New Roman" w:hAnsi="Times New Roman"/>
@@ -574,15 +445,7 @@
           <w:rFonts w:ascii="Times New Roman" w:hAnsi="Times New Roman"/>
           <w:sz w:val="24"/>
         </w:rPr>
-        <w:t xml:space="preserve"> for those light sources</w:t>
-      </w:r>
-      <w:proofErr w:type="gramEnd"/>
-      <w:r>
-        <w:rPr>
-          <w:rFonts w:ascii="Times New Roman" w:hAnsi="Times New Roman"/>
-          <w:sz w:val="24"/>
-        </w:rPr>
-        <w:t xml:space="preserve">.  </w:t>
+        <w:t xml:space="preserve"> for those light sources.  </w:t>
       </w:r>
       <w:r>
         <w:rPr>
@@ -625,41 +488,7 @@
           <w:rFonts w:ascii="Times New Roman" w:hAnsi="Times New Roman"/>
           <w:sz w:val="24"/>
         </w:rPr>
-        <w:t xml:space="preserve">I see in the measure mode, GPU_LM. </w:t>
-      </w:r>
-      <w:proofErr w:type="spellStart"/>
-      <w:proofErr w:type="gramStart"/>
-      <w:r>
-        <w:rPr>
-          <w:rFonts w:ascii="Times New Roman" w:hAnsi="Times New Roman"/>
-          <w:sz w:val="24"/>
-        </w:rPr>
-        <w:t>setMeasureMode</w:t>
-      </w:r>
-      <w:proofErr w:type="spellEnd"/>
-      <w:proofErr w:type="gramEnd"/>
-      <w:r>
-        <w:rPr>
-          <w:rFonts w:ascii="Times New Roman" w:hAnsi="Times New Roman"/>
-          <w:sz w:val="24"/>
-        </w:rPr>
-        <w:t xml:space="preserve"> (</w:t>
-      </w:r>
-      <w:proofErr w:type="spellStart"/>
-      <w:r>
-        <w:rPr>
-          <w:rFonts w:ascii="Times New Roman" w:hAnsi="Times New Roman"/>
-          <w:sz w:val="24"/>
-        </w:rPr>
-        <w:t>MeasureMode</w:t>
-      </w:r>
-      <w:proofErr w:type="spellEnd"/>
-      <w:r>
-        <w:rPr>
-          <w:rFonts w:ascii="Times New Roman" w:hAnsi="Times New Roman"/>
-          <w:sz w:val="24"/>
-        </w:rPr>
-        <w:t xml:space="preserve">. FULL_SPECTRUM); we have options to choose full spectrum, integrate, and RGB. </w:t>
+        <w:t xml:space="preserve">I see in the measure mode, GPU_LM. setMeasureMode (MeasureMode. FULL_SPECTRUM); we have options to choose full spectrum, integrate, and RGB. </w:t>
       </w:r>
       <w:r>
         <w:rPr>
@@ -702,32 +531,7 @@
           <w:sz w:val="24"/>
         </w:rPr>
         <w:lastRenderedPageBreak/>
-        <w:t xml:space="preserve">interception and photosynthesis, I can just use directional light. Maybe for </w:t>
-      </w:r>
-      <w:proofErr w:type="spellStart"/>
-      <w:r>
-        <w:rPr>
-          <w:rFonts w:ascii="Times New Roman" w:hAnsi="Times New Roman"/>
-          <w:sz w:val="24"/>
-        </w:rPr>
-        <w:t>red</w:t>
-      </w:r>
-      <w:proofErr w:type="gramStart"/>
-      <w:r>
-        <w:rPr>
-          <w:rFonts w:ascii="Times New Roman" w:hAnsi="Times New Roman"/>
-          <w:sz w:val="24"/>
-        </w:rPr>
-        <w:t>:far</w:t>
-      </w:r>
-      <w:proofErr w:type="spellEnd"/>
-      <w:proofErr w:type="gramEnd"/>
-      <w:r>
-        <w:rPr>
-          <w:rFonts w:ascii="Times New Roman" w:hAnsi="Times New Roman"/>
-          <w:sz w:val="24"/>
-        </w:rPr>
-        <w:t xml:space="preserve"> red ratio we can use the full spectrum.  </w:t>
+        <w:t xml:space="preserve">interception and photosynthesis, I can just use directional light. Maybe for red:far red ratio we can use the full spectrum.  </w:t>
       </w:r>
       <w:r>
         <w:rPr>
@@ -829,46 +633,14 @@
           <w:rFonts w:ascii="Times New Roman" w:hAnsi="Times New Roman"/>
           <w:sz w:val="24"/>
         </w:rPr>
-        <w:t xml:space="preserve"> Do we need some adaptations for this </w:t>
-      </w:r>
-      <w:proofErr w:type="gramStart"/>
-      <w:r>
-        <w:rPr>
-          <w:rFonts w:ascii="Times New Roman" w:hAnsi="Times New Roman"/>
-          <w:sz w:val="24"/>
-        </w:rPr>
-        <w:t>application.</w:t>
-      </w:r>
-      <w:proofErr w:type="gramEnd"/>
-      <w:r>
-        <w:rPr>
-          <w:rFonts w:ascii="Times New Roman" w:hAnsi="Times New Roman"/>
-          <w:sz w:val="24"/>
-        </w:rPr>
-        <w:t xml:space="preserve"> </w:t>
-      </w:r>
-      <w:r>
-        <w:rPr>
-          <w:rFonts w:ascii="Times New Roman" w:hAnsi="Times New Roman"/>
-          <w:sz w:val="24"/>
-        </w:rPr>
-        <w:t xml:space="preserve"> It seems not. See my code of the </w:t>
-      </w:r>
-      <w:proofErr w:type="spellStart"/>
-      <w:r>
-        <w:rPr>
-          <w:rFonts w:ascii="Times New Roman" w:hAnsi="Times New Roman"/>
-          <w:sz w:val="24"/>
-        </w:rPr>
-        <w:t>directlight</w:t>
-      </w:r>
-      <w:proofErr w:type="spellEnd"/>
-      <w:r>
-        <w:rPr>
-          <w:rFonts w:ascii="Times New Roman" w:hAnsi="Times New Roman"/>
-          <w:sz w:val="24"/>
-        </w:rPr>
-        <w:t xml:space="preserve"> and diffuse light. With new light model and directional light, it works</w:t>
+        <w:t xml:space="preserve"> Do we need some adaptations for this application. </w:t>
+      </w:r>
+      <w:r>
+        <w:rPr>
+          <w:rFonts w:ascii="Times New Roman" w:hAnsi="Times New Roman"/>
+          <w:sz w:val="24"/>
+        </w:rPr>
+        <w:t xml:space="preserve"> It seems not. See my code of the directlight and diffuse light. With new light model and directional light, it works</w:t>
       </w:r>
       <w:r>
         <w:rPr>
@@ -907,23 +679,7 @@
           <w:rFonts w:ascii="Times New Roman" w:hAnsi="Times New Roman"/>
           <w:sz w:val="24"/>
         </w:rPr>
-        <w:t xml:space="preserve">How to use the object Patch. Right now I use lots of tiles to build the soil. </w:t>
-      </w:r>
-      <w:proofErr w:type="gramStart"/>
-      <w:r>
-        <w:rPr>
-          <w:rFonts w:ascii="Times New Roman" w:hAnsi="Times New Roman"/>
-          <w:sz w:val="24"/>
-        </w:rPr>
-        <w:t>maybe</w:t>
-      </w:r>
-      <w:proofErr w:type="gramEnd"/>
-      <w:r>
-        <w:rPr>
-          <w:rFonts w:ascii="Times New Roman" w:hAnsi="Times New Roman"/>
-          <w:sz w:val="24"/>
-        </w:rPr>
-        <w:t xml:space="preserve"> with patch, one sentence can do the all. </w:t>
+        <w:t xml:space="preserve">How to use the object Patch. Right now I use lots of tiles to build the soil. maybe with patch, one sentence can do the all. </w:t>
       </w:r>
     </w:p>
     <w:p>
@@ -940,23 +696,7 @@
           <w:rFonts w:ascii="Times New Roman" w:hAnsi="Times New Roman"/>
           <w:sz w:val="24"/>
         </w:rPr>
-        <w:t xml:space="preserve">How to use the object Patch. Right now I use lots of tiles to build the soil. </w:t>
-      </w:r>
-      <w:proofErr w:type="gramStart"/>
-      <w:r>
-        <w:rPr>
-          <w:rFonts w:ascii="Times New Roman" w:hAnsi="Times New Roman"/>
-          <w:sz w:val="24"/>
-        </w:rPr>
-        <w:t>maybe</w:t>
-      </w:r>
-      <w:proofErr w:type="gramEnd"/>
-      <w:r>
-        <w:rPr>
-          <w:rFonts w:ascii="Times New Roman" w:hAnsi="Times New Roman"/>
-          <w:sz w:val="24"/>
-        </w:rPr>
-        <w:t xml:space="preserve"> with patch, one sentence can do the all. </w:t>
+        <w:t xml:space="preserve">How to use the object Patch. Right now I use lots of tiles to build the soil. maybe with patch, one sentence can do the all. </w:t>
       </w:r>
     </w:p>
     <w:p>
@@ -975,7 +715,6 @@
         </w:rPr>
         <w:t xml:space="preserve">What are the difference between </w:t>
       </w:r>
-      <w:proofErr w:type="spellStart"/>
       <w:r>
         <w:rPr>
           <w:rFonts w:ascii="Times New Roman" w:hAnsi="Times New Roman"/>
@@ -983,29 +722,12 @@
         </w:rPr>
         <w:t>setSpecular</w:t>
       </w:r>
-      <w:proofErr w:type="spellEnd"/>
-      <w:r>
-        <w:rPr>
-          <w:rFonts w:ascii="Times New Roman" w:hAnsi="Times New Roman"/>
-          <w:sz w:val="24"/>
-        </w:rPr>
-        <w:t xml:space="preserve">, and </w:t>
-      </w:r>
-      <w:proofErr w:type="spellStart"/>
-      <w:r>
-        <w:rPr>
-          <w:rFonts w:ascii="Times New Roman" w:hAnsi="Times New Roman"/>
-          <w:sz w:val="24"/>
-        </w:rPr>
-        <w:t>setDiffuse</w:t>
-      </w:r>
-      <w:proofErr w:type="spellEnd"/>
-      <w:r>
-        <w:rPr>
-          <w:rFonts w:ascii="Times New Roman" w:hAnsi="Times New Roman"/>
-          <w:sz w:val="24"/>
-        </w:rPr>
-        <w:t>?</w:t>
+      <w:r>
+        <w:rPr>
+          <w:rFonts w:ascii="Times New Roman" w:hAnsi="Times New Roman"/>
+          <w:sz w:val="24"/>
+        </w:rPr>
+        <w:t>, and setDiffuse?</w:t>
       </w:r>
     </w:p>
     <w:p>
@@ -1022,23 +744,7 @@
           <w:rFonts w:ascii="Times New Roman" w:hAnsi="Times New Roman"/>
           <w:sz w:val="24"/>
         </w:rPr>
-        <w:t xml:space="preserve">What does </w:t>
-      </w:r>
-      <w:proofErr w:type="spellStart"/>
-      <w:r>
-        <w:rPr>
-          <w:rFonts w:ascii="Times New Roman" w:hAnsi="Times New Roman"/>
-          <w:sz w:val="24"/>
-        </w:rPr>
-        <w:t>grayStone</w:t>
-      </w:r>
-      <w:proofErr w:type="spellEnd"/>
-      <w:r>
-        <w:rPr>
-          <w:rFonts w:ascii="Times New Roman" w:hAnsi="Times New Roman"/>
-          <w:sz w:val="24"/>
-        </w:rPr>
-        <w:t xml:space="preserve"> used for?</w:t>
+        <w:t>What does grayStone used for?</w:t>
       </w:r>
     </w:p>
     <w:p>
@@ -1071,7 +777,6 @@
           <w:sz w:val="24"/>
         </w:rPr>
       </w:pPr>
-      <w:proofErr w:type="spellStart"/>
       <w:r>
         <w:rPr>
           <w:rFonts w:ascii="Times New Roman" w:hAnsi="Times New Roman"/>
@@ -1079,29 +784,12 @@
         </w:rPr>
         <w:t>FluxLightModel</w:t>
       </w:r>
-      <w:proofErr w:type="spellEnd"/>
-      <w:r>
-        <w:rPr>
-          <w:rFonts w:ascii="Times New Roman" w:hAnsi="Times New Roman"/>
-          <w:sz w:val="24"/>
-        </w:rPr>
-        <w:t xml:space="preserve"> lm = new </w:t>
-      </w:r>
-      <w:proofErr w:type="spellStart"/>
-      <w:r>
-        <w:rPr>
-          <w:rFonts w:ascii="Times New Roman" w:hAnsi="Times New Roman"/>
-          <w:sz w:val="24"/>
-        </w:rPr>
-        <w:t>FluxLightModel</w:t>
-      </w:r>
-      <w:proofErr w:type="spellEnd"/>
-      <w:r>
-        <w:rPr>
-          <w:rFonts w:ascii="Times New Roman" w:hAnsi="Times New Roman"/>
-          <w:sz w:val="24"/>
-        </w:rPr>
-        <w:t>(RAYS</w:t>
+      <w:r>
+        <w:rPr>
+          <w:rFonts w:ascii="Times New Roman" w:hAnsi="Times New Roman"/>
+          <w:sz w:val="24"/>
+        </w:rPr>
+        <w:t xml:space="preserve"> lm = new FluxLightModel(RAYS</w:t>
       </w:r>
       <w:r>
         <w:rPr>
@@ -1116,26 +804,8 @@
         <w:spacing w:line="480" w:lineRule="auto"/>
         <w:ind w:left="720" w:firstLine="360"/>
       </w:pPr>
-      <w:proofErr w:type="spellStart"/>
-      <w:proofErr w:type="gramStart"/>
-      <w:r>
-        <w:t>lm.setSeed</w:t>
-      </w:r>
-      <w:proofErr w:type="spellEnd"/>
-      <w:r>
-        <w:t>(</w:t>
-      </w:r>
-      <w:proofErr w:type="gramEnd"/>
-      <w:r>
-        <w:t xml:space="preserve">SEEDS[j]); </w:t>
-      </w:r>
-      <w:proofErr w:type="spellStart"/>
-      <w:r>
-        <w:t>lm.compute</w:t>
-      </w:r>
-      <w:proofErr w:type="spellEnd"/>
-      <w:r>
-        <w:t>();</w:t>
+      <w:r>
+        <w:t>lm.setSeed(SEEDS[j]); lm.compute();</w:t>
       </w:r>
     </w:p>
     <w:p>
@@ -1151,9 +821,7 @@
           <w:sz w:val="24"/>
         </w:rPr>
       </w:pPr>
-      <w:hyperlink r:id="rId6" w:anchor="getSensedIrradiance%28%29" w:history="1">
-        <w:proofErr w:type="spellStart"/>
-        <w:proofErr w:type="gramStart"/>
+      <w:hyperlink r:id="rId5" w:anchor="getSensedIrradiance%28%29" w:history="1">
         <w:r>
           <w:rPr>
             <w:rFonts w:ascii="Times New Roman" w:hAnsi="Times New Roman"/>
@@ -1161,34 +829,15 @@
           </w:rPr>
           <w:t>getSensedIrradiance</w:t>
         </w:r>
-        <w:proofErr w:type="spellEnd"/>
-        <w:proofErr w:type="gramEnd"/>
       </w:hyperlink>
       <w:r>
         <w:rPr>
           <w:rFonts w:ascii="Times New Roman" w:hAnsi="Times New Roman"/>
           <w:sz w:val="24"/>
         </w:rPr>
-        <w:t xml:space="preserve">() is for </w:t>
-      </w:r>
-      <w:proofErr w:type="spellStart"/>
-      <w:r>
-        <w:rPr>
-          <w:rFonts w:ascii="Times New Roman" w:hAnsi="Times New Roman"/>
-          <w:sz w:val="24"/>
-        </w:rPr>
-        <w:t>sensornode</w:t>
-      </w:r>
-      <w:proofErr w:type="spellEnd"/>
-      <w:r>
-        <w:rPr>
-          <w:rFonts w:ascii="Times New Roman" w:hAnsi="Times New Roman"/>
-          <w:sz w:val="24"/>
-        </w:rPr>
-        <w:t xml:space="preserve">, while </w:t>
-      </w:r>
-      <w:hyperlink r:id="rId7" w:anchor="getAbsorbedPowerMeasurement%28de.grogra.graph.impl.Node%29" w:history="1">
-        <w:proofErr w:type="spellStart"/>
+        <w:t xml:space="preserve">() is for sensornode, while </w:t>
+      </w:r>
+      <w:hyperlink r:id="rId6" w:anchor="getAbsorbedPowerMeasurement%28de.grogra.graph.impl.Node%29" w:history="1">
         <w:r>
           <w:rPr>
             <w:rFonts w:ascii="Times New Roman" w:hAnsi="Times New Roman"/>
@@ -1196,7 +845,6 @@
           </w:rPr>
           <w:t>getAbsorbedPowerMeasurement</w:t>
         </w:r>
-        <w:proofErr w:type="spellEnd"/>
       </w:hyperlink>
       <w:r>
         <w:rPr>
@@ -1247,22 +895,7 @@
           <w:sz w:val="24"/>
         </w:rPr>
         <w:tab/>
-      </w:r>
-      <w:proofErr w:type="spellStart"/>
-      <w:r>
-        <w:rPr>
-          <w:rFonts w:ascii="Times New Roman" w:hAnsi="Times New Roman"/>
-          <w:sz w:val="24"/>
-        </w:rPr>
-        <w:t>getAbsorbedPowerMeasurement</w:t>
-      </w:r>
-      <w:proofErr w:type="spellEnd"/>
-      <w:r>
-        <w:rPr>
-          <w:rFonts w:ascii="Times New Roman" w:hAnsi="Times New Roman"/>
-          <w:sz w:val="24"/>
-        </w:rPr>
-        <w:t>(Node node)</w:t>
+        <w:t>getAbsorbedPowerMeasurement(Node node)</w:t>
       </w:r>
     </w:p>
     <w:p>
@@ -1291,22 +924,7 @@
           <w:sz w:val="24"/>
         </w:rPr>
         <w:tab/>
-      </w:r>
-      <w:proofErr w:type="spellStart"/>
-      <w:r>
-        <w:rPr>
-          <w:rFonts w:ascii="Times New Roman" w:hAnsi="Times New Roman"/>
-          <w:sz w:val="24"/>
-        </w:rPr>
-        <w:t>getAbsorbedPower</w:t>
-      </w:r>
-      <w:proofErr w:type="spellEnd"/>
-      <w:r>
-        <w:rPr>
-          <w:rFonts w:ascii="Times New Roman" w:hAnsi="Times New Roman"/>
-          <w:sz w:val="24"/>
-        </w:rPr>
-        <w:t>(Node node)</w:t>
+        <w:t>getAbsorbedPower(Node node)</w:t>
       </w:r>
     </w:p>
     <w:p>
@@ -1315,23 +933,7 @@
       </w:pPr>
       <w:r>
         <w:lastRenderedPageBreak/>
-        <w:t xml:space="preserve">2015-6-2 never name the variable as the same within the </w:t>
-      </w:r>
-      <w:proofErr w:type="spellStart"/>
-      <w:r>
-        <w:t>GroIMP</w:t>
-      </w:r>
-      <w:proofErr w:type="spellEnd"/>
-      <w:r>
-        <w:t xml:space="preserve">, like name relative humidity as RH can cause lots of problems since RH is used in the </w:t>
-      </w:r>
-      <w:proofErr w:type="spellStart"/>
-      <w:r>
-        <w:t>GroIMP</w:t>
-      </w:r>
-      <w:proofErr w:type="spellEnd"/>
-      <w:r>
-        <w:t xml:space="preserve"> for rotating. </w:t>
+        <w:t xml:space="preserve">2015-6-2 never name the variable as the same within the GroIMP, like name relative humidity as RH can cause lots of problems since RH is used in the GroIMP for rotating. </w:t>
       </w:r>
     </w:p>
     <w:p>
@@ -1345,307 +947,189 @@
         <w:t>2 to 4</w:t>
       </w:r>
       <w:r>
+        <w:t xml:space="preserve"> separate the global parameters and plant parameters, change the chart and table outputs.</w:t>
+      </w:r>
+    </w:p>
+    <w:p>
+      <w:pPr>
+        <w:spacing w:line="480" w:lineRule="auto"/>
+      </w:pPr>
+      <w:r>
+        <w:t>2015-6-5 change the model updating structure, hiding update in the module</w:t>
+      </w:r>
+    </w:p>
+    <w:p>
+      <w:pPr>
+        <w:spacing w:line="480" w:lineRule="auto"/>
+      </w:pPr>
+      <w:r>
+        <w:t>2015-6-18 add water potential module</w:t>
+      </w:r>
+    </w:p>
+    <w:p>
+      <w:pPr>
+        <w:spacing w:line="480" w:lineRule="auto"/>
+      </w:pPr>
+      <w:r>
+        <w:t>2015-6-23 improved the visulization of berry bunch</w:t>
+      </w:r>
+    </w:p>
+    <w:p>
+      <w:pPr>
+        <w:spacing w:line="480" w:lineRule="auto"/>
+      </w:pPr>
+      <w:r>
+        <w:t>2015-6-25 switch the model into a static model and read model paramters from different files</w:t>
+      </w:r>
+    </w:p>
+    <w:p>
+      <w:pPr>
+        <w:spacing w:line="480" w:lineRule="auto"/>
+      </w:pPr>
+      <w:r>
+        <w:t>2015-6-29 add berry growth module</w:t>
+      </w:r>
+    </w:p>
+    <w:p>
+      <w:pPr>
+        <w:spacing w:line="480" w:lineRule="auto"/>
+      </w:pPr>
+      <w:r>
+        <w:t>2015-7-5 add the NEMA model</w:t>
+      </w:r>
+    </w:p>
+    <w:p>
+      <w:pPr>
+        <w:spacing w:line="480" w:lineRule="auto"/>
+      </w:pPr>
+      <w:r>
+        <w:t>2015-7-8 reflection on the model, current status and problems</w:t>
+      </w:r>
+    </w:p>
+    <w:p>
+      <w:pPr>
+        <w:spacing w:line="480" w:lineRule="auto"/>
+      </w:pPr>
+      <w:r>
+        <w:t>2015-7-8 reflection on the model, current status and problems</w:t>
+      </w:r>
+    </w:p>
+    <w:p>
+      <w:pPr>
+        <w:spacing w:line="480" w:lineRule="auto"/>
+        <w:rPr>
+          <w:color w:val="FF0000"/>
+        </w:rPr>
+      </w:pPr>
+      <w:r>
+        <w:t xml:space="preserve">2015-11-20 for optimization I removed the random process in the initiation modular and leaf modular. </w:t>
+      </w:r>
+      <w:r>
+        <w:rPr>
+          <w:color w:val="FF0000"/>
+        </w:rPr>
+        <w:t>Add this back later…………….</w:t>
+      </w:r>
+    </w:p>
+    <w:p>
+      <w:pPr>
+        <w:spacing w:line="480" w:lineRule="auto"/>
+      </w:pPr>
+      <w:r>
+        <w:t xml:space="preserve">2015-12-1 I wrote an example code of error handling to Michal henke in looking for help. He provided the solution based on the solver’s error handling method. </w:t>
+      </w:r>
+    </w:p>
+    <w:p>
+      <w:pPr>
+        <w:spacing w:line="480" w:lineRule="auto"/>
+      </w:pPr>
+      <w:r>
+        <w:t>2015-12-2 start to optimize water flux again. I suppressed the carbon allocation and berry growth for this purpose</w:t>
+      </w:r>
+      <w:r>
+        <w:rPr>
+          <w:color w:val="FF0000"/>
+        </w:rPr>
+        <w:t>, set them back later.</w:t>
+      </w:r>
+    </w:p>
+    <w:p>
+      <w:pPr>
+        <w:spacing w:line="480" w:lineRule="auto"/>
+      </w:pPr>
+    </w:p>
+    <w:p>
+      <w:pPr>
+        <w:spacing w:line="480" w:lineRule="auto"/>
+      </w:pPr>
+      <w:r>
+        <w:lastRenderedPageBreak/>
+        <w:t>2015-12-3 for improving the light interception, I make the phyllotax into 137.5</w:t>
+      </w:r>
+    </w:p>
+    <w:p>
+      <w:pPr>
+        <w:spacing w:line="480" w:lineRule="auto"/>
+      </w:pPr>
+      <w:r>
+        <w:t>2015-12-4 adding the Gxc buffering part for the leaf transpiration and leaf water potential</w:t>
+      </w:r>
+    </w:p>
+    <w:p>
+      <w:pPr>
+        <w:spacing w:line="480" w:lineRule="auto"/>
+      </w:pPr>
+      <w:r>
+        <w:t>2015-12-10 do not delete chart or tables, it makes unable to open the model</w:t>
+      </w:r>
+    </w:p>
+    <w:p>
+      <w:pPr>
+        <w:spacing w:line="480" w:lineRule="auto"/>
+      </w:pPr>
+      <w:r>
+        <w:t>2015-12-11 update the seed mass input and thinking about how to change the sugar inhibitor function</w:t>
+      </w:r>
+    </w:p>
+    <w:p>
+      <w:pPr>
+        <w:spacing w:line="480" w:lineRule="auto"/>
+      </w:pPr>
+      <w:r>
+        <w:t>2015-12-15 tips for running the model headless</w:t>
+      </w:r>
+    </w:p>
+    <w:p>
+      <w:pPr>
+        <w:spacing w:line="480" w:lineRule="auto"/>
+      </w:pPr>
+      <w:r>
+        <w:t>Cmd run as administrator, cd to where is the model,</w:t>
+      </w:r>
+      <w:r>
+        <w:t xml:space="preserve"> D: cd </w:t>
+      </w:r>
+      <w:r>
+        <w:t>d:\INRA Bordeaux\FSPM_GrapeVine\Scripts\</w:t>
+      </w:r>
+    </w:p>
+    <w:p>
+      <w:pPr>
+        <w:spacing w:line="480" w:lineRule="auto"/>
+      </w:pPr>
+      <w:r>
+        <w:t>groimpHLWin</w:t>
+      </w:r>
+      <w:r>
         <w:t xml:space="preserve"> </w:t>
       </w:r>
-      <w:proofErr w:type="gramStart"/>
-      <w:r>
-        <w:t>separate</w:t>
-      </w:r>
-      <w:proofErr w:type="gramEnd"/>
-      <w:r>
-        <w:t xml:space="preserve"> the global parameters and plant parameters, change the chart and table outputs.</w:t>
-      </w:r>
-    </w:p>
-    <w:p>
-      <w:pPr>
-        <w:spacing w:line="480" w:lineRule="auto"/>
-      </w:pPr>
-      <w:r>
-        <w:t xml:space="preserve">2015-6-5 </w:t>
-      </w:r>
-      <w:proofErr w:type="gramStart"/>
-      <w:r>
-        <w:t>change</w:t>
-      </w:r>
-      <w:proofErr w:type="gramEnd"/>
-      <w:r>
-        <w:t xml:space="preserve"> the model updating structure, hiding update in the module</w:t>
-      </w:r>
-    </w:p>
-    <w:p>
-      <w:pPr>
-        <w:spacing w:line="480" w:lineRule="auto"/>
-      </w:pPr>
-      <w:r>
-        <w:t>2015-6-18 add water potential module</w:t>
-      </w:r>
-    </w:p>
-    <w:p>
-      <w:pPr>
-        <w:spacing w:line="480" w:lineRule="auto"/>
-      </w:pPr>
-      <w:r>
-        <w:t xml:space="preserve">2015-6-23 improved the </w:t>
-      </w:r>
-      <w:proofErr w:type="spellStart"/>
-      <w:r>
-        <w:t>visulization</w:t>
-      </w:r>
-      <w:proofErr w:type="spellEnd"/>
-      <w:r>
-        <w:t xml:space="preserve"> of berry bunch</w:t>
-      </w:r>
-    </w:p>
-    <w:p>
-      <w:pPr>
-        <w:spacing w:line="480" w:lineRule="auto"/>
-      </w:pPr>
-      <w:r>
-        <w:t xml:space="preserve">2015-6-25 </w:t>
-      </w:r>
-      <w:proofErr w:type="gramStart"/>
-      <w:r>
-        <w:t>switch</w:t>
-      </w:r>
-      <w:proofErr w:type="gramEnd"/>
-      <w:r>
-        <w:t xml:space="preserve"> the model into a static model and read model </w:t>
-      </w:r>
-      <w:proofErr w:type="spellStart"/>
-      <w:r>
-        <w:t>paramters</w:t>
-      </w:r>
-      <w:proofErr w:type="spellEnd"/>
-      <w:r>
-        <w:t xml:space="preserve"> from different files</w:t>
-      </w:r>
-    </w:p>
-    <w:p>
-      <w:pPr>
-        <w:spacing w:line="480" w:lineRule="auto"/>
-      </w:pPr>
-      <w:r>
-        <w:t>2015-6-29 add berry growth module</w:t>
-      </w:r>
-    </w:p>
-    <w:p>
-      <w:pPr>
-        <w:spacing w:line="480" w:lineRule="auto"/>
-      </w:pPr>
-      <w:r>
-        <w:t xml:space="preserve">2015-7-5 </w:t>
-      </w:r>
-      <w:proofErr w:type="gramStart"/>
-      <w:r>
-        <w:t>add</w:t>
-      </w:r>
-      <w:proofErr w:type="gramEnd"/>
-      <w:r>
-        <w:t xml:space="preserve"> the NEMA model</w:t>
-      </w:r>
-    </w:p>
-    <w:p>
-      <w:pPr>
-        <w:spacing w:line="480" w:lineRule="auto"/>
-      </w:pPr>
-      <w:r>
-        <w:t>2015-7-8 reflection on the model, current status and problems</w:t>
-      </w:r>
-    </w:p>
-    <w:p>
-      <w:pPr>
-        <w:spacing w:line="480" w:lineRule="auto"/>
-      </w:pPr>
-      <w:r>
-        <w:t>2015-7-8 reflection on the model, current status and problems</w:t>
-      </w:r>
-    </w:p>
-    <w:p>
-      <w:pPr>
-        <w:spacing w:line="480" w:lineRule="auto"/>
-        <w:rPr>
-          <w:color w:val="FF0000"/>
-        </w:rPr>
-      </w:pPr>
-      <w:r>
-        <w:t xml:space="preserve">2015-11-20 for optimization I removed the random process in the initiation modular and leaf modular. </w:t>
-      </w:r>
-      <w:r>
-        <w:rPr>
-          <w:color w:val="FF0000"/>
-        </w:rPr>
-        <w:t>Add this back later…………….</w:t>
-      </w:r>
-    </w:p>
-    <w:p>
-      <w:pPr>
-        <w:spacing w:line="480" w:lineRule="auto"/>
-      </w:pPr>
-      <w:r>
-        <w:t xml:space="preserve">2015-12-1 I wrote an example code of error handling to Michal </w:t>
-      </w:r>
-      <w:proofErr w:type="spellStart"/>
-      <w:r>
-        <w:t>henke</w:t>
-      </w:r>
-      <w:proofErr w:type="spellEnd"/>
-      <w:r>
-        <w:t xml:space="preserve"> in looking for help. He provided the solution based on the solver’s error handling method. </w:t>
-      </w:r>
-    </w:p>
-    <w:p>
-      <w:pPr>
-        <w:spacing w:line="480" w:lineRule="auto"/>
-      </w:pPr>
-      <w:r>
-        <w:t xml:space="preserve">2015-12-2 </w:t>
-      </w:r>
-      <w:proofErr w:type="gramStart"/>
-      <w:r>
-        <w:t>start</w:t>
-      </w:r>
-      <w:proofErr w:type="gramEnd"/>
-      <w:r>
-        <w:t xml:space="preserve"> to optimize water flux again. I suppressed the carbon allocation and berry growth for this purpose</w:t>
-      </w:r>
-      <w:r>
-        <w:rPr>
-          <w:color w:val="FF0000"/>
-        </w:rPr>
-        <w:t>, set them back later.</w:t>
-      </w:r>
-    </w:p>
-    <w:p>
-      <w:pPr>
-        <w:spacing w:line="480" w:lineRule="auto"/>
-      </w:pPr>
-    </w:p>
-    <w:p>
-      <w:pPr>
-        <w:spacing w:line="480" w:lineRule="auto"/>
-      </w:pPr>
-      <w:r>
-        <w:lastRenderedPageBreak/>
-        <w:t xml:space="preserve">2015-12-3 for improving the light interception, I make the </w:t>
-      </w:r>
-      <w:proofErr w:type="spellStart"/>
-      <w:r>
-        <w:t>phyllotax</w:t>
-      </w:r>
-      <w:proofErr w:type="spellEnd"/>
-      <w:r>
-        <w:t xml:space="preserve"> into 137.5</w:t>
-      </w:r>
-    </w:p>
-    <w:p>
-      <w:pPr>
-        <w:spacing w:line="480" w:lineRule="auto"/>
-      </w:pPr>
-      <w:r>
-        <w:t xml:space="preserve">2015-12-4 adding the </w:t>
-      </w:r>
-      <w:proofErr w:type="spellStart"/>
-      <w:r>
-        <w:t>Gxc</w:t>
-      </w:r>
-      <w:proofErr w:type="spellEnd"/>
-      <w:r>
-        <w:t xml:space="preserve"> buffering part for the leaf transpiration and leaf water potential</w:t>
-      </w:r>
-    </w:p>
-    <w:p>
-      <w:pPr>
-        <w:spacing w:line="480" w:lineRule="auto"/>
-      </w:pPr>
-      <w:r>
-        <w:t xml:space="preserve">2015-12-10 </w:t>
-      </w:r>
-      <w:proofErr w:type="gramStart"/>
-      <w:r>
-        <w:t>do</w:t>
-      </w:r>
-      <w:proofErr w:type="gramEnd"/>
-      <w:r>
-        <w:t xml:space="preserve"> not delete chart or tables, it makes unable to open the model</w:t>
-      </w:r>
-    </w:p>
-    <w:p>
-      <w:pPr>
-        <w:spacing w:line="480" w:lineRule="auto"/>
-      </w:pPr>
-      <w:r>
-        <w:t xml:space="preserve">2015-12-11 </w:t>
-      </w:r>
-      <w:proofErr w:type="gramStart"/>
-      <w:r>
-        <w:t>update</w:t>
-      </w:r>
-      <w:proofErr w:type="gramEnd"/>
-      <w:r>
-        <w:t xml:space="preserve"> the seed mass input and thinking about how to change the sugar inhibitor function</w:t>
-      </w:r>
-    </w:p>
-    <w:p>
-      <w:pPr>
-        <w:spacing w:line="480" w:lineRule="auto"/>
-      </w:pPr>
-      <w:r>
-        <w:t>2015-12-15 tips for running the model headless</w:t>
-      </w:r>
-    </w:p>
-    <w:p>
-      <w:pPr>
-        <w:spacing w:line="480" w:lineRule="auto"/>
-      </w:pPr>
-      <w:proofErr w:type="spellStart"/>
-      <w:r>
-        <w:t>Cmd</w:t>
-      </w:r>
-      <w:proofErr w:type="spellEnd"/>
-      <w:r>
-        <w:t xml:space="preserve"> run as administrator, cd to where is the model,</w:t>
-      </w:r>
-      <w:r>
-        <w:t xml:space="preserve"> D: cd </w:t>
-      </w:r>
-      <w:r>
-        <w:t>d:\INRA Bordeaux\</w:t>
-      </w:r>
-      <w:proofErr w:type="spellStart"/>
-      <w:r>
-        <w:t>FSPM_GrapeVine</w:t>
-      </w:r>
-      <w:proofErr w:type="spellEnd"/>
-      <w:r>
-        <w:t>\Scripts\</w:t>
-      </w:r>
-    </w:p>
-    <w:p>
-      <w:pPr>
-        <w:spacing w:line="480" w:lineRule="auto"/>
-      </w:pPr>
-      <w:proofErr w:type="spellStart"/>
-      <w:proofErr w:type="gramStart"/>
-      <w:r>
-        <w:t>groimpHLWin</w:t>
-      </w:r>
-      <w:proofErr w:type="spellEnd"/>
-      <w:proofErr w:type="gramEnd"/>
-      <w:r>
-        <w:t xml:space="preserve"> </w:t>
-      </w:r>
-    </w:p>
-    <w:p>
-      <w:pPr>
-        <w:spacing w:line="480" w:lineRule="auto"/>
-      </w:pPr>
-      <w:proofErr w:type="gramStart"/>
-      <w:r>
-        <w:t>adding</w:t>
-      </w:r>
-      <w:proofErr w:type="gramEnd"/>
-      <w:r>
-        <w:t xml:space="preserve"> the model name only works when you are in the address of the model </w:t>
+    </w:p>
+    <w:p>
+      <w:pPr>
+        <w:spacing w:line="480" w:lineRule="auto"/>
+      </w:pPr>
+      <w:r>
+        <w:t xml:space="preserve">adding the model name only works when you are in the address of the model </w:t>
       </w:r>
     </w:p>
     <w:p>
@@ -1691,107 +1175,7 @@
           <w:sz w:val="22"/>
           <w:szCs w:val="22"/>
         </w:rPr>
-        <w:t xml:space="preserve">Ambition of 2016: 1. </w:t>
-      </w:r>
-      <w:proofErr w:type="gramStart"/>
-      <w:r>
-        <w:rPr>
-          <w:rFonts w:ascii="Arial" w:hAnsi="Arial" w:cs="Arial"/>
-          <w:color w:val="000000"/>
-          <w:sz w:val="22"/>
-          <w:szCs w:val="22"/>
-        </w:rPr>
-        <w:t>add</w:t>
-      </w:r>
-      <w:proofErr w:type="gramEnd"/>
-      <w:r>
-        <w:rPr>
-          <w:rFonts w:ascii="Arial" w:hAnsi="Arial" w:cs="Arial"/>
-          <w:color w:val="000000"/>
-          <w:sz w:val="22"/>
-          <w:szCs w:val="22"/>
-        </w:rPr>
-        <w:t xml:space="preserve"> the early development of the berry growth; 2. </w:t>
-      </w:r>
-      <w:proofErr w:type="gramStart"/>
-      <w:r>
-        <w:rPr>
-          <w:rFonts w:ascii="Arial" w:hAnsi="Arial" w:cs="Arial"/>
-          <w:color w:val="000000"/>
-          <w:sz w:val="22"/>
-          <w:szCs w:val="22"/>
-        </w:rPr>
-        <w:t>add</w:t>
-      </w:r>
-      <w:proofErr w:type="gramEnd"/>
-      <w:r>
-        <w:rPr>
-          <w:rFonts w:ascii="Arial" w:hAnsi="Arial" w:cs="Arial"/>
-          <w:color w:val="000000"/>
-          <w:sz w:val="22"/>
-          <w:szCs w:val="22"/>
-        </w:rPr>
-        <w:t xml:space="preserve"> a vegetative growth part to the model; 3. </w:t>
-      </w:r>
-      <w:proofErr w:type="gramStart"/>
-      <w:r>
-        <w:rPr>
-          <w:rFonts w:ascii="Arial" w:hAnsi="Arial" w:cs="Arial"/>
-          <w:color w:val="000000"/>
-          <w:sz w:val="22"/>
-          <w:szCs w:val="22"/>
-        </w:rPr>
-        <w:t>simulate</w:t>
-      </w:r>
-      <w:proofErr w:type="gramEnd"/>
-      <w:r>
-        <w:rPr>
-          <w:rFonts w:ascii="Arial" w:hAnsi="Arial" w:cs="Arial"/>
-          <w:color w:val="000000"/>
-          <w:sz w:val="22"/>
-          <w:szCs w:val="22"/>
-        </w:rPr>
-        <w:t xml:space="preserve"> the effect of climate on berry composition; 4. </w:t>
-      </w:r>
-      <w:proofErr w:type="gramStart"/>
-      <w:r>
-        <w:rPr>
-          <w:rFonts w:ascii="Arial" w:hAnsi="Arial" w:cs="Arial"/>
-          <w:color w:val="000000"/>
-          <w:sz w:val="22"/>
-          <w:szCs w:val="22"/>
-        </w:rPr>
-        <w:t>simulate</w:t>
-      </w:r>
-      <w:proofErr w:type="gramEnd"/>
-      <w:r>
-        <w:rPr>
-          <w:rFonts w:ascii="Arial" w:hAnsi="Arial" w:cs="Arial"/>
-          <w:color w:val="000000"/>
-          <w:sz w:val="22"/>
-          <w:szCs w:val="22"/>
-        </w:rPr>
-        <w:t xml:space="preserve"> the effect of training system; 5. </w:t>
-      </w:r>
-      <w:proofErr w:type="gramStart"/>
-      <w:r>
-        <w:rPr>
-          <w:rFonts w:ascii="Arial" w:hAnsi="Arial" w:cs="Arial"/>
-          <w:color w:val="000000"/>
-          <w:sz w:val="22"/>
-          <w:szCs w:val="22"/>
-        </w:rPr>
-        <w:t>simulate</w:t>
-      </w:r>
-      <w:proofErr w:type="gramEnd"/>
-      <w:r>
-        <w:rPr>
-          <w:rFonts w:ascii="Arial" w:hAnsi="Arial" w:cs="Arial"/>
-          <w:color w:val="000000"/>
-          <w:sz w:val="22"/>
-          <w:szCs w:val="22"/>
-        </w:rPr>
-        <w:t xml:space="preserve"> the dynamics of organic acids.</w:t>
+        <w:t>Ambition of 2016: 1. add the early development of the berry growth; 2. add a vegetative growth part to the model; 3. simulate the effect of climate on berry composition; 4. simulate the effect of training system; 5. simulate the dynamics of organic acids.</w:t>
       </w:r>
     </w:p>
     <w:p>
@@ -1838,7 +1222,6 @@
           <w:szCs w:val="22"/>
         </w:rPr>
       </w:pPr>
-      <w:proofErr w:type="spellStart"/>
       <w:r>
         <w:rPr>
           <w:rFonts w:ascii="Arial" w:hAnsi="Arial" w:cs="Arial"/>
@@ -1847,57 +1230,7 @@
           <w:szCs w:val="22"/>
         </w:rPr>
         <w:lastRenderedPageBreak/>
-        <w:t>Inctease</w:t>
-      </w:r>
-      <w:proofErr w:type="spellEnd"/>
-      <w:r>
-        <w:rPr>
-          <w:rFonts w:ascii="Arial" w:hAnsi="Arial" w:cs="Arial"/>
-          <w:color w:val="000000"/>
-          <w:sz w:val="22"/>
-          <w:szCs w:val="22"/>
-        </w:rPr>
-        <w:t xml:space="preserve"> both the </w:t>
-      </w:r>
-      <w:proofErr w:type="spellStart"/>
-      <w:r>
-        <w:rPr>
-          <w:rFonts w:ascii="Arial" w:hAnsi="Arial" w:cs="Arial"/>
-          <w:color w:val="000000"/>
-          <w:sz w:val="22"/>
-          <w:szCs w:val="22"/>
-        </w:rPr>
-        <w:t>vmax</w:t>
-      </w:r>
-      <w:proofErr w:type="spellEnd"/>
-      <w:r>
-        <w:rPr>
-          <w:rFonts w:ascii="Arial" w:hAnsi="Arial" w:cs="Arial"/>
-          <w:color w:val="000000"/>
-          <w:sz w:val="22"/>
-          <w:szCs w:val="22"/>
-        </w:rPr>
-        <w:t xml:space="preserve"> leaf and root, thus the </w:t>
-      </w:r>
-      <w:proofErr w:type="spellStart"/>
-      <w:r>
-        <w:rPr>
-          <w:rFonts w:ascii="Arial" w:hAnsi="Arial" w:cs="Arial"/>
-          <w:color w:val="000000"/>
-          <w:sz w:val="22"/>
-          <w:szCs w:val="22"/>
-        </w:rPr>
-        <w:t>phlome</w:t>
-      </w:r>
-      <w:proofErr w:type="spellEnd"/>
-      <w:r>
-        <w:rPr>
-          <w:rFonts w:ascii="Arial" w:hAnsi="Arial" w:cs="Arial"/>
-          <w:color w:val="000000"/>
-          <w:sz w:val="22"/>
-          <w:szCs w:val="22"/>
-        </w:rPr>
-        <w:t xml:space="preserve"> concentration can reduce</w:t>
+        <w:t>Inctease both the vmax leaf and root, thus the phlome concentration can reduce</w:t>
       </w:r>
     </w:p>
     <w:p>
@@ -2167,27 +1500,7 @@
           <w:sz w:val="22"/>
           <w:szCs w:val="22"/>
         </w:rPr>
-        <w:t xml:space="preserve">caution during the carbon partitioning optimization, the parameter reading for the </w:t>
-      </w:r>
-      <w:proofErr w:type="spellStart"/>
-      <w:r>
-        <w:rPr>
-          <w:rFonts w:ascii="Arial" w:hAnsi="Arial" w:cs="Arial"/>
-          <w:color w:val="000000"/>
-          <w:sz w:val="22"/>
-          <w:szCs w:val="22"/>
-        </w:rPr>
-        <w:t>vm</w:t>
-      </w:r>
-      <w:proofErr w:type="spellEnd"/>
-      <w:r>
-        <w:rPr>
-          <w:rFonts w:ascii="Arial" w:hAnsi="Arial" w:cs="Arial"/>
-          <w:color w:val="000000"/>
-          <w:sz w:val="22"/>
-          <w:szCs w:val="22"/>
-        </w:rPr>
-        <w:t xml:space="preserve"> and km was suppressed</w:t>
+        <w:t>caution during the carbon partitioning optimization, the parameter reading for the vm and km was suppressed</w:t>
       </w:r>
     </w:p>
     <w:p>
@@ -2254,23 +1567,7 @@
         <w:spacing w:line="480" w:lineRule="auto"/>
       </w:pPr>
       <w:r>
-        <w:t xml:space="preserve">2016-4-19 due to the differences in versions, e.g. </w:t>
-      </w:r>
-      <w:proofErr w:type="spellStart"/>
-      <w:r>
-        <w:t>waterflux</w:t>
-      </w:r>
-      <w:proofErr w:type="spellEnd"/>
-      <w:r>
-        <w:t xml:space="preserve"> optimization, carbon optimization, visualization, I decide to create a latest one has all the updated functions. Since the </w:t>
-      </w:r>
-      <w:proofErr w:type="spellStart"/>
-      <w:r>
-        <w:t>waterflux</w:t>
-      </w:r>
-      <w:proofErr w:type="spellEnd"/>
-      <w:r>
-        <w:t xml:space="preserve"> optimization works well and close to end, so I do not update this.</w:t>
+        <w:t>2016-4-19 due to the differences in versions, e.g. waterflux optimization, carbon optimization, visualization, I decide to create a latest one has all the updated functions. Since the waterflux optimization works well and close to end, so I do not update this.</w:t>
       </w:r>
     </w:p>
     <w:p>
@@ -2312,15 +1609,7 @@
         <w:spacing w:line="480" w:lineRule="auto"/>
       </w:pPr>
       <w:r>
-        <w:t xml:space="preserve">2016-4-21 I finished the sensitivity file of the model. The parameter values were written in an array in the script, running conditions, like temperature, RH, radiation and </w:t>
-      </w:r>
-      <w:proofErr w:type="spellStart"/>
-      <w:r>
-        <w:t>swc</w:t>
-      </w:r>
-      <w:proofErr w:type="spellEnd"/>
-      <w:r>
-        <w:t xml:space="preserve"> were combined in a excel file that read by the model. </w:t>
+        <w:t xml:space="preserve">2016-4-21 I finished the sensitivity file of the model. The parameter values were written in an array in the script, running conditions, like temperature, RH, radiation and swc were combined in a excel file that read by the model. </w:t>
       </w:r>
     </w:p>
     <w:p>
@@ -2330,14 +1619,9 @@
       <w:r>
         <w:t xml:space="preserve">The model output table were also updated, and moved into the folder of model scenarios. Next time, I will not list the information of all the leaves, I will just output the leaf numbers that we are </w:t>
       </w:r>
-      <w:proofErr w:type="gramStart"/>
       <w:r>
         <w:lastRenderedPageBreak/>
-        <w:t>interested,</w:t>
-      </w:r>
-      <w:proofErr w:type="gramEnd"/>
-      <w:r>
-        <w:t xml:space="preserve"> else the table will be too big. R code is available for converting the excel format into the text format for inputting into the model. </w:t>
+        <w:t xml:space="preserve">interested, else the table will be too big. R code is available for converting the excel format into the text format for inputting into the model. </w:t>
       </w:r>
       <w:r>
         <w:t xml:space="preserve">Do not change the existing sequence anymore. </w:t>
@@ -2353,23 +1637,7 @@
         <w:spacing w:line="480" w:lineRule="auto"/>
       </w:pPr>
       <w:r>
-        <w:t xml:space="preserve">2016-4-26 </w:t>
-      </w:r>
-      <w:proofErr w:type="gramStart"/>
-      <w:r>
-        <w:t>Add</w:t>
-      </w:r>
-      <w:proofErr w:type="gramEnd"/>
-      <w:r>
-        <w:t xml:space="preserve"> a PLC (percentage loss of conductivity) function into the water flux optimization part to limit the transpiration under low water potential condition. The idea is discussed with Greg. We found it is necessary to decrease </w:t>
-      </w:r>
-      <w:proofErr w:type="spellStart"/>
-      <w:r>
-        <w:t>gs_min</w:t>
-      </w:r>
-      <w:proofErr w:type="spellEnd"/>
-      <w:r>
-        <w:t xml:space="preserve"> in order to reach zero water flux under limiting condition. </w:t>
+        <w:t xml:space="preserve">2016-4-26 Add a PLC (percentage loss of conductivity) function into the water flux optimization part to limit the transpiration under low water potential condition. The idea is discussed with Greg. We found it is necessary to decrease gs_min in order to reach zero water flux under limiting condition. </w:t>
       </w:r>
     </w:p>
     <w:p>
@@ -2385,46 +1653,22 @@
         <w:spacing w:line="480" w:lineRule="auto"/>
       </w:pPr>
       <w:r>
-        <w:t xml:space="preserve">2016-5-31 I corrected g0 in the calculation of </w:t>
-      </w:r>
-      <w:proofErr w:type="spellStart"/>
-      <w:r>
-        <w:t>gs</w:t>
-      </w:r>
-      <w:proofErr w:type="spellEnd"/>
-      <w:r>
-        <w:t xml:space="preserve"> by the Tardieu’s method. As in Tardieu’s method, </w:t>
-      </w:r>
-      <w:proofErr w:type="spellStart"/>
-      <w:r>
-        <w:t>gs</w:t>
-      </w:r>
-      <w:proofErr w:type="spellEnd"/>
+        <w:t xml:space="preserve">2016-5-31 I corrected g0 in the calculation of gs by the Tardieu’s method. As in Tardieu’s method, gs is the conductance for water vapor, and the g0 initially is for CO2. </w:t>
+      </w:r>
+    </w:p>
+    <w:p>
+      <w:pPr>
+        <w:spacing w:line="480" w:lineRule="auto"/>
+      </w:pPr>
+      <w:r>
+        <w:t>I also add the percentage of loss of conductivity</w:t>
+      </w:r>
+      <w:r>
+        <w:t xml:space="preserve"> (PLC)</w:t>
+      </w:r>
       <w:r>
         <w:t xml:space="preserve"> </w:t>
       </w:r>
-      <w:proofErr w:type="gramStart"/>
-      <w:r>
-        <w:t>is</w:t>
-      </w:r>
-      <w:proofErr w:type="gramEnd"/>
-      <w:r>
-        <w:t xml:space="preserve"> the conductance for water vapor, and the g0 initially is for CO2. </w:t>
-      </w:r>
-    </w:p>
-    <w:p>
-      <w:pPr>
-        <w:spacing w:line="480" w:lineRule="auto"/>
-      </w:pPr>
-      <w:r>
-        <w:t>I also add the percentage of loss of conductivity</w:t>
-      </w:r>
-      <w:r>
-        <w:t xml:space="preserve"> (PLC)</w:t>
-      </w:r>
-      <w:r>
-        <w:t xml:space="preserve"> </w:t>
-      </w:r>
       <w:r>
         <w:t xml:space="preserve">as a function of leaf water potential </w:t>
       </w:r>
@@ -2438,15 +1682,7 @@
         <w:t>leaf conductance</w:t>
       </w:r>
       <w:r>
-        <w:t xml:space="preserve">. There is interdependence between leaf water potential and leaf conductance, </w:t>
-      </w:r>
-      <w:proofErr w:type="gramStart"/>
-      <w:r>
-        <w:t>one iteration</w:t>
-      </w:r>
-      <w:proofErr w:type="gramEnd"/>
-      <w:r>
-        <w:t xml:space="preserve"> is used in the calculation. Leaf conductance was first calculated by the water flux and the water potential of the previous step. Leaf water potential was updated by this leaf conductance. Then leaf conductance and leaf water potential was calculated again. </w:t>
+        <w:t xml:space="preserve">. There is interdependence between leaf water potential and leaf conductance, one iteration is used in the calculation. Leaf conductance was first calculated by the water flux and the water potential of the previous step. Leaf water potential was updated by this leaf conductance. Then leaf conductance and leaf water potential was calculated again. </w:t>
       </w:r>
     </w:p>
     <w:p>
@@ -2462,26 +1698,47 @@
         <w:spacing w:line="480" w:lineRule="auto"/>
       </w:pPr>
       <w:r>
-        <w:t xml:space="preserve">2016-6-14 </w:t>
-      </w:r>
-      <w:proofErr w:type="gramStart"/>
-      <w:r>
-        <w:t>run</w:t>
-      </w:r>
-      <w:proofErr w:type="gramEnd"/>
-      <w:r>
-        <w:t xml:space="preserve"> the sensitivity of the model to changes in </w:t>
-      </w:r>
-      <w:proofErr w:type="spellStart"/>
-      <w:r>
-        <w:t>vpd</w:t>
-      </w:r>
-      <w:proofErr w:type="spellEnd"/>
-      <w:r>
-        <w:t xml:space="preserve"> and radiation. </w:t>
+        <w:t xml:space="preserve">2016-6-14 run the sensitivity of the model to changes in vpd and radiation. </w:t>
+      </w:r>
+    </w:p>
+    <w:p>
+      <w:pPr>
+        <w:spacing w:line="480" w:lineRule="auto"/>
+      </w:pPr>
+      <w:r>
+        <w:lastRenderedPageBreak/>
+        <w:t>2016-12</w:t>
+      </w:r>
+      <w:r>
+        <w:t>-</w:t>
+      </w:r>
+      <w:r>
+        <w:t>23</w:t>
       </w:r>
       <w:bookmarkStart w:id="0" w:name="_GoBack"/>
       <w:bookmarkEnd w:id="0"/>
+      <w:r>
+        <w:t xml:space="preserve"> </w:t>
+      </w:r>
+      <w:r>
+        <w:t>combine the code of fruit cutting and cane pruning. the current code can switch between training systems.</w:t>
+      </w:r>
+    </w:p>
+    <w:p>
+      <w:pPr>
+        <w:spacing w:line="480" w:lineRule="auto"/>
+      </w:pPr>
+      <w:r>
+        <w:t>Updated the method for calculating biomass, direct input, or by proportion between leaf and shoot, or by volume and density</w:t>
+      </w:r>
+    </w:p>
+    <w:p>
+      <w:pPr>
+        <w:spacing w:line="480" w:lineRule="auto"/>
+      </w:pPr>
+      <w:r>
+        <w:t>standardized the input file format, organ size, climate conditions, and their naming system</w:t>
+      </w:r>
     </w:p>
     <w:p>
       <w:pPr>
@@ -2544,8 +1801,8 @@
 </file>
 
 <file path=word/numbering.xml><?xml version="1.0" encoding="utf-8"?>
-<w:numbering xmlns:wpc="http://schemas.microsoft.com/office/word/2010/wordprocessingCanvas" xmlns:mc="http://schemas.openxmlformats.org/markup-compatibility/2006" xmlns:o="urn:schemas-microsoft-com:office:office" xmlns:r="http://schemas.openxmlformats.org/officeDocument/2006/relationships" xmlns:m="http://schemas.openxmlformats.org/officeDocument/2006/math" xmlns:v="urn:schemas-microsoft-com:vml" xmlns:wp14="http://schemas.microsoft.com/office/word/2010/wordprocessingDrawing" xmlns:wp="http://schemas.openxmlformats.org/drawingml/2006/wordprocessingDrawing" xmlns:w10="urn:schemas-microsoft-com:office:word" xmlns:w="http://schemas.openxmlformats.org/wordprocessingml/2006/main" xmlns:w14="http://schemas.microsoft.com/office/word/2010/wordml" xmlns:wpg="http://schemas.microsoft.com/office/word/2010/wordprocessingGroup" xmlns:wpi="http://schemas.microsoft.com/office/word/2010/wordprocessingInk" xmlns:wne="http://schemas.microsoft.com/office/word/2006/wordml" xmlns:wps="http://schemas.microsoft.com/office/word/2010/wordprocessingShape" mc:Ignorable="w14 wp14">
-  <w:abstractNum w:abstractNumId="0">
+<w:numbering xmlns:wpc="http://schemas.microsoft.com/office/word/2010/wordprocessingCanvas" xmlns:mc="http://schemas.openxmlformats.org/markup-compatibility/2006" xmlns:o="urn:schemas-microsoft-com:office:office" xmlns:r="http://schemas.openxmlformats.org/officeDocument/2006/relationships" xmlns:m="http://schemas.openxmlformats.org/officeDocument/2006/math" xmlns:v="urn:schemas-microsoft-com:vml" xmlns:wp14="http://schemas.microsoft.com/office/word/2010/wordprocessingDrawing" xmlns:wp="http://schemas.openxmlformats.org/drawingml/2006/wordprocessingDrawing" xmlns:w10="urn:schemas-microsoft-com:office:word" xmlns:w="http://schemas.openxmlformats.org/wordprocessingml/2006/main" xmlns:w14="http://schemas.microsoft.com/office/word/2010/wordml" xmlns:w15="http://schemas.microsoft.com/office/word/2012/wordml" xmlns:wpg="http://schemas.microsoft.com/office/word/2010/wordprocessingGroup" xmlns:wpi="http://schemas.microsoft.com/office/word/2010/wordprocessingInk" xmlns:wne="http://schemas.microsoft.com/office/word/2006/wordml" xmlns:wps="http://schemas.microsoft.com/office/word/2010/wordprocessingShape" mc:Ignorable="w14 w15 wp14">
+  <w:abstractNum w:abstractNumId="0" w15:restartNumberingAfterBreak="0">
     <w:nsid w:val="003106FA"/>
     <w:multiLevelType w:val="hybridMultilevel"/>
     <w:tmpl w:val="8F94C476"/>
@@ -2631,7 +1888,7 @@
       </w:pPr>
     </w:lvl>
   </w:abstractNum>
-  <w:abstractNum w:abstractNumId="1">
+  <w:abstractNum w:abstractNumId="1" w15:restartNumberingAfterBreak="0">
     <w:nsid w:val="026C28DB"/>
     <w:multiLevelType w:val="hybridMultilevel"/>
     <w:tmpl w:val="37DC7B8A"/>
@@ -2744,7 +2001,7 @@
       </w:rPr>
     </w:lvl>
   </w:abstractNum>
-  <w:abstractNum w:abstractNumId="2">
+  <w:abstractNum w:abstractNumId="2" w15:restartNumberingAfterBreak="0">
     <w:nsid w:val="03A754A9"/>
     <w:multiLevelType w:val="hybridMultilevel"/>
     <w:tmpl w:val="30BABDC2"/>
@@ -2857,7 +2114,7 @@
       </w:rPr>
     </w:lvl>
   </w:abstractNum>
-  <w:abstractNum w:abstractNumId="3">
+  <w:abstractNum w:abstractNumId="3" w15:restartNumberingAfterBreak="0">
     <w:nsid w:val="06BB5B42"/>
     <w:multiLevelType w:val="hybridMultilevel"/>
     <w:tmpl w:val="BAF4BFE2"/>
@@ -2946,7 +2203,7 @@
       </w:pPr>
     </w:lvl>
   </w:abstractNum>
-  <w:abstractNum w:abstractNumId="4">
+  <w:abstractNum w:abstractNumId="4" w15:restartNumberingAfterBreak="0">
     <w:nsid w:val="09DE3ACF"/>
     <w:multiLevelType w:val="multilevel"/>
     <w:tmpl w:val="0409001F"/>
@@ -3032,7 +2289,7 @@
       </w:pPr>
     </w:lvl>
   </w:abstractNum>
-  <w:abstractNum w:abstractNumId="5">
+  <w:abstractNum w:abstractNumId="5" w15:restartNumberingAfterBreak="0">
     <w:nsid w:val="1241052D"/>
     <w:multiLevelType w:val="multilevel"/>
     <w:tmpl w:val="0409001F"/>
@@ -3118,7 +2375,7 @@
       </w:pPr>
     </w:lvl>
   </w:abstractNum>
-  <w:abstractNum w:abstractNumId="6">
+  <w:abstractNum w:abstractNumId="6" w15:restartNumberingAfterBreak="0">
     <w:nsid w:val="13833A57"/>
     <w:multiLevelType w:val="hybridMultilevel"/>
     <w:tmpl w:val="58F660FE"/>
@@ -3231,7 +2488,7 @@
       </w:rPr>
     </w:lvl>
   </w:abstractNum>
-  <w:abstractNum w:abstractNumId="7">
+  <w:abstractNum w:abstractNumId="7" w15:restartNumberingAfterBreak="0">
     <w:nsid w:val="19DA6987"/>
     <w:multiLevelType w:val="hybridMultilevel"/>
     <w:tmpl w:val="7C0C53B0"/>
@@ -3320,7 +2577,7 @@
       </w:pPr>
     </w:lvl>
   </w:abstractNum>
-  <w:abstractNum w:abstractNumId="8">
+  <w:abstractNum w:abstractNumId="8" w15:restartNumberingAfterBreak="0">
     <w:nsid w:val="1BCC1FFF"/>
     <w:multiLevelType w:val="hybridMultilevel"/>
     <w:tmpl w:val="7DCEE23C"/>
@@ -3409,7 +2666,7 @@
       </w:pPr>
     </w:lvl>
   </w:abstractNum>
-  <w:abstractNum w:abstractNumId="9">
+  <w:abstractNum w:abstractNumId="9" w15:restartNumberingAfterBreak="0">
     <w:nsid w:val="21520CBC"/>
     <w:multiLevelType w:val="hybridMultilevel"/>
     <w:tmpl w:val="4E769D6E"/>
@@ -3495,7 +2752,7 @@
       </w:pPr>
     </w:lvl>
   </w:abstractNum>
-  <w:abstractNum w:abstractNumId="10">
+  <w:abstractNum w:abstractNumId="10" w15:restartNumberingAfterBreak="0">
     <w:nsid w:val="23936C08"/>
     <w:multiLevelType w:val="hybridMultilevel"/>
     <w:tmpl w:val="B03C7120"/>
@@ -3584,7 +2841,7 @@
       </w:pPr>
     </w:lvl>
   </w:abstractNum>
-  <w:abstractNum w:abstractNumId="11">
+  <w:abstractNum w:abstractNumId="11" w15:restartNumberingAfterBreak="0">
     <w:nsid w:val="28AB5522"/>
     <w:multiLevelType w:val="multilevel"/>
     <w:tmpl w:val="0409001F"/>
@@ -3670,7 +2927,7 @@
       </w:pPr>
     </w:lvl>
   </w:abstractNum>
-  <w:abstractNum w:abstractNumId="12">
+  <w:abstractNum w:abstractNumId="12" w15:restartNumberingAfterBreak="0">
     <w:nsid w:val="2A9E32E0"/>
     <w:multiLevelType w:val="hybridMultilevel"/>
     <w:tmpl w:val="D5DC147E"/>
@@ -3759,7 +3016,7 @@
       </w:pPr>
     </w:lvl>
   </w:abstractNum>
-  <w:abstractNum w:abstractNumId="13">
+  <w:abstractNum w:abstractNumId="13" w15:restartNumberingAfterBreak="0">
     <w:nsid w:val="2B797DA9"/>
     <w:multiLevelType w:val="multilevel"/>
     <w:tmpl w:val="3B709442"/>
@@ -3908,7 +3165,7 @@
       </w:rPr>
     </w:lvl>
   </w:abstractNum>
-  <w:abstractNum w:abstractNumId="14">
+  <w:abstractNum w:abstractNumId="14" w15:restartNumberingAfterBreak="0">
     <w:nsid w:val="2EE834BA"/>
     <w:multiLevelType w:val="multilevel"/>
     <w:tmpl w:val="0409001D"/>
@@ -3994,7 +3251,7 @@
       </w:pPr>
     </w:lvl>
   </w:abstractNum>
-  <w:abstractNum w:abstractNumId="15">
+  <w:abstractNum w:abstractNumId="15" w15:restartNumberingAfterBreak="0">
     <w:nsid w:val="300D1F95"/>
     <w:multiLevelType w:val="hybridMultilevel"/>
     <w:tmpl w:val="30B26E14"/>
@@ -4083,7 +3340,7 @@
       </w:pPr>
     </w:lvl>
   </w:abstractNum>
-  <w:abstractNum w:abstractNumId="16">
+  <w:abstractNum w:abstractNumId="16" w15:restartNumberingAfterBreak="0">
     <w:nsid w:val="35617850"/>
     <w:multiLevelType w:val="hybridMultilevel"/>
     <w:tmpl w:val="AFDC1188"/>
@@ -4172,7 +3429,7 @@
       </w:pPr>
     </w:lvl>
   </w:abstractNum>
-  <w:abstractNum w:abstractNumId="17">
+  <w:abstractNum w:abstractNumId="17" w15:restartNumberingAfterBreak="0">
     <w:nsid w:val="364E1ED2"/>
     <w:multiLevelType w:val="hybridMultilevel"/>
     <w:tmpl w:val="6E5E8FB0"/>
@@ -4261,7 +3518,7 @@
       </w:pPr>
     </w:lvl>
   </w:abstractNum>
-  <w:abstractNum w:abstractNumId="18">
+  <w:abstractNum w:abstractNumId="18" w15:restartNumberingAfterBreak="0">
     <w:nsid w:val="388F758E"/>
     <w:multiLevelType w:val="hybridMultilevel"/>
     <w:tmpl w:val="DBD65300"/>
@@ -4350,7 +3607,7 @@
       </w:pPr>
     </w:lvl>
   </w:abstractNum>
-  <w:abstractNum w:abstractNumId="19">
+  <w:abstractNum w:abstractNumId="19" w15:restartNumberingAfterBreak="0">
     <w:nsid w:val="3CC76C37"/>
     <w:multiLevelType w:val="hybridMultilevel"/>
     <w:tmpl w:val="B3683D3A"/>
@@ -4436,7 +3693,7 @@
       </w:pPr>
     </w:lvl>
   </w:abstractNum>
-  <w:abstractNum w:abstractNumId="20">
+  <w:abstractNum w:abstractNumId="20" w15:restartNumberingAfterBreak="0">
     <w:nsid w:val="3F2B1C0B"/>
     <w:multiLevelType w:val="hybridMultilevel"/>
     <w:tmpl w:val="0F2A0E4E"/>
@@ -4522,7 +3779,7 @@
       </w:pPr>
     </w:lvl>
   </w:abstractNum>
-  <w:abstractNum w:abstractNumId="21">
+  <w:abstractNum w:abstractNumId="21" w15:restartNumberingAfterBreak="0">
     <w:nsid w:val="415768BC"/>
     <w:multiLevelType w:val="hybridMultilevel"/>
     <w:tmpl w:val="72908FB6"/>
@@ -4611,7 +3868,7 @@
       </w:pPr>
     </w:lvl>
   </w:abstractNum>
-  <w:abstractNum w:abstractNumId="22">
+  <w:abstractNum w:abstractNumId="22" w15:restartNumberingAfterBreak="0">
     <w:nsid w:val="44B22321"/>
     <w:multiLevelType w:val="hybridMultilevel"/>
     <w:tmpl w:val="FCCCCE14"/>
@@ -4724,7 +3981,7 @@
       </w:rPr>
     </w:lvl>
   </w:abstractNum>
-  <w:abstractNum w:abstractNumId="23">
+  <w:abstractNum w:abstractNumId="23" w15:restartNumberingAfterBreak="0">
     <w:nsid w:val="45D370F0"/>
     <w:multiLevelType w:val="hybridMultilevel"/>
     <w:tmpl w:val="116CC60C"/>
@@ -4813,7 +4070,7 @@
       </w:pPr>
     </w:lvl>
   </w:abstractNum>
-  <w:abstractNum w:abstractNumId="24">
+  <w:abstractNum w:abstractNumId="24" w15:restartNumberingAfterBreak="0">
     <w:nsid w:val="46840C4E"/>
     <w:multiLevelType w:val="hybridMultilevel"/>
     <w:tmpl w:val="AB2AD3D8"/>
@@ -4902,7 +4159,7 @@
       </w:pPr>
     </w:lvl>
   </w:abstractNum>
-  <w:abstractNum w:abstractNumId="25">
+  <w:abstractNum w:abstractNumId="25" w15:restartNumberingAfterBreak="0">
     <w:nsid w:val="46865596"/>
     <w:multiLevelType w:val="hybridMultilevel"/>
     <w:tmpl w:val="6C14C798"/>
@@ -4988,7 +4245,7 @@
       </w:pPr>
     </w:lvl>
   </w:abstractNum>
-  <w:abstractNum w:abstractNumId="26">
+  <w:abstractNum w:abstractNumId="26" w15:restartNumberingAfterBreak="0">
     <w:nsid w:val="474C02E5"/>
     <w:multiLevelType w:val="hybridMultilevel"/>
     <w:tmpl w:val="40F0B4E8"/>
@@ -5077,7 +4334,7 @@
       </w:pPr>
     </w:lvl>
   </w:abstractNum>
-  <w:abstractNum w:abstractNumId="27">
+  <w:abstractNum w:abstractNumId="27" w15:restartNumberingAfterBreak="0">
     <w:nsid w:val="48635345"/>
     <w:multiLevelType w:val="hybridMultilevel"/>
     <w:tmpl w:val="AE92B592"/>
@@ -5190,7 +4447,7 @@
       </w:rPr>
     </w:lvl>
   </w:abstractNum>
-  <w:abstractNum w:abstractNumId="28">
+  <w:abstractNum w:abstractNumId="28" w15:restartNumberingAfterBreak="0">
     <w:nsid w:val="4AB11B9E"/>
     <w:multiLevelType w:val="hybridMultilevel"/>
     <w:tmpl w:val="34B8F3F4"/>
@@ -5303,7 +4560,7 @@
       </w:rPr>
     </w:lvl>
   </w:abstractNum>
-  <w:abstractNum w:abstractNumId="29">
+  <w:abstractNum w:abstractNumId="29" w15:restartNumberingAfterBreak="0">
     <w:nsid w:val="508E1F54"/>
     <w:multiLevelType w:val="hybridMultilevel"/>
     <w:tmpl w:val="98C2B1E6"/>
@@ -5392,7 +4649,7 @@
       </w:pPr>
     </w:lvl>
   </w:abstractNum>
-  <w:abstractNum w:abstractNumId="30">
+  <w:abstractNum w:abstractNumId="30" w15:restartNumberingAfterBreak="0">
     <w:nsid w:val="52A4249F"/>
     <w:multiLevelType w:val="hybridMultilevel"/>
     <w:tmpl w:val="0BC2959C"/>
@@ -5505,7 +4762,7 @@
       </w:rPr>
     </w:lvl>
   </w:abstractNum>
-  <w:abstractNum w:abstractNumId="31">
+  <w:abstractNum w:abstractNumId="31" w15:restartNumberingAfterBreak="0">
     <w:nsid w:val="548B1D65"/>
     <w:multiLevelType w:val="multilevel"/>
     <w:tmpl w:val="512A256A"/>
@@ -5591,7 +4848,7 @@
       </w:pPr>
     </w:lvl>
   </w:abstractNum>
-  <w:abstractNum w:abstractNumId="32">
+  <w:abstractNum w:abstractNumId="32" w15:restartNumberingAfterBreak="0">
     <w:nsid w:val="58947EEE"/>
     <w:multiLevelType w:val="hybridMultilevel"/>
     <w:tmpl w:val="A522A820"/>
@@ -5677,7 +4934,7 @@
       </w:pPr>
     </w:lvl>
   </w:abstractNum>
-  <w:abstractNum w:abstractNumId="33">
+  <w:abstractNum w:abstractNumId="33" w15:restartNumberingAfterBreak="0">
     <w:nsid w:val="5DBC4F3E"/>
     <w:multiLevelType w:val="hybridMultilevel"/>
     <w:tmpl w:val="8FCE701A"/>
@@ -5790,7 +5047,7 @@
       </w:rPr>
     </w:lvl>
   </w:abstractNum>
-  <w:abstractNum w:abstractNumId="34">
+  <w:abstractNum w:abstractNumId="34" w15:restartNumberingAfterBreak="0">
     <w:nsid w:val="5FC020B7"/>
     <w:multiLevelType w:val="hybridMultilevel"/>
     <w:tmpl w:val="9426165E"/>
@@ -5903,7 +5160,7 @@
       </w:rPr>
     </w:lvl>
   </w:abstractNum>
-  <w:abstractNum w:abstractNumId="35">
+  <w:abstractNum w:abstractNumId="35" w15:restartNumberingAfterBreak="0">
     <w:nsid w:val="62355EB9"/>
     <w:multiLevelType w:val="hybridMultilevel"/>
     <w:tmpl w:val="37343A4E"/>
@@ -5989,7 +5246,7 @@
       </w:pPr>
     </w:lvl>
   </w:abstractNum>
-  <w:abstractNum w:abstractNumId="36">
+  <w:abstractNum w:abstractNumId="36" w15:restartNumberingAfterBreak="0">
     <w:nsid w:val="64FE437C"/>
     <w:multiLevelType w:val="hybridMultilevel"/>
     <w:tmpl w:val="7E064F1E"/>
@@ -6078,7 +5335,7 @@
       </w:pPr>
     </w:lvl>
   </w:abstractNum>
-  <w:abstractNum w:abstractNumId="37">
+  <w:abstractNum w:abstractNumId="37" w15:restartNumberingAfterBreak="0">
     <w:nsid w:val="656347E7"/>
     <w:multiLevelType w:val="hybridMultilevel"/>
     <w:tmpl w:val="7842F7B2"/>
@@ -6167,7 +5424,7 @@
       </w:pPr>
     </w:lvl>
   </w:abstractNum>
-  <w:abstractNum w:abstractNumId="38">
+  <w:abstractNum w:abstractNumId="38" w15:restartNumberingAfterBreak="0">
     <w:nsid w:val="69F82329"/>
     <w:multiLevelType w:val="hybridMultilevel"/>
     <w:tmpl w:val="198C8676"/>
@@ -6256,7 +5513,7 @@
       </w:pPr>
     </w:lvl>
   </w:abstractNum>
-  <w:abstractNum w:abstractNumId="39">
+  <w:abstractNum w:abstractNumId="39" w15:restartNumberingAfterBreak="0">
     <w:nsid w:val="6DAD6002"/>
     <w:multiLevelType w:val="hybridMultilevel"/>
     <w:tmpl w:val="E4F08F8A"/>
@@ -6345,7 +5602,7 @@
       </w:pPr>
     </w:lvl>
   </w:abstractNum>
-  <w:abstractNum w:abstractNumId="40">
+  <w:abstractNum w:abstractNumId="40" w15:restartNumberingAfterBreak="0">
     <w:nsid w:val="709013BB"/>
     <w:multiLevelType w:val="hybridMultilevel"/>
     <w:tmpl w:val="31120FCC"/>
@@ -6458,7 +5715,7 @@
       </w:rPr>
     </w:lvl>
   </w:abstractNum>
-  <w:abstractNum w:abstractNumId="41">
+  <w:abstractNum w:abstractNumId="41" w15:restartNumberingAfterBreak="0">
     <w:nsid w:val="70925BE5"/>
     <w:multiLevelType w:val="hybridMultilevel"/>
     <w:tmpl w:val="65FA9F0A"/>
@@ -6571,7 +5828,7 @@
       </w:rPr>
     </w:lvl>
   </w:abstractNum>
-  <w:abstractNum w:abstractNumId="42">
+  <w:abstractNum w:abstractNumId="42" w15:restartNumberingAfterBreak="0">
     <w:nsid w:val="74D55334"/>
     <w:multiLevelType w:val="hybridMultilevel"/>
     <w:tmpl w:val="40F0B4E8"/>
@@ -6660,7 +5917,7 @@
       </w:pPr>
     </w:lvl>
   </w:abstractNum>
-  <w:abstractNum w:abstractNumId="43">
+  <w:abstractNum w:abstractNumId="43" w15:restartNumberingAfterBreak="0">
     <w:nsid w:val="79E46B7B"/>
     <w:multiLevelType w:val="hybridMultilevel"/>
     <w:tmpl w:val="38907F42"/>
@@ -6882,7 +6139,7 @@
 </file>
 
 <file path=word/styles.xml><?xml version="1.0" encoding="utf-8"?>
-<w:styles xmlns:mc="http://schemas.openxmlformats.org/markup-compatibility/2006" xmlns:r="http://schemas.openxmlformats.org/officeDocument/2006/relationships" xmlns:w="http://schemas.openxmlformats.org/wordprocessingml/2006/main" xmlns:w14="http://schemas.microsoft.com/office/word/2010/wordml" mc:Ignorable="w14">
+<w:styles xmlns:mc="http://schemas.openxmlformats.org/markup-compatibility/2006" xmlns:r="http://schemas.openxmlformats.org/officeDocument/2006/relationships" xmlns:w="http://schemas.openxmlformats.org/wordprocessingml/2006/main" xmlns:w14="http://schemas.microsoft.com/office/word/2010/wordml" xmlns:w15="http://schemas.microsoft.com/office/word/2012/wordml" mc:Ignorable="w14 w15">
   <w:docDefaults>
     <w:rPrDefault>
       <w:rPr>
@@ -6898,582 +6155,378 @@
       </w:pPr>
     </w:pPrDefault>
   </w:docDefaults>
-  <w:latentStyles w:defLockedState="0" w:defUIPriority="99" w:defSemiHidden="1" w:defUnhideWhenUsed="1" w:defQFormat="0" w:count="267">
-    <w:lsdException w:name="Normal" w:semiHidden="0" w:uiPriority="0" w:unhideWhenUsed="0" w:qFormat="1"/>
-    <w:lsdException w:name="heading 1" w:semiHidden="0" w:uiPriority="9" w:unhideWhenUsed="0" w:qFormat="1"/>
-    <w:lsdException w:name="heading 2" w:uiPriority="9" w:qFormat="1"/>
-    <w:lsdException w:name="heading 3" w:uiPriority="9" w:qFormat="1"/>
-    <w:lsdException w:name="heading 4" w:uiPriority="9" w:qFormat="1"/>
-    <w:lsdException w:name="heading 5" w:uiPriority="9" w:qFormat="1"/>
-    <w:lsdException w:name="heading 6" w:uiPriority="9" w:qFormat="1"/>
-    <w:lsdException w:name="heading 7" w:uiPriority="9" w:qFormat="1"/>
-    <w:lsdException w:name="heading 8" w:uiPriority="9" w:qFormat="1"/>
-    <w:lsdException w:name="heading 9" w:uiPriority="9" w:qFormat="1"/>
-    <w:lsdException w:name="toc 1" w:uiPriority="39"/>
-    <w:lsdException w:name="toc 2" w:uiPriority="39"/>
-    <w:lsdException w:name="toc 3" w:uiPriority="39"/>
-    <w:lsdException w:name="toc 4" w:uiPriority="39"/>
-    <w:lsdException w:name="toc 5" w:uiPriority="39"/>
-    <w:lsdException w:name="toc 6" w:uiPriority="39"/>
-    <w:lsdException w:name="toc 7" w:uiPriority="39"/>
-    <w:lsdException w:name="toc 8" w:uiPriority="39"/>
-    <w:lsdException w:name="toc 9" w:uiPriority="39"/>
-    <w:lsdException w:name="caption" w:uiPriority="35" w:qFormat="1"/>
-    <w:lsdException w:name="Title" w:semiHidden="0" w:uiPriority="10" w:unhideWhenUsed="0" w:qFormat="1"/>
-    <w:lsdException w:name="Default Paragraph Font" w:uiPriority="1"/>
-    <w:lsdException w:name="Subtitle" w:semiHidden="0" w:uiPriority="11" w:unhideWhenUsed="0" w:qFormat="1"/>
-    <w:lsdException w:name="Strong" w:semiHidden="0" w:uiPriority="22" w:unhideWhenUsed="0" w:qFormat="1"/>
-    <w:lsdException w:name="Emphasis" w:semiHidden="0" w:uiPriority="20" w:unhideWhenUsed="0" w:qFormat="1"/>
-    <w:lsdException w:name="Table Grid" w:semiHidden="0" w:uiPriority="59" w:unhideWhenUsed="0"/>
-    <w:lsdException w:name="Placeholder Text" w:unhideWhenUsed="0"/>
-    <w:lsdException w:name="No Spacing" w:semiHidden="0" w:uiPriority="1" w:unhideWhenUsed="0" w:qFormat="1"/>
-    <w:lsdException w:name="Light Shading" w:semiHidden="0" w:uiPriority="60" w:unhideWhenUsed="0"/>
-    <w:lsdException w:name="Light List" w:semiHidden="0" w:uiPriority="61" w:unhideWhenUsed="0"/>
-    <w:lsdException w:name="Light Grid" w:semiHidden="0" w:uiPriority="62" w:unhideWhenUsed="0"/>
-    <w:lsdException w:name="Medium Shading 1" w:semiHidden="0" w:uiPriority="63" w:unhideWhenUsed="0"/>
-    <w:lsdException w:name="Medium Shading 2" w:semiHidden="0" w:uiPriority="64" w:unhideWhenUsed="0"/>
-    <w:lsdException w:name="Medium List 1" w:semiHidden="0" w:uiPriority="65" w:unhideWhenUsed="0"/>
-    <w:lsdException w:name="Medium List 2" w:semiHidden="0" w:uiPriority="66" w:unhideWhenUsed="0"/>
-    <w:lsdException w:name="Medium Grid 1" w:semiHidden="0" w:uiPriority="67" w:unhideWhenUsed="0"/>
-    <w:lsdException w:name="Medium Grid 2" w:semiHidden="0" w:uiPriority="68" w:unhideWhenUsed="0"/>
-    <w:lsdException w:name="Medium Grid 3" w:semiHidden="0" w:uiPriority="69" w:unhideWhenUsed="0"/>
-    <w:lsdException w:name="Dark List" w:semiHidden="0" w:uiPriority="70" w:unhideWhenUsed="0"/>
-    <w:lsdException w:name="Colorful Shading" w:semiHidden="0" w:uiPriority="71" w:unhideWhenUsed="0"/>
-    <w:lsdException w:name="Colorful List" w:semiHidden="0" w:uiPriority="72" w:unhideWhenUsed="0"/>
-    <w:lsdException w:name="Colorful Grid" w:semiHidden="0" w:uiPriority="73" w:unhideWhenUsed="0"/>
-    <w:lsdException w:name="Light Shading Accent 1" w:semiHidden="0" w:uiPriority="60" w:unhideWhenUsed="0"/>
-    <w:lsdException w:name="Light List Accent 1" w:semiHidden="0" w:uiPriority="61" w:unhideWhenUsed="0"/>
-    <w:lsdException w:name="Light Grid Accent 1" w:semiHidden="0" w:uiPriority="62" w:unhideWhenUsed="0"/>
-    <w:lsdException w:name="Medium Shading 1 Accent 1" w:semiHidden="0" w:uiPriority="63" w:unhideWhenUsed="0"/>
-    <w:lsdException w:name="Medium Shading 2 Accent 1" w:semiHidden="0" w:uiPriority="64" w:unhideWhenUsed="0"/>
-    <w:lsdException w:name="Medium List 1 Accent 1" w:semiHidden="0" w:uiPriority="65" w:unhideWhenUsed="0"/>
-    <w:lsdException w:name="Revision" w:unhideWhenUsed="0"/>
-    <w:lsdException w:name="List Paragraph" w:semiHidden="0" w:uiPriority="34" w:unhideWhenUsed="0" w:qFormat="1"/>
-    <w:lsdException w:name="Quote" w:semiHidden="0" w:uiPriority="29" w:unhideWhenUsed="0" w:qFormat="1"/>
-    <w:lsdException w:name="Intense Quote" w:semiHidden="0" w:uiPriority="30" w:unhideWhenUsed="0" w:qFormat="1"/>
-    <w:lsdException w:name="Medium List 2 Accent 1" w:semiHidden="0" w:uiPriority="66" w:unhideWhenUsed="0"/>
-    <w:lsdException w:name="Medium Grid 1 Accent 1" w:semiHidden="0" w:uiPriority="67" w:unhideWhenUsed="0"/>
-    <w:lsdException w:name="Medium Grid 2 Accent 1" w:semiHidden="0" w:uiPriority="68" w:unhideWhenUsed="0"/>
-    <w:lsdException w:name="Medium Grid 3 Accent 1" w:semiHidden="0" w:uiPriority="69" w:unhideWhenUsed="0"/>
-    <w:lsdException w:name="Dark List Accent 1" w:semiHidden="0" w:uiPriority="70" w:unhideWhenUsed="0"/>
-    <w:lsdException w:name="Colorful Shading Accent 1" w:semiHidden="0" w:uiPriority="71" w:unhideWhenUsed="0"/>
-    <w:lsdException w:name="Colorful List Accent 1" w:semiHidden="0" w:uiPriority="72" w:unhideWhenUsed="0"/>
-    <w:lsdException w:name="Colorful Grid Accent 1" w:semiHidden="0" w:uiPriority="73" w:unhideWhenUsed="0"/>
-    <w:lsdException w:name="Light Shading Accent 2" w:semiHidden="0" w:uiPriority="60" w:unhideWhenUsed="0"/>
-    <w:lsdException w:name="Light List Accent 2" w:semiHidden="0" w:uiPriority="61" w:unhideWhenUsed="0"/>
-    <w:lsdException w:name="Light Grid Accent 2" w:semiHidden="0" w:uiPriority="62" w:unhideWhenUsed="0"/>
-    <w:lsdException w:name="Medium Shading 1 Accent 2" w:semiHidden="0" w:uiPriority="63" w:unhideWhenUsed="0"/>
-    <w:lsdException w:name="Medium Shading 2 Accent 2" w:semiHidden="0" w:uiPriority="64" w:unhideWhenUsed="0"/>
-    <w:lsdException w:name="Medium List 1 Accent 2" w:semiHidden="0" w:uiPriority="65" w:unhideWhenUsed="0"/>
-    <w:lsdException w:name="Medium List 2 Accent 2" w:semiHidden="0" w:uiPriority="66" w:unhideWhenUsed="0"/>
-    <w:lsdException w:name="Medium Grid 1 Accent 2" w:semiHidden="0" w:uiPriority="67" w:unhideWhenUsed="0"/>
-    <w:lsdException w:name="Medium Grid 2 Accent 2" w:semiHidden="0" w:uiPriority="68" w:unhideWhenUsed="0"/>
-    <w:lsdException w:name="Medium Grid 3 Accent 2" w:semiHidden="0" w:uiPriority="69" w:unhideWhenUsed="0"/>
-    <w:lsdException w:name="Dark List Accent 2" w:semiHidden="0" w:uiPriority="70" w:unhideWhenUsed="0"/>
-    <w:lsdException w:name="Colorful Shading Accent 2" w:semiHidden="0" w:uiPriority="71" w:unhideWhenUsed="0"/>
-    <w:lsdException w:name="Colorful List Accent 2" w:semiHidden="0" w:uiPriority="72" w:unhideWhenUsed="0"/>
-    <w:lsdException w:name="Colorful Grid Accent 2" w:semiHidden="0" w:uiPriority="73" w:unhideWhenUsed="0"/>
-    <w:lsdException w:name="Light Shading Accent 3" w:semiHidden="0" w:uiPriority="60" w:unhideWhenUsed="0"/>
-    <w:lsdException w:name="Light List Accent 3" w:semiHidden="0" w:uiPriority="61" w:unhideWhenUsed="0"/>
-    <w:lsdException w:name="Light Grid Accent 3" w:semiHidden="0" w:uiPriority="62" w:unhideWhenUsed="0"/>
-    <w:lsdException w:name="Medium Shading 1 Accent 3" w:semiHidden="0" w:uiPriority="63" w:unhideWhenUsed="0"/>
-    <w:lsdException w:name="Medium Shading 2 Accent 3" w:semiHidden="0" w:uiPriority="64" w:unhideWhenUsed="0"/>
-    <w:lsdException w:name="Medium List 1 Accent 3" w:semiHidden="0" w:uiPriority="65" w:unhideWhenUsed="0"/>
-    <w:lsdException w:name="Medium List 2 Accent 3" w:semiHidden="0" w:uiPriority="66" w:unhideWhenUsed="0"/>
-    <w:lsdException w:name="Medium Grid 1 Accent 3" w:semiHidden="0" w:uiPriority="67" w:unhideWhenUsed="0"/>
-    <w:lsdException w:name="Medium Grid 2 Accent 3" w:semiHidden="0" w:uiPriority="68" w:unhideWhenUsed="0"/>
-    <w:lsdException w:name="Medium Grid 3 Accent 3" w:semiHidden="0" w:uiPriority="69" w:unhideWhenUsed="0"/>
-    <w:lsdException w:name="Dark List Accent 3" w:semiHidden="0" w:uiPriority="70" w:unhideWhenUsed="0"/>
-    <w:lsdException w:name="Colorful Shading Accent 3" w:semiHidden="0" w:uiPriority="71" w:unhideWhenUsed="0"/>
-    <w:lsdException w:name="Colorful List Accent 3" w:semiHidden="0" w:uiPriority="72" w:unhideWhenUsed="0"/>
-    <w:lsdException w:name="Colorful Grid Accent 3" w:semiHidden="0" w:uiPriority="73" w:unhideWhenUsed="0"/>
-    <w:lsdException w:name="Light Shading Accent 4" w:semiHidden="0" w:uiPriority="60" w:unhideWhenUsed="0"/>
-    <w:lsdException w:name="Light List Accent 4" w:semiHidden="0" w:uiPriority="61" w:unhideWhenUsed="0"/>
-    <w:lsdException w:name="Light Grid Accent 4" w:semiHidden="0" w:uiPriority="62" w:unhideWhenUsed="0"/>
-    <w:lsdException w:name="Medium Shading 1 Accent 4" w:semiHidden="0" w:uiPriority="63" w:unhideWhenUsed="0"/>
-    <w:lsdException w:name="Medium Shading 2 Accent 4" w:semiHidden="0" w:uiPriority="64" w:unhideWhenUsed="0"/>
-    <w:lsdException w:name="Medium List 1 Accent 4" w:semiHidden="0" w:uiPriority="65" w:unhideWhenUsed="0"/>
-    <w:lsdException w:name="Medium List 2 Accent 4" w:semiHidden="0" w:uiPriority="66" w:unhideWhenUsed="0"/>
-    <w:lsdException w:name="Medium Grid 1 Accent 4" w:semiHidden="0" w:uiPriority="67" w:unhideWhenUsed="0"/>
-    <w:lsdException w:name="Medium Grid 2 Accent 4" w:semiHidden="0" w:uiPriority="68" w:unhideWhenUsed="0"/>
-    <w:lsdException w:name="Medium Grid 3 Accent 4" w:semiHidden="0" w:uiPriority="69" w:unhideWhenUsed="0"/>
-    <w:lsdException w:name="Dark List Accent 4" w:semiHidden="0" w:uiPriority="70" w:unhideWhenUsed="0"/>
-    <w:lsdException w:name="Colorful Shading Accent 4" w:semiHidden="0" w:uiPriority="71" w:unhideWhenUsed="0"/>
-    <w:lsdException w:name="Colorful List Accent 4" w:semiHidden="0" w:uiPriority="72" w:unhideWhenUsed="0"/>
-    <w:lsdException w:name="Colorful Grid Accent 4" w:semiHidden="0" w:uiPriority="73" w:unhideWhenUsed="0"/>
-    <w:lsdException w:name="Light Shading Accent 5" w:semiHidden="0" w:uiPriority="60" w:unhideWhenUsed="0"/>
-    <w:lsdException w:name="Light List Accent 5" w:semiHidden="0" w:uiPriority="61" w:unhideWhenUsed="0"/>
-    <w:lsdException w:name="Light Grid Accent 5" w:semiHidden="0" w:uiPriority="62" w:unhideWhenUsed="0"/>
-    <w:lsdException w:name="Medium Shading 1 Accent 5" w:semiHidden="0" w:uiPriority="63" w:unhideWhenUsed="0"/>
-    <w:lsdException w:name="Medium Shading 2 Accent 5" w:semiHidden="0" w:uiPriority="64" w:unhideWhenUsed="0"/>
-    <w:lsdException w:name="Medium List 1 Accent 5" w:semiHidden="0" w:uiPriority="65" w:unhideWhenUsed="0"/>
-    <w:lsdException w:name="Medium List 2 Accent 5" w:semiHidden="0" w:uiPriority="66" w:unhideWhenUsed="0"/>
-    <w:lsdException w:name="Medium Grid 1 Accent 5" w:semiHidden="0" w:uiPriority="67" w:unhideWhenUsed="0"/>
-    <w:lsdException w:name="Medium Grid 2 Accent 5" w:semiHidden="0" w:uiPriority="68" w:unhideWhenUsed="0"/>
-    <w:lsdException w:name="Medium Grid 3 Accent 5" w:semiHidden="0" w:uiPriority="69" w:unhideWhenUsed="0"/>
-    <w:lsdException w:name="Dark List Accent 5" w:semiHidden="0" w:uiPriority="70" w:unhideWhenUsed="0"/>
-    <w:lsdException w:name="Colorful Shading Accent 5" w:semiHidden="0" w:uiPriority="71" w:unhideWhenUsed="0"/>
-    <w:lsdException w:name="Colorful List Accent 5" w:semiHidden="0" w:uiPriority="72" w:unhideWhenUsed="0"/>
-    <w:lsdException w:name="Colorful Grid Accent 5" w:semiHidden="0" w:uiPriority="73" w:unhideWhenUsed="0"/>
-    <w:lsdException w:name="Light Shading Accent 6" w:semiHidden="0" w:uiPriority="60" w:unhideWhenUsed="0"/>
-    <w:lsdException w:name="Light List Accent 6" w:semiHidden="0" w:uiPriority="61" w:unhideWhenUsed="0"/>
-    <w:lsdException w:name="Light Grid Accent 6" w:semiHidden="0" w:uiPriority="62" w:unhideWhenUsed="0"/>
-    <w:lsdException w:name="Medium Shading 1 Accent 6" w:semiHidden="0" w:uiPriority="63" w:unhideWhenUsed="0"/>
-    <w:lsdException w:name="Medium Shading 2 Accent 6" w:semiHidden="0" w:uiPriority="64" w:unhideWhenUsed="0"/>
-    <w:lsdException w:name="Medium List 1 Accent 6" w:semiHidden="0" w:uiPriority="65" w:unhideWhenUsed="0"/>
-    <w:lsdException w:name="Medium List 2 Accent 6" w:semiHidden="0" w:uiPriority="66" w:unhideWhenUsed="0"/>
-    <w:lsdException w:name="Medium Grid 1 Accent 6" w:semiHidden="0" w:uiPriority="67" w:unhideWhenUsed="0"/>
-    <w:lsdException w:name="Medium Grid 2 Accent 6" w:semiHidden="0" w:uiPriority="68" w:unhideWhenUsed="0"/>
-    <w:lsdException w:name="Medium Grid 3 Accent 6" w:semiHidden="0" w:uiPriority="69" w:unhideWhenUsed="0"/>
-    <w:lsdException w:name="Dark List Accent 6" w:semiHidden="0" w:uiPriority="70" w:unhideWhenUsed="0"/>
-    <w:lsdException w:name="Colorful Shading Accent 6" w:semiHidden="0" w:uiPriority="71" w:unhideWhenUsed="0"/>
-    <w:lsdException w:name="Colorful List Accent 6" w:semiHidden="0" w:uiPriority="72" w:unhideWhenUsed="0"/>
-    <w:lsdException w:name="Colorful Grid Accent 6" w:semiHidden="0" w:uiPriority="73" w:unhideWhenUsed="0"/>
-    <w:lsdException w:name="Subtle Emphasis" w:semiHidden="0" w:uiPriority="19" w:unhideWhenUsed="0" w:qFormat="1"/>
-    <w:lsdException w:name="Intense Emphasis" w:semiHidden="0" w:uiPriority="21" w:unhideWhenUsed="0" w:qFormat="1"/>
-    <w:lsdException w:name="Subtle Reference" w:semiHidden="0" w:uiPriority="31" w:unhideWhenUsed="0" w:qFormat="1"/>
-    <w:lsdException w:name="Intense Reference" w:semiHidden="0" w:uiPriority="32" w:unhideWhenUsed="0" w:qFormat="1"/>
-    <w:lsdException w:name="Book Title" w:semiHidden="0" w:uiPriority="33" w:unhideWhenUsed="0" w:qFormat="1"/>
-    <w:lsdException w:name="Bibliography" w:uiPriority="37"/>
-    <w:lsdException w:name="TOC Heading" w:uiPriority="39" w:qFormat="1"/>
-  </w:latentStyles>
-  <w:style w:type="paragraph" w:default="1" w:styleId="Normal">
-    <w:name w:val="Normal"/>
-    <w:qFormat/>
-  </w:style>
-  <w:style w:type="paragraph" w:styleId="Heading1">
-    <w:name w:val="heading 1"/>
-    <w:basedOn w:val="Normal"/>
-    <w:next w:val="Normal"/>
-    <w:link w:val="Heading1Char"/>
-    <w:uiPriority w:val="9"/>
-    <w:qFormat/>
-    <w:rsid w:val="00CB2578"/>
-    <w:pPr>
-      <w:keepNext/>
-      <w:keepLines/>
-      <w:spacing w:before="480" w:after="0"/>
-      <w:outlineLvl w:val="0"/>
-    </w:pPr>
-    <w:rPr>
-      <w:rFonts w:asciiTheme="majorHAnsi" w:eastAsiaTheme="majorEastAsia" w:hAnsiTheme="majorHAnsi" w:cstheme="majorBidi"/>
-      <w:b/>
-      <w:bCs/>
-      <w:color w:val="365F91" w:themeColor="accent1" w:themeShade="BF"/>
-      <w:sz w:val="28"/>
-      <w:szCs w:val="28"/>
-    </w:rPr>
-  </w:style>
-  <w:style w:type="character" w:default="1" w:styleId="DefaultParagraphFont">
-    <w:name w:val="Default Paragraph Font"/>
-    <w:uiPriority w:val="1"/>
-    <w:semiHidden/>
-    <w:unhideWhenUsed/>
-  </w:style>
-  <w:style w:type="table" w:default="1" w:styleId="TableNormal">
-    <w:name w:val="Normal Table"/>
-    <w:uiPriority w:val="99"/>
-    <w:semiHidden/>
-    <w:unhideWhenUsed/>
-    <w:tblPr>
-      <w:tblInd w:w="0" w:type="dxa"/>
-      <w:tblCellMar>
-        <w:top w:w="0" w:type="dxa"/>
-        <w:left w:w="108" w:type="dxa"/>
-        <w:bottom w:w="0" w:type="dxa"/>
-        <w:right w:w="108" w:type="dxa"/>
-      </w:tblCellMar>
-    </w:tblPr>
-  </w:style>
-  <w:style w:type="numbering" w:default="1" w:styleId="NoList">
-    <w:name w:val="No List"/>
-    <w:uiPriority w:val="99"/>
-    <w:semiHidden/>
-    <w:unhideWhenUsed/>
-  </w:style>
-  <w:style w:type="paragraph" w:styleId="ListParagraph">
-    <w:name w:val="List Paragraph"/>
-    <w:basedOn w:val="Normal"/>
-    <w:uiPriority w:val="34"/>
-    <w:qFormat/>
-    <w:rsid w:val="00030581"/>
-    <w:pPr>
-      <w:spacing w:after="0" w:line="240" w:lineRule="auto"/>
-      <w:ind w:left="720" w:firstLine="57"/>
-      <w:contextualSpacing/>
-      <w:jc w:val="both"/>
-    </w:pPr>
-    <w:rPr>
-      <w:rFonts w:ascii="Courier New" w:eastAsia="Times New Roman" w:hAnsi="Courier New"/>
-      <w:sz w:val="20"/>
-      <w:lang w:eastAsia="en-US"/>
-    </w:rPr>
-  </w:style>
-  <w:style w:type="paragraph" w:styleId="BalloonText">
-    <w:name w:val="Balloon Text"/>
-    <w:basedOn w:val="Normal"/>
-    <w:link w:val="BalloonTextChar"/>
-    <w:uiPriority w:val="99"/>
-    <w:semiHidden/>
-    <w:unhideWhenUsed/>
-    <w:rsid w:val="0055042D"/>
-    <w:pPr>
-      <w:spacing w:after="0" w:line="240" w:lineRule="auto"/>
-    </w:pPr>
-    <w:rPr>
-      <w:rFonts w:ascii="Tahoma" w:hAnsi="Tahoma" w:cs="Tahoma"/>
-      <w:sz w:val="16"/>
-      <w:szCs w:val="16"/>
-    </w:rPr>
-  </w:style>
-  <w:style w:type="character" w:customStyle="1" w:styleId="BalloonTextChar">
-    <w:name w:val="Balloon Text Char"/>
-    <w:basedOn w:val="DefaultParagraphFont"/>
-    <w:link w:val="BalloonText"/>
-    <w:uiPriority w:val="99"/>
-    <w:semiHidden/>
-    <w:rsid w:val="0055042D"/>
-    <w:rPr>
-      <w:rFonts w:ascii="Tahoma" w:hAnsi="Tahoma" w:cs="Tahoma"/>
-      <w:sz w:val="16"/>
-      <w:szCs w:val="16"/>
-    </w:rPr>
-  </w:style>
-  <w:style w:type="character" w:styleId="CommentReference">
-    <w:name w:val="annotation reference"/>
-    <w:basedOn w:val="DefaultParagraphFont"/>
-    <w:uiPriority w:val="99"/>
-    <w:semiHidden/>
-    <w:unhideWhenUsed/>
-    <w:rsid w:val="0055042D"/>
-    <w:rPr>
-      <w:sz w:val="16"/>
-      <w:szCs w:val="16"/>
-    </w:rPr>
-  </w:style>
-  <w:style w:type="paragraph" w:styleId="CommentText">
-    <w:name w:val="annotation text"/>
-    <w:basedOn w:val="Normal"/>
-    <w:link w:val="CommentTextChar"/>
-    <w:uiPriority w:val="99"/>
-    <w:semiHidden/>
-    <w:unhideWhenUsed/>
-    <w:rsid w:val="0055042D"/>
-    <w:pPr>
-      <w:spacing w:line="240" w:lineRule="auto"/>
-    </w:pPr>
-    <w:rPr>
-      <w:sz w:val="20"/>
-    </w:rPr>
-  </w:style>
-  <w:style w:type="character" w:customStyle="1" w:styleId="CommentTextChar">
-    <w:name w:val="Comment Text Char"/>
-    <w:basedOn w:val="DefaultParagraphFont"/>
-    <w:link w:val="CommentText"/>
-    <w:uiPriority w:val="99"/>
-    <w:semiHidden/>
-    <w:rsid w:val="0055042D"/>
-    <w:rPr>
-      <w:sz w:val="20"/>
-    </w:rPr>
-  </w:style>
-  <w:style w:type="paragraph" w:styleId="CommentSubject">
-    <w:name w:val="annotation subject"/>
-    <w:basedOn w:val="CommentText"/>
-    <w:next w:val="CommentText"/>
-    <w:link w:val="CommentSubjectChar"/>
-    <w:uiPriority w:val="99"/>
-    <w:semiHidden/>
-    <w:unhideWhenUsed/>
-    <w:rsid w:val="0055042D"/>
-    <w:rPr>
-      <w:b/>
-      <w:bCs/>
-    </w:rPr>
-  </w:style>
-  <w:style w:type="character" w:customStyle="1" w:styleId="CommentSubjectChar">
-    <w:name w:val="Comment Subject Char"/>
-    <w:basedOn w:val="CommentTextChar"/>
-    <w:link w:val="CommentSubject"/>
-    <w:uiPriority w:val="99"/>
-    <w:semiHidden/>
-    <w:rsid w:val="0055042D"/>
-    <w:rPr>
-      <w:b/>
-      <w:bCs/>
-      <w:sz w:val="20"/>
-    </w:rPr>
-  </w:style>
-  <w:style w:type="character" w:customStyle="1" w:styleId="Heading1Char">
-    <w:name w:val="Heading 1 Char"/>
-    <w:basedOn w:val="DefaultParagraphFont"/>
-    <w:link w:val="Heading1"/>
-    <w:uiPriority w:val="9"/>
-    <w:rsid w:val="00CB2578"/>
-    <w:rPr>
-      <w:rFonts w:asciiTheme="majorHAnsi" w:eastAsiaTheme="majorEastAsia" w:hAnsiTheme="majorHAnsi" w:cstheme="majorBidi"/>
-      <w:b/>
-      <w:bCs/>
-      <w:color w:val="365F91" w:themeColor="accent1" w:themeShade="BF"/>
-      <w:sz w:val="28"/>
-      <w:szCs w:val="28"/>
-    </w:rPr>
-  </w:style>
-  <w:style w:type="paragraph" w:styleId="Title">
-    <w:name w:val="Title"/>
-    <w:basedOn w:val="Normal"/>
-    <w:next w:val="Normal"/>
-    <w:link w:val="TitleChar"/>
-    <w:uiPriority w:val="10"/>
-    <w:qFormat/>
-    <w:rsid w:val="00CB2578"/>
-    <w:pPr>
-      <w:pBdr>
-        <w:bottom w:val="single" w:sz="8" w:space="4" w:color="4F81BD" w:themeColor="accent1"/>
-      </w:pBdr>
-      <w:spacing w:after="300" w:line="240" w:lineRule="auto"/>
-      <w:contextualSpacing/>
-    </w:pPr>
-    <w:rPr>
-      <w:rFonts w:asciiTheme="majorHAnsi" w:eastAsiaTheme="majorEastAsia" w:hAnsiTheme="majorHAnsi" w:cstheme="majorBidi"/>
-      <w:color w:val="17365D" w:themeColor="text2" w:themeShade="BF"/>
-      <w:spacing w:val="5"/>
-      <w:kern w:val="28"/>
-      <w:sz w:val="52"/>
-      <w:szCs w:val="52"/>
-    </w:rPr>
-  </w:style>
-  <w:style w:type="character" w:customStyle="1" w:styleId="TitleChar">
-    <w:name w:val="Title Char"/>
-    <w:basedOn w:val="DefaultParagraphFont"/>
-    <w:link w:val="Title"/>
-    <w:uiPriority w:val="10"/>
-    <w:rsid w:val="00CB2578"/>
-    <w:rPr>
-      <w:rFonts w:asciiTheme="majorHAnsi" w:eastAsiaTheme="majorEastAsia" w:hAnsiTheme="majorHAnsi" w:cstheme="majorBidi"/>
-      <w:color w:val="17365D" w:themeColor="text2" w:themeShade="BF"/>
-      <w:spacing w:val="5"/>
-      <w:kern w:val="28"/>
-      <w:sz w:val="52"/>
-      <w:szCs w:val="52"/>
-    </w:rPr>
-  </w:style>
-  <w:style w:type="paragraph" w:styleId="Date">
-    <w:name w:val="Date"/>
-    <w:basedOn w:val="Normal"/>
-    <w:next w:val="Normal"/>
-    <w:link w:val="DateChar"/>
-    <w:uiPriority w:val="99"/>
-    <w:semiHidden/>
-    <w:unhideWhenUsed/>
-    <w:rsid w:val="00B64489"/>
-  </w:style>
-  <w:style w:type="character" w:customStyle="1" w:styleId="DateChar">
-    <w:name w:val="Date Char"/>
-    <w:basedOn w:val="DefaultParagraphFont"/>
-    <w:link w:val="Date"/>
-    <w:uiPriority w:val="99"/>
-    <w:semiHidden/>
-    <w:rsid w:val="00B64489"/>
-  </w:style>
-  <w:style w:type="character" w:styleId="HTMLCode">
-    <w:name w:val="HTML Code"/>
-    <w:basedOn w:val="DefaultParagraphFont"/>
-    <w:uiPriority w:val="99"/>
-    <w:semiHidden/>
-    <w:unhideWhenUsed/>
-    <w:rsid w:val="00DF1C6D"/>
-    <w:rPr>
-      <w:rFonts w:ascii="Courier New" w:eastAsia="Times New Roman" w:hAnsi="Courier New" w:cs="Courier New"/>
-      <w:sz w:val="20"/>
-      <w:szCs w:val="20"/>
-    </w:rPr>
-  </w:style>
-  <w:style w:type="character" w:styleId="Hyperlink">
-    <w:name w:val="Hyperlink"/>
-    <w:basedOn w:val="DefaultParagraphFont"/>
-    <w:uiPriority w:val="99"/>
-    <w:semiHidden/>
-    <w:unhideWhenUsed/>
-    <w:rsid w:val="00DF1C6D"/>
-    <w:rPr>
-      <w:color w:val="0000FF"/>
-      <w:u w:val="single"/>
-    </w:rPr>
-  </w:style>
-  <w:style w:type="paragraph" w:styleId="NormalWeb">
-    <w:name w:val="Normal (Web)"/>
-    <w:basedOn w:val="Normal"/>
-    <w:uiPriority w:val="99"/>
-    <w:semiHidden/>
-    <w:unhideWhenUsed/>
-    <w:rsid w:val="00F511C1"/>
-    <w:pPr>
-      <w:spacing w:before="100" w:beforeAutospacing="1" w:after="100" w:afterAutospacing="1" w:line="240" w:lineRule="auto"/>
-    </w:pPr>
-    <w:rPr>
-      <w:rFonts w:eastAsia="Times New Roman"/>
-      <w:lang w:val="en-GB"/>
-    </w:rPr>
-  </w:style>
-</w:styles>
-</file>
-
-<file path=word/stylesWithEffects.xml><?xml version="1.0" encoding="utf-8"?>
-<w:styles xmlns:wpc="http://schemas.microsoft.com/office/word/2010/wordprocessingCanvas" xmlns:mc="http://schemas.openxmlformats.org/markup-compatibility/2006" xmlns:o="urn:schemas-microsoft-com:office:office" xmlns:r="http://schemas.openxmlformats.org/officeDocument/2006/relationships" xmlns:m="http://schemas.openxmlformats.org/officeDocument/2006/math" xmlns:v="urn:schemas-microsoft-com:vml" xmlns:wp14="http://schemas.microsoft.com/office/word/2010/wordprocessingDrawing" xmlns:wp="http://schemas.openxmlformats.org/drawingml/2006/wordprocessingDrawing" xmlns:w10="urn:schemas-microsoft-com:office:word" xmlns:w="http://schemas.openxmlformats.org/wordprocessingml/2006/main" xmlns:w14="http://schemas.microsoft.com/office/word/2010/wordml" xmlns:wpg="http://schemas.microsoft.com/office/word/2010/wordprocessingGroup" xmlns:wpi="http://schemas.microsoft.com/office/word/2010/wordprocessingInk" xmlns:wne="http://schemas.microsoft.com/office/word/2006/wordml" xmlns:wps="http://schemas.microsoft.com/office/word/2010/wordprocessingShape" mc:Ignorable="w14 wp14">
-  <w:docDefaults>
-    <w:rPrDefault>
-      <w:rPr>
-        <w:rFonts w:ascii="Times New Roman" w:eastAsiaTheme="minorEastAsia" w:hAnsi="Times New Roman" w:cs="Times New Roman"/>
-        <w:sz w:val="24"/>
-        <w:szCs w:val="24"/>
-        <w:lang w:val="en-US" w:eastAsia="zh-CN" w:bidi="ar-SA"/>
-      </w:rPr>
-    </w:rPrDefault>
-    <w:pPrDefault>
-      <w:pPr>
-        <w:spacing w:after="200" w:line="276" w:lineRule="auto"/>
-      </w:pPr>
-    </w:pPrDefault>
-  </w:docDefaults>
-  <w:latentStyles w:defLockedState="0" w:defUIPriority="99" w:defSemiHidden="1" w:defUnhideWhenUsed="1" w:defQFormat="0" w:count="267">
-    <w:lsdException w:name="Normal" w:semiHidden="0" w:uiPriority="0" w:unhideWhenUsed="0" w:qFormat="1"/>
-    <w:lsdException w:name="heading 1" w:semiHidden="0" w:uiPriority="9" w:unhideWhenUsed="0" w:qFormat="1"/>
-    <w:lsdException w:name="heading 2" w:uiPriority="9" w:qFormat="1"/>
-    <w:lsdException w:name="heading 3" w:uiPriority="9" w:qFormat="1"/>
-    <w:lsdException w:name="heading 4" w:uiPriority="9" w:qFormat="1"/>
-    <w:lsdException w:name="heading 5" w:uiPriority="9" w:qFormat="1"/>
-    <w:lsdException w:name="heading 6" w:uiPriority="9" w:qFormat="1"/>
-    <w:lsdException w:name="heading 7" w:uiPriority="9" w:qFormat="1"/>
-    <w:lsdException w:name="heading 8" w:uiPriority="9" w:qFormat="1"/>
-    <w:lsdException w:name="heading 9" w:uiPriority="9" w:qFormat="1"/>
-    <w:lsdException w:name="toc 1" w:uiPriority="39"/>
-    <w:lsdException w:name="toc 2" w:uiPriority="39"/>
-    <w:lsdException w:name="toc 3" w:uiPriority="39"/>
-    <w:lsdException w:name="toc 4" w:uiPriority="39"/>
-    <w:lsdException w:name="toc 5" w:uiPriority="39"/>
-    <w:lsdException w:name="toc 6" w:uiPriority="39"/>
-    <w:lsdException w:name="toc 7" w:uiPriority="39"/>
-    <w:lsdException w:name="toc 8" w:uiPriority="39"/>
-    <w:lsdException w:name="toc 9" w:uiPriority="39"/>
-    <w:lsdException w:name="caption" w:uiPriority="35" w:qFormat="1"/>
-    <w:lsdException w:name="Title" w:semiHidden="0" w:uiPriority="10" w:unhideWhenUsed="0" w:qFormat="1"/>
-    <w:lsdException w:name="Default Paragraph Font" w:uiPriority="1"/>
-    <w:lsdException w:name="Subtitle" w:semiHidden="0" w:uiPriority="11" w:unhideWhenUsed="0" w:qFormat="1"/>
-    <w:lsdException w:name="Strong" w:semiHidden="0" w:uiPriority="22" w:unhideWhenUsed="0" w:qFormat="1"/>
-    <w:lsdException w:name="Emphasis" w:semiHidden="0" w:uiPriority="20" w:unhideWhenUsed="0" w:qFormat="1"/>
-    <w:lsdException w:name="Table Grid" w:semiHidden="0" w:uiPriority="59" w:unhideWhenUsed="0"/>
-    <w:lsdException w:name="Placeholder Text" w:unhideWhenUsed="0"/>
-    <w:lsdException w:name="No Spacing" w:semiHidden="0" w:uiPriority="1" w:unhideWhenUsed="0" w:qFormat="1"/>
-    <w:lsdException w:name="Light Shading" w:semiHidden="0" w:uiPriority="60" w:unhideWhenUsed="0"/>
-    <w:lsdException w:name="Light List" w:semiHidden="0" w:uiPriority="61" w:unhideWhenUsed="0"/>
-    <w:lsdException w:name="Light Grid" w:semiHidden="0" w:uiPriority="62" w:unhideWhenUsed="0"/>
-    <w:lsdException w:name="Medium Shading 1" w:semiHidden="0" w:uiPriority="63" w:unhideWhenUsed="0"/>
-    <w:lsdException w:name="Medium Shading 2" w:semiHidden="0" w:uiPriority="64" w:unhideWhenUsed="0"/>
-    <w:lsdException w:name="Medium List 1" w:semiHidden="0" w:uiPriority="65" w:unhideWhenUsed="0"/>
-    <w:lsdException w:name="Medium List 2" w:semiHidden="0" w:uiPriority="66" w:unhideWhenUsed="0"/>
-    <w:lsdException w:name="Medium Grid 1" w:semiHidden="0" w:uiPriority="67" w:unhideWhenUsed="0"/>
-    <w:lsdException w:name="Medium Grid 2" w:semiHidden="0" w:uiPriority="68" w:unhideWhenUsed="0"/>
-    <w:lsdException w:name="Medium Grid 3" w:semiHidden="0" w:uiPriority="69" w:unhideWhenUsed="0"/>
-    <w:lsdException w:name="Dark List" w:semiHidden="0" w:uiPriority="70" w:unhideWhenUsed="0"/>
-    <w:lsdException w:name="Colorful Shading" w:semiHidden="0" w:uiPriority="71" w:unhideWhenUsed="0"/>
-    <w:lsdException w:name="Colorful List" w:semiHidden="0" w:uiPriority="72" w:unhideWhenUsed="0"/>
-    <w:lsdException w:name="Colorful Grid" w:semiHidden="0" w:uiPriority="73" w:unhideWhenUsed="0"/>
-    <w:lsdException w:name="Light Shading Accent 1" w:semiHidden="0" w:uiPriority="60" w:unhideWhenUsed="0"/>
-    <w:lsdException w:name="Light List Accent 1" w:semiHidden="0" w:uiPriority="61" w:unhideWhenUsed="0"/>
-    <w:lsdException w:name="Light Grid Accent 1" w:semiHidden="0" w:uiPriority="62" w:unhideWhenUsed="0"/>
-    <w:lsdException w:name="Medium Shading 1 Accent 1" w:semiHidden="0" w:uiPriority="63" w:unhideWhenUsed="0"/>
-    <w:lsdException w:name="Medium Shading 2 Accent 1" w:semiHidden="0" w:uiPriority="64" w:unhideWhenUsed="0"/>
-    <w:lsdException w:name="Medium List 1 Accent 1" w:semiHidden="0" w:uiPriority="65" w:unhideWhenUsed="0"/>
-    <w:lsdException w:name="Revision" w:unhideWhenUsed="0"/>
-    <w:lsdException w:name="List Paragraph" w:semiHidden="0" w:uiPriority="34" w:unhideWhenUsed="0" w:qFormat="1"/>
-    <w:lsdException w:name="Quote" w:semiHidden="0" w:uiPriority="29" w:unhideWhenUsed="0" w:qFormat="1"/>
-    <w:lsdException w:name="Intense Quote" w:semiHidden="0" w:uiPriority="30" w:unhideWhenUsed="0" w:qFormat="1"/>
-    <w:lsdException w:name="Medium List 2 Accent 1" w:semiHidden="0" w:uiPriority="66" w:unhideWhenUsed="0"/>
-    <w:lsdException w:name="Medium Grid 1 Accent 1" w:semiHidden="0" w:uiPriority="67" w:unhideWhenUsed="0"/>
-    <w:lsdException w:name="Medium Grid 2 Accent 1" w:semiHidden="0" w:uiPriority="68" w:unhideWhenUsed="0"/>
-    <w:lsdException w:name="Medium Grid 3 Accent 1" w:semiHidden="0" w:uiPriority="69" w:unhideWhenUsed="0"/>
-    <w:lsdException w:name="Dark List Accent 1" w:semiHidden="0" w:uiPriority="70" w:unhideWhenUsed="0"/>
-    <w:lsdException w:name="Colorful Shading Accent 1" w:semiHidden="0" w:uiPriority="71" w:unhideWhenUsed="0"/>
-    <w:lsdException w:name="Colorful List Accent 1" w:semiHidden="0" w:uiPriority="72" w:unhideWhenUsed="0"/>
-    <w:lsdException w:name="Colorful Grid Accent 1" w:semiHidden="0" w:uiPriority="73" w:unhideWhenUsed="0"/>
-    <w:lsdException w:name="Light Shading Accent 2" w:semiHidden="0" w:uiPriority="60" w:unhideWhenUsed="0"/>
-    <w:lsdException w:name="Light List Accent 2" w:semiHidden="0" w:uiPriority="61" w:unhideWhenUsed="0"/>
-    <w:lsdException w:name="Light Grid Accent 2" w:semiHidden="0" w:uiPriority="62" w:unhideWhenUsed="0"/>
-    <w:lsdException w:name="Medium Shading 1 Accent 2" w:semiHidden="0" w:uiPriority="63" w:unhideWhenUsed="0"/>
-    <w:lsdException w:name="Medium Shading 2 Accent 2" w:semiHidden="0" w:uiPriority="64" w:unhideWhenUsed="0"/>
-    <w:lsdException w:name="Medium List 1 Accent 2" w:semiHidden="0" w:uiPriority="65" w:unhideWhenUsed="0"/>
-    <w:lsdException w:name="Medium List 2 Accent 2" w:semiHidden="0" w:uiPriority="66" w:unhideWhenUsed="0"/>
-    <w:lsdException w:name="Medium Grid 1 Accent 2" w:semiHidden="0" w:uiPriority="67" w:unhideWhenUsed="0"/>
-    <w:lsdException w:name="Medium Grid 2 Accent 2" w:semiHidden="0" w:uiPriority="68" w:unhideWhenUsed="0"/>
-    <w:lsdException w:name="Medium Grid 3 Accent 2" w:semiHidden="0" w:uiPriority="69" w:unhideWhenUsed="0"/>
-    <w:lsdException w:name="Dark List Accent 2" w:semiHidden="0" w:uiPriority="70" w:unhideWhenUsed="0"/>
-    <w:lsdException w:name="Colorful Shading Accent 2" w:semiHidden="0" w:uiPriority="71" w:unhideWhenUsed="0"/>
-    <w:lsdException w:name="Colorful List Accent 2" w:semiHidden="0" w:uiPriority="72" w:unhideWhenUsed="0"/>
-    <w:lsdException w:name="Colorful Grid Accent 2" w:semiHidden="0" w:uiPriority="73" w:unhideWhenUsed="0"/>
-    <w:lsdException w:name="Light Shading Accent 3" w:semiHidden="0" w:uiPriority="60" w:unhideWhenUsed="0"/>
-    <w:lsdException w:name="Light List Accent 3" w:semiHidden="0" w:uiPriority="61" w:unhideWhenUsed="0"/>
-    <w:lsdException w:name="Light Grid Accent 3" w:semiHidden="0" w:uiPriority="62" w:unhideWhenUsed="0"/>
-    <w:lsdException w:name="Medium Shading 1 Accent 3" w:semiHidden="0" w:uiPriority="63" w:unhideWhenUsed="0"/>
-    <w:lsdException w:name="Medium Shading 2 Accent 3" w:semiHidden="0" w:uiPriority="64" w:unhideWhenUsed="0"/>
-    <w:lsdException w:name="Medium List 1 Accent 3" w:semiHidden="0" w:uiPriority="65" w:unhideWhenUsed="0"/>
-    <w:lsdException w:name="Medium List 2 Accent 3" w:semiHidden="0" w:uiPriority="66" w:unhideWhenUsed="0"/>
-    <w:lsdException w:name="Medium Grid 1 Accent 3" w:semiHidden="0" w:uiPriority="67" w:unhideWhenUsed="0"/>
-    <w:lsdException w:name="Medium Grid 2 Accent 3" w:semiHidden="0" w:uiPriority="68" w:unhideWhenUsed="0"/>
-    <w:lsdException w:name="Medium Grid 3 Accent 3" w:semiHidden="0" w:uiPriority="69" w:unhideWhenUsed="0"/>
-    <w:lsdException w:name="Dark List Accent 3" w:semiHidden="0" w:uiPriority="70" w:unhideWhenUsed="0"/>
-    <w:lsdException w:name="Colorful Shading Accent 3" w:semiHidden="0" w:uiPriority="71" w:unhideWhenUsed="0"/>
-    <w:lsdException w:name="Colorful List Accent 3" w:semiHidden="0" w:uiPriority="72" w:unhideWhenUsed="0"/>
-    <w:lsdException w:name="Colorful Grid Accent 3" w:semiHidden="0" w:uiPriority="73" w:unhideWhenUsed="0"/>
-    <w:lsdException w:name="Light Shading Accent 4" w:semiHidden="0" w:uiPriority="60" w:unhideWhenUsed="0"/>
-    <w:lsdException w:name="Light List Accent 4" w:semiHidden="0" w:uiPriority="61" w:unhideWhenUsed="0"/>
-    <w:lsdException w:name="Light Grid Accent 4" w:semiHidden="0" w:uiPriority="62" w:unhideWhenUsed="0"/>
-    <w:lsdException w:name="Medium Shading 1 Accent 4" w:semiHidden="0" w:uiPriority="63" w:unhideWhenUsed="0"/>
-    <w:lsdException w:name="Medium Shading 2 Accent 4" w:semiHidden="0" w:uiPriority="64" w:unhideWhenUsed="0"/>
-    <w:lsdException w:name="Medium List 1 Accent 4" w:semiHidden="0" w:uiPriority="65" w:unhideWhenUsed="0"/>
-    <w:lsdException w:name="Medium List 2 Accent 4" w:semiHidden="0" w:uiPriority="66" w:unhideWhenUsed="0"/>
-    <w:lsdException w:name="Medium Grid 1 Accent 4" w:semiHidden="0" w:uiPriority="67" w:unhideWhenUsed="0"/>
-    <w:lsdException w:name="Medium Grid 2 Accent 4" w:semiHidden="0" w:uiPriority="68" w:unhideWhenUsed="0"/>
-    <w:lsdException w:name="Medium Grid 3 Accent 4" w:semiHidden="0" w:uiPriority="69" w:unhideWhenUsed="0"/>
-    <w:lsdException w:name="Dark List Accent 4" w:semiHidden="0" w:uiPriority="70" w:unhideWhenUsed="0"/>
-    <w:lsdException w:name="Colorful Shading Accent 4" w:semiHidden="0" w:uiPriority="71" w:unhideWhenUsed="0"/>
-    <w:lsdException w:name="Colorful List Accent 4" w:semiHidden="0" w:uiPriority="72" w:unhideWhenUsed="0"/>
-    <w:lsdException w:name="Colorful Grid Accent 4" w:semiHidden="0" w:uiPriority="73" w:unhideWhenUsed="0"/>
-    <w:lsdException w:name="Light Shading Accent 5" w:semiHidden="0" w:uiPriority="60" w:unhideWhenUsed="0"/>
-    <w:lsdException w:name="Light List Accent 5" w:semiHidden="0" w:uiPriority="61" w:unhideWhenUsed="0"/>
-    <w:lsdException w:name="Light Grid Accent 5" w:semiHidden="0" w:uiPriority="62" w:unhideWhenUsed="0"/>
-    <w:lsdException w:name="Medium Shading 1 Accent 5" w:semiHidden="0" w:uiPriority="63" w:unhideWhenUsed="0"/>
-    <w:lsdException w:name="Medium Shading 2 Accent 5" w:semiHidden="0" w:uiPriority="64" w:unhideWhenUsed="0"/>
-    <w:lsdException w:name="Medium List 1 Accent 5" w:semiHidden="0" w:uiPriority="65" w:unhideWhenUsed="0"/>
-    <w:lsdException w:name="Medium List 2 Accent 5" w:semiHidden="0" w:uiPriority="66" w:unhideWhenUsed="0"/>
-    <w:lsdException w:name="Medium Grid 1 Accent 5" w:semiHidden="0" w:uiPriority="67" w:unhideWhenUsed="0"/>
-    <w:lsdException w:name="Medium Grid 2 Accent 5" w:semiHidden="0" w:uiPriority="68" w:unhideWhenUsed="0"/>
-    <w:lsdException w:name="Medium Grid 3 Accent 5" w:semiHidden="0" w:uiPriority="69" w:unhideWhenUsed="0"/>
-    <w:lsdException w:name="Dark List Accent 5" w:semiHidden="0" w:uiPriority="70" w:unhideWhenUsed="0"/>
-    <w:lsdException w:name="Colorful Shading Accent 5" w:semiHidden="0" w:uiPriority="71" w:unhideWhenUsed="0"/>
-    <w:lsdException w:name="Colorful List Accent 5" w:semiHidden="0" w:uiPriority="72" w:unhideWhenUsed="0"/>
-    <w:lsdException w:name="Colorful Grid Accent 5" w:semiHidden="0" w:uiPriority="73" w:unhideWhenUsed="0"/>
-    <w:lsdException w:name="Light Shading Accent 6" w:semiHidden="0" w:uiPriority="60" w:unhideWhenUsed="0"/>
-    <w:lsdException w:name="Light List Accent 6" w:semiHidden="0" w:uiPriority="61" w:unhideWhenUsed="0"/>
-    <w:lsdException w:name="Light Grid Accent 6" w:semiHidden="0" w:uiPriority="62" w:unhideWhenUsed="0"/>
-    <w:lsdException w:name="Medium Shading 1 Accent 6" w:semiHidden="0" w:uiPriority="63" w:unhideWhenUsed="0"/>
-    <w:lsdException w:name="Medium Shading 2 Accent 6" w:semiHidden="0" w:uiPriority="64" w:unhideWhenUsed="0"/>
-    <w:lsdException w:name="Medium List 1 Accent 6" w:semiHidden="0" w:uiPriority="65" w:unhideWhenUsed="0"/>
-    <w:lsdException w:name="Medium List 2 Accent 6" w:semiHidden="0" w:uiPriority="66" w:unhideWhenUsed="0"/>
-    <w:lsdException w:name="Medium Grid 1 Accent 6" w:semiHidden="0" w:uiPriority="67" w:unhideWhenUsed="0"/>
-    <w:lsdException w:name="Medium Grid 2 Accent 6" w:semiHidden="0" w:uiPriority="68" w:unhideWhenUsed="0"/>
-    <w:lsdException w:name="Medium Grid 3 Accent 6" w:semiHidden="0" w:uiPriority="69" w:unhideWhenUsed="0"/>
-    <w:lsdException w:name="Dark List Accent 6" w:semiHidden="0" w:uiPriority="70" w:unhideWhenUsed="0"/>
-    <w:lsdException w:name="Colorful Shading Accent 6" w:semiHidden="0" w:uiPriority="71" w:unhideWhenUsed="0"/>
-    <w:lsdException w:name="Colorful List Accent 6" w:semiHidden="0" w:uiPriority="72" w:unhideWhenUsed="0"/>
-    <w:lsdException w:name="Colorful Grid Accent 6" w:semiHidden="0" w:uiPriority="73" w:unhideWhenUsed="0"/>
-    <w:lsdException w:name="Subtle Emphasis" w:semiHidden="0" w:uiPriority="19" w:unhideWhenUsed="0" w:qFormat="1"/>
-    <w:lsdException w:name="Intense Emphasis" w:semiHidden="0" w:uiPriority="21" w:unhideWhenUsed="0" w:qFormat="1"/>
-    <w:lsdException w:name="Subtle Reference" w:semiHidden="0" w:uiPriority="31" w:unhideWhenUsed="0" w:qFormat="1"/>
-    <w:lsdException w:name="Intense Reference" w:semiHidden="0" w:uiPriority="32" w:unhideWhenUsed="0" w:qFormat="1"/>
-    <w:lsdException w:name="Book Title" w:semiHidden="0" w:uiPriority="33" w:unhideWhenUsed="0" w:qFormat="1"/>
-    <w:lsdException w:name="Bibliography" w:uiPriority="37"/>
-    <w:lsdException w:name="TOC Heading" w:uiPriority="39" w:qFormat="1"/>
+  <w:latentStyles w:defLockedState="0" w:defUIPriority="99" w:defSemiHidden="0" w:defUnhideWhenUsed="0" w:defQFormat="0" w:count="371">
+    <w:lsdException w:name="Normal" w:uiPriority="0" w:qFormat="1"/>
+    <w:lsdException w:name="heading 1" w:uiPriority="9" w:qFormat="1"/>
+    <w:lsdException w:name="heading 2" w:semiHidden="1" w:uiPriority="9" w:unhideWhenUsed="1" w:qFormat="1"/>
+    <w:lsdException w:name="heading 3" w:semiHidden="1" w:uiPriority="9" w:unhideWhenUsed="1" w:qFormat="1"/>
+    <w:lsdException w:name="heading 4" w:semiHidden="1" w:uiPriority="9" w:unhideWhenUsed="1" w:qFormat="1"/>
+    <w:lsdException w:name="heading 5" w:semiHidden="1" w:uiPriority="9" w:unhideWhenUsed="1" w:qFormat="1"/>
+    <w:lsdException w:name="heading 6" w:semiHidden="1" w:uiPriority="9" w:unhideWhenUsed="1" w:qFormat="1"/>
+    <w:lsdException w:name="heading 7" w:semiHidden="1" w:uiPriority="9" w:unhideWhenUsed="1" w:qFormat="1"/>
+    <w:lsdException w:name="heading 8" w:semiHidden="1" w:uiPriority="9" w:unhideWhenUsed="1" w:qFormat="1"/>
+    <w:lsdException w:name="heading 9" w:semiHidden="1" w:uiPriority="9" w:unhideWhenUsed="1" w:qFormat="1"/>
+    <w:lsdException w:name="index 1" w:semiHidden="1" w:unhideWhenUsed="1"/>
+    <w:lsdException w:name="index 2" w:semiHidden="1" w:unhideWhenUsed="1"/>
+    <w:lsdException w:name="index 3" w:semiHidden="1" w:unhideWhenUsed="1"/>
+    <w:lsdException w:name="index 4" w:semiHidden="1" w:unhideWhenUsed="1"/>
+    <w:lsdException w:name="index 5" w:semiHidden="1" w:unhideWhenUsed="1"/>
+    <w:lsdException w:name="index 6" w:semiHidden="1" w:unhideWhenUsed="1"/>
+    <w:lsdException w:name="index 7" w:semiHidden="1" w:unhideWhenUsed="1"/>
+    <w:lsdException w:name="index 8" w:semiHidden="1" w:unhideWhenUsed="1"/>
+    <w:lsdException w:name="index 9" w:semiHidden="1" w:unhideWhenUsed="1"/>
+    <w:lsdException w:name="toc 1" w:semiHidden="1" w:uiPriority="39" w:unhideWhenUsed="1"/>
+    <w:lsdException w:name="toc 2" w:semiHidden="1" w:uiPriority="39" w:unhideWhenUsed="1"/>
+    <w:lsdException w:name="toc 3" w:semiHidden="1" w:uiPriority="39" w:unhideWhenUsed="1"/>
+    <w:lsdException w:name="toc 4" w:semiHidden="1" w:uiPriority="39" w:unhideWhenUsed="1"/>
+    <w:lsdException w:name="toc 5" w:semiHidden="1" w:uiPriority="39" w:unhideWhenUsed="1"/>
+    <w:lsdException w:name="toc 6" w:semiHidden="1" w:uiPriority="39" w:unhideWhenUsed="1"/>
+    <w:lsdException w:name="toc 7" w:semiHidden="1" w:uiPriority="39" w:unhideWhenUsed="1"/>
+    <w:lsdException w:name="toc 8" w:semiHidden="1" w:uiPriority="39" w:unhideWhenUsed="1"/>
+    <w:lsdException w:name="toc 9" w:semiHidden="1" w:uiPriority="39" w:unhideWhenUsed="1"/>
+    <w:lsdException w:name="Normal Indent" w:semiHidden="1" w:unhideWhenUsed="1"/>
+    <w:lsdException w:name="footnote text" w:semiHidden="1" w:unhideWhenUsed="1"/>
+    <w:lsdException w:name="annotation text" w:semiHidden="1" w:unhideWhenUsed="1"/>
+    <w:lsdException w:name="header" w:semiHidden="1" w:unhideWhenUsed="1"/>
+    <w:lsdException w:name="footer" w:semiHidden="1" w:unhideWhenUsed="1"/>
+    <w:lsdException w:name="index heading" w:semiHidden="1" w:unhideWhenUsed="1"/>
+    <w:lsdException w:name="caption" w:semiHidden="1" w:uiPriority="35" w:unhideWhenUsed="1" w:qFormat="1"/>
+    <w:lsdException w:name="table of figures" w:semiHidden="1" w:unhideWhenUsed="1"/>
+    <w:lsdException w:name="envelope address" w:semiHidden="1" w:unhideWhenUsed="1"/>
+    <w:lsdException w:name="envelope return" w:semiHidden="1" w:unhideWhenUsed="1"/>
+    <w:lsdException w:name="footnote reference" w:semiHidden="1" w:unhideWhenUsed="1"/>
+    <w:lsdException w:name="annotation reference" w:semiHidden="1" w:unhideWhenUsed="1"/>
+    <w:lsdException w:name="line number" w:semiHidden="1" w:unhideWhenUsed="1"/>
+    <w:lsdException w:name="page number" w:semiHidden="1" w:unhideWhenUsed="1"/>
+    <w:lsdException w:name="endnote reference" w:semiHidden="1" w:unhideWhenUsed="1"/>
+    <w:lsdException w:name="endnote text" w:semiHidden="1" w:unhideWhenUsed="1"/>
+    <w:lsdException w:name="table of authorities" w:semiHidden="1" w:unhideWhenUsed="1"/>
+    <w:lsdException w:name="macro" w:semiHidden="1" w:unhideWhenUsed="1"/>
+    <w:lsdException w:name="toa heading" w:semiHidden="1" w:unhideWhenUsed="1"/>
+    <w:lsdException w:name="List" w:semiHidden="1" w:unhideWhenUsed="1"/>
+    <w:lsdException w:name="List Bullet" w:semiHidden="1" w:unhideWhenUsed="1"/>
+    <w:lsdException w:name="List Number" w:semiHidden="1" w:unhideWhenUsed="1"/>
+    <w:lsdException w:name="List 2" w:semiHidden="1" w:unhideWhenUsed="1"/>
+    <w:lsdException w:name="List 3" w:semiHidden="1" w:unhideWhenUsed="1"/>
+    <w:lsdException w:name="List 4" w:semiHidden="1" w:unhideWhenUsed="1"/>
+    <w:lsdException w:name="List 5" w:semiHidden="1" w:unhideWhenUsed="1"/>
+    <w:lsdException w:name="List Bullet 2" w:semiHidden="1" w:unhideWhenUsed="1"/>
+    <w:lsdException w:name="List Bullet 3" w:semiHidden="1" w:unhideWhenUsed="1"/>
+    <w:lsdException w:name="List Bullet 4" w:semiHidden="1" w:unhideWhenUsed="1"/>
+    <w:lsdException w:name="List Bullet 5" w:semiHidden="1" w:unhideWhenUsed="1"/>
+    <w:lsdException w:name="List Number 2" w:semiHidden="1" w:unhideWhenUsed="1"/>
+    <w:lsdException w:name="List Number 3" w:semiHidden="1" w:unhideWhenUsed="1"/>
+    <w:lsdException w:name="List Number 4" w:semiHidden="1" w:unhideWhenUsed="1"/>
+    <w:lsdException w:name="List Number 5" w:semiHidden="1" w:unhideWhenUsed="1"/>
+    <w:lsdException w:name="Title" w:uiPriority="10" w:qFormat="1"/>
+    <w:lsdException w:name="Closing" w:semiHidden="1" w:unhideWhenUsed="1"/>
+    <w:lsdException w:name="Signature" w:semiHidden="1" w:unhideWhenUsed="1"/>
+    <w:lsdException w:name="Default Paragraph Font" w:semiHidden="1" w:uiPriority="1" w:unhideWhenUsed="1"/>
+    <w:lsdException w:name="Body Text" w:semiHidden="1" w:unhideWhenUsed="1"/>
+    <w:lsdException w:name="Body Text Indent" w:semiHidden="1" w:unhideWhenUsed="1"/>
+    <w:lsdException w:name="List Continue" w:semiHidden="1" w:unhideWhenUsed="1"/>
+    <w:lsdException w:name="List Continue 2" w:semiHidden="1" w:unhideWhenUsed="1"/>
+    <w:lsdException w:name="List Continue 3" w:semiHidden="1" w:unhideWhenUsed="1"/>
+    <w:lsdException w:name="List Continue 4" w:semiHidden="1" w:unhideWhenUsed="1"/>
+    <w:lsdException w:name="List Continue 5" w:semiHidden="1" w:unhideWhenUsed="1"/>
+    <w:lsdException w:name="Message Header" w:semiHidden="1" w:unhideWhenUsed="1"/>
+    <w:lsdException w:name="Subtitle" w:uiPriority="11" w:qFormat="1"/>
+    <w:lsdException w:name="Salutation" w:semiHidden="1" w:unhideWhenUsed="1"/>
+    <w:lsdException w:name="Date" w:semiHidden="1" w:unhideWhenUsed="1"/>
+    <w:lsdException w:name="Body Text First Indent" w:semiHidden="1" w:unhideWhenUsed="1"/>
+    <w:lsdException w:name="Body Text First Indent 2" w:semiHidden="1" w:unhideWhenUsed="1"/>
+    <w:lsdException w:name="Note Heading" w:semiHidden="1" w:unhideWhenUsed="1"/>
+    <w:lsdException w:name="Body Text 2" w:semiHidden="1" w:unhideWhenUsed="1"/>
+    <w:lsdException w:name="Body Text 3" w:semiHidden="1" w:unhideWhenUsed="1"/>
+    <w:lsdException w:name="Body Text Indent 2" w:semiHidden="1" w:unhideWhenUsed="1"/>
+    <w:lsdException w:name="Body Text Indent 3" w:semiHidden="1" w:unhideWhenUsed="1"/>
+    <w:lsdException w:name="Block Text" w:semiHidden="1" w:unhideWhenUsed="1"/>
+    <w:lsdException w:name="Hyperlink" w:semiHidden="1" w:unhideWhenUsed="1"/>
+    <w:lsdException w:name="FollowedHyperlink" w:semiHidden="1" w:unhideWhenUsed="1"/>
+    <w:lsdException w:name="Strong" w:uiPriority="22" w:qFormat="1"/>
+    <w:lsdException w:name="Emphasis" w:uiPriority="20" w:qFormat="1"/>
+    <w:lsdException w:name="Document Map" w:semiHidden="1" w:unhideWhenUsed="1"/>
+    <w:lsdException w:name="Plain Text" w:semiHidden="1" w:unhideWhenUsed="1"/>
+    <w:lsdException w:name="E-mail Signature" w:semiHidden="1" w:unhideWhenUsed="1"/>
+    <w:lsdException w:name="HTML Top of Form" w:semiHidden="1" w:unhideWhenUsed="1"/>
+    <w:lsdException w:name="HTML Bottom of Form" w:semiHidden="1" w:unhideWhenUsed="1"/>
+    <w:lsdException w:name="Normal (Web)" w:semiHidden="1" w:unhideWhenUsed="1"/>
+    <w:lsdException w:name="HTML Acronym" w:semiHidden="1" w:unhideWhenUsed="1"/>
+    <w:lsdException w:name="HTML Address" w:semiHidden="1" w:unhideWhenUsed="1"/>
+    <w:lsdException w:name="HTML Cite" w:semiHidden="1" w:unhideWhenUsed="1"/>
+    <w:lsdException w:name="HTML Code" w:semiHidden="1" w:unhideWhenUsed="1"/>
+    <w:lsdException w:name="HTML Definition" w:semiHidden="1" w:unhideWhenUsed="1"/>
+    <w:lsdException w:name="HTML Keyboard" w:semiHidden="1" w:unhideWhenUsed="1"/>
+    <w:lsdException w:name="HTML Preformatted" w:semiHidden="1" w:unhideWhenUsed="1"/>
+    <w:lsdException w:name="HTML Sample" w:semiHidden="1" w:unhideWhenUsed="1"/>
+    <w:lsdException w:name="HTML Typewriter" w:semiHidden="1" w:unhideWhenUsed="1"/>
+    <w:lsdException w:name="HTML Variable" w:semiHidden="1" w:unhideWhenUsed="1"/>
+    <w:lsdException w:name="Normal Table" w:semiHidden="1" w:unhideWhenUsed="1"/>
+    <w:lsdException w:name="annotation subject" w:semiHidden="1" w:unhideWhenUsed="1"/>
+    <w:lsdException w:name="No List" w:semiHidden="1" w:unhideWhenUsed="1"/>
+    <w:lsdException w:name="Outline List 1" w:semiHidden="1" w:unhideWhenUsed="1"/>
+    <w:lsdException w:name="Outline List 2" w:semiHidden="1" w:unhideWhenUsed="1"/>
+    <w:lsdException w:name="Outline List 3" w:semiHidden="1" w:unhideWhenUsed="1"/>
+    <w:lsdException w:name="Table Simple 1" w:semiHidden="1" w:unhideWhenUsed="1"/>
+    <w:lsdException w:name="Table Simple 2" w:semiHidden="1" w:unhideWhenUsed="1"/>
+    <w:lsdException w:name="Table Simple 3" w:semiHidden="1" w:unhideWhenUsed="1"/>
+    <w:lsdException w:name="Table Classic 1" w:semiHidden="1" w:unhideWhenUsed="1"/>
+    <w:lsdException w:name="Table Classic 2" w:semiHidden="1" w:unhideWhenUsed="1"/>
+    <w:lsdException w:name="Table Classic 3" w:semiHidden="1" w:unhideWhenUsed="1"/>
+    <w:lsdException w:name="Table Classic 4" w:semiHidden="1" w:unhideWhenUsed="1"/>
+    <w:lsdException w:name="Table Colorful 1" w:semiHidden="1" w:unhideWhenUsed="1"/>
+    <w:lsdException w:name="Table Colorful 2" w:semiHidden="1" w:unhideWhenUsed="1"/>
+    <w:lsdException w:name="Table Colorful 3" w:semiHidden="1" w:unhideWhenUsed="1"/>
+    <w:lsdException w:name="Table Columns 1" w:semiHidden="1" w:unhideWhenUsed="1"/>
+    <w:lsdException w:name="Table Columns 2" w:semiHidden="1" w:unhideWhenUsed="1"/>
+    <w:lsdException w:name="Table Columns 3" w:semiHidden="1" w:unhideWhenUsed="1"/>
+    <w:lsdException w:name="Table Columns 4" w:semiHidden="1" w:unhideWhenUsed="1"/>
+    <w:lsdException w:name="Table Columns 5" w:semiHidden="1" w:unhideWhenUsed="1"/>
+    <w:lsdException w:name="Table Grid 1" w:semiHidden="1" w:unhideWhenUsed="1"/>
+    <w:lsdException w:name="Table Grid 2" w:semiHidden="1" w:unhideWhenUsed="1"/>
+    <w:lsdException w:name="Table Grid 3" w:semiHidden="1" w:unhideWhenUsed="1"/>
+    <w:lsdException w:name="Table Grid 4" w:semiHidden="1" w:unhideWhenUsed="1"/>
+    <w:lsdException w:name="Table Grid 5" w:semiHidden="1" w:unhideWhenUsed="1"/>
+    <w:lsdException w:name="Table Grid 6" w:semiHidden="1" w:unhideWhenUsed="1"/>
+    <w:lsdException w:name="Table Grid 7" w:semiHidden="1" w:unhideWhenUsed="1"/>
+    <w:lsdException w:name="Table Grid 8" w:semiHidden="1" w:unhideWhenUsed="1"/>
+    <w:lsdException w:name="Table List 1" w:semiHidden="1" w:unhideWhenUsed="1"/>
+    <w:lsdException w:name="Table List 2" w:semiHidden="1" w:unhideWhenUsed="1"/>
+    <w:lsdException w:name="Table List 3" w:semiHidden="1" w:unhideWhenUsed="1"/>
+    <w:lsdException w:name="Table List 4" w:semiHidden="1" w:unhideWhenUsed="1"/>
+    <w:lsdException w:name="Table List 5" w:semiHidden="1" w:unhideWhenUsed="1"/>
+    <w:lsdException w:name="Table List 6" w:semiHidden="1" w:unhideWhenUsed="1"/>
+    <w:lsdException w:name="Table List 7" w:semiHidden="1" w:unhideWhenUsed="1"/>
+    <w:lsdException w:name="Table List 8" w:semiHidden="1" w:unhideWhenUsed="1"/>
+    <w:lsdException w:name="Table 3D effects 1" w:semiHidden="1" w:unhideWhenUsed="1"/>
+    <w:lsdException w:name="Table 3D effects 2" w:semiHidden="1" w:unhideWhenUsed="1"/>
+    <w:lsdException w:name="Table 3D effects 3" w:semiHidden="1" w:unhideWhenUsed="1"/>
+    <w:lsdException w:name="Table Contemporary" w:semiHidden="1" w:unhideWhenUsed="1"/>
+    <w:lsdException w:name="Table Elegant" w:semiHidden="1" w:unhideWhenUsed="1"/>
+    <w:lsdException w:name="Table Professional" w:semiHidden="1" w:unhideWhenUsed="1"/>
+    <w:lsdException w:name="Table Subtle 1" w:semiHidden="1" w:unhideWhenUsed="1"/>
+    <w:lsdException w:name="Table Subtle 2" w:semiHidden="1" w:unhideWhenUsed="1"/>
+    <w:lsdException w:name="Table Web 1" w:semiHidden="1" w:unhideWhenUsed="1"/>
+    <w:lsdException w:name="Table Web 2" w:semiHidden="1" w:unhideWhenUsed="1"/>
+    <w:lsdException w:name="Table Web 3" w:semiHidden="1" w:unhideWhenUsed="1"/>
+    <w:lsdException w:name="Balloon Text" w:semiHidden="1" w:unhideWhenUsed="1"/>
+    <w:lsdException w:name="Table Grid" w:uiPriority="59"/>
+    <w:lsdException w:name="Table Theme" w:semiHidden="1" w:unhideWhenUsed="1"/>
+    <w:lsdException w:name="Placeholder Text" w:semiHidden="1"/>
+    <w:lsdException w:name="No Spacing" w:uiPriority="1" w:qFormat="1"/>
+    <w:lsdException w:name="Light Shading" w:uiPriority="60"/>
+    <w:lsdException w:name="Light List" w:uiPriority="61"/>
+    <w:lsdException w:name="Light Grid" w:uiPriority="62"/>
+    <w:lsdException w:name="Medium Shading 1" w:uiPriority="63"/>
+    <w:lsdException w:name="Medium Shading 2" w:uiPriority="64"/>
+    <w:lsdException w:name="Medium List 1" w:uiPriority="65"/>
+    <w:lsdException w:name="Medium List 2" w:uiPriority="66"/>
+    <w:lsdException w:name="Medium Grid 1" w:uiPriority="67"/>
+    <w:lsdException w:name="Medium Grid 2" w:uiPriority="68"/>
+    <w:lsdException w:name="Medium Grid 3" w:uiPriority="69"/>
+    <w:lsdException w:name="Dark List" w:uiPriority="70"/>
+    <w:lsdException w:name="Colorful Shading" w:uiPriority="71"/>
+    <w:lsdException w:name="Colorful List" w:uiPriority="72"/>
+    <w:lsdException w:name="Colorful Grid" w:uiPriority="73"/>
+    <w:lsdException w:name="Light Shading Accent 1" w:uiPriority="60"/>
+    <w:lsdException w:name="Light List Accent 1" w:uiPriority="61"/>
+    <w:lsdException w:name="Light Grid Accent 1" w:uiPriority="62"/>
+    <w:lsdException w:name="Medium Shading 1 Accent 1" w:uiPriority="63"/>
+    <w:lsdException w:name="Medium Shading 2 Accent 1" w:uiPriority="64"/>
+    <w:lsdException w:name="Medium List 1 Accent 1" w:uiPriority="65"/>
+    <w:lsdException w:name="Revision" w:semiHidden="1"/>
+    <w:lsdException w:name="List Paragraph" w:uiPriority="34" w:qFormat="1"/>
+    <w:lsdException w:name="Quote" w:uiPriority="29" w:qFormat="1"/>
+    <w:lsdException w:name="Intense Quote" w:uiPriority="30" w:qFormat="1"/>
+    <w:lsdException w:name="Medium List 2 Accent 1" w:uiPriority="66"/>
+    <w:lsdException w:name="Medium Grid 1 Accent 1" w:uiPriority="67"/>
+    <w:lsdException w:name="Medium Grid 2 Accent 1" w:uiPriority="68"/>
+    <w:lsdException w:name="Medium Grid 3 Accent 1" w:uiPriority="69"/>
+    <w:lsdException w:name="Dark List Accent 1" w:uiPriority="70"/>
+    <w:lsdException w:name="Colorful Shading Accent 1" w:uiPriority="71"/>
+    <w:lsdException w:name="Colorful List Accent 1" w:uiPriority="72"/>
+    <w:lsdException w:name="Colorful Grid Accent 1" w:uiPriority="73"/>
+    <w:lsdException w:name="Light Shading Accent 2" w:uiPriority="60"/>
+    <w:lsdException w:name="Light List Accent 2" w:uiPriority="61"/>
+    <w:lsdException w:name="Light Grid Accent 2" w:uiPriority="62"/>
+    <w:lsdException w:name="Medium Shading 1 Accent 2" w:uiPriority="63"/>
+    <w:lsdException w:name="Medium Shading 2 Accent 2" w:uiPriority="64"/>
+    <w:lsdException w:name="Medium List 1 Accent 2" w:uiPriority="65"/>
+    <w:lsdException w:name="Medium List 2 Accent 2" w:uiPriority="66"/>
+    <w:lsdException w:name="Medium Grid 1 Accent 2" w:uiPriority="67"/>
+    <w:lsdException w:name="Medium Grid 2 Accent 2" w:uiPriority="68"/>
+    <w:lsdException w:name="Medium Grid 3 Accent 2" w:uiPriority="69"/>
+    <w:lsdException w:name="Dark List Accent 2" w:uiPriority="70"/>
+    <w:lsdException w:name="Colorful Shading Accent 2" w:uiPriority="71"/>
+    <w:lsdException w:name="Colorful List Accent 2" w:uiPriority="72"/>
+    <w:lsdException w:name="Colorful Grid Accent 2" w:uiPriority="73"/>
+    <w:lsdException w:name="Light Shading Accent 3" w:uiPriority="60"/>
+    <w:lsdException w:name="Light List Accent 3" w:uiPriority="61"/>
+    <w:lsdException w:name="Light Grid Accent 3" w:uiPriority="62"/>
+    <w:lsdException w:name="Medium Shading 1 Accent 3" w:uiPriority="63"/>
+    <w:lsdException w:name="Medium Shading 2 Accent 3" w:uiPriority="64"/>
+    <w:lsdException w:name="Medium List 1 Accent 3" w:uiPriority="65"/>
+    <w:lsdException w:name="Medium List 2 Accent 3" w:uiPriority="66"/>
+    <w:lsdException w:name="Medium Grid 1 Accent 3" w:uiPriority="67"/>
+    <w:lsdException w:name="Medium Grid 2 Accent 3" w:uiPriority="68"/>
+    <w:lsdException w:name="Medium Grid 3 Accent 3" w:uiPriority="69"/>
+    <w:lsdException w:name="Dark List Accent 3" w:uiPriority="70"/>
+    <w:lsdException w:name="Colorful Shading Accent 3" w:uiPriority="71"/>
+    <w:lsdException w:name="Colorful List Accent 3" w:uiPriority="72"/>
+    <w:lsdException w:name="Colorful Grid Accent 3" w:uiPriority="73"/>
+    <w:lsdException w:name="Light Shading Accent 4" w:uiPriority="60"/>
+    <w:lsdException w:name="Light List Accent 4" w:uiPriority="61"/>
+    <w:lsdException w:name="Light Grid Accent 4" w:uiPriority="62"/>
+    <w:lsdException w:name="Medium Shading 1 Accent 4" w:uiPriority="63"/>
+    <w:lsdException w:name="Medium Shading 2 Accent 4" w:uiPriority="64"/>
+    <w:lsdException w:name="Medium List 1 Accent 4" w:uiPriority="65"/>
+    <w:lsdException w:name="Medium List 2 Accent 4" w:uiPriority="66"/>
+    <w:lsdException w:name="Medium Grid 1 Accent 4" w:uiPriority="67"/>
+    <w:lsdException w:name="Medium Grid 2 Accent 4" w:uiPriority="68"/>
+    <w:lsdException w:name="Medium Grid 3 Accent 4" w:uiPriority="69"/>
+    <w:lsdException w:name="Dark List Accent 4" w:uiPriority="70"/>
+    <w:lsdException w:name="Colorful Shading Accent 4" w:uiPriority="71"/>
+    <w:lsdException w:name="Colorful List Accent 4" w:uiPriority="72"/>
+    <w:lsdException w:name="Colorful Grid Accent 4" w:uiPriority="73"/>
+    <w:lsdException w:name="Light Shading Accent 5" w:uiPriority="60"/>
+    <w:lsdException w:name="Light List Accent 5" w:uiPriority="61"/>
+    <w:lsdException w:name="Light Grid Accent 5" w:uiPriority="62"/>
+    <w:lsdException w:name="Medium Shading 1 Accent 5" w:uiPriority="63"/>
+    <w:lsdException w:name="Medium Shading 2 Accent 5" w:uiPriority="64"/>
+    <w:lsdException w:name="Medium List 1 Accent 5" w:uiPriority="65"/>
+    <w:lsdException w:name="Medium List 2 Accent 5" w:uiPriority="66"/>
+    <w:lsdException w:name="Medium Grid 1 Accent 5" w:uiPriority="67"/>
+    <w:lsdException w:name="Medium Grid 2 Accent 5" w:uiPriority="68"/>
+    <w:lsdException w:name="Medium Grid 3 Accent 5" w:uiPriority="69"/>
+    <w:lsdException w:name="Dark List Accent 5" w:uiPriority="70"/>
+    <w:lsdException w:name="Colorful Shading Accent 5" w:uiPriority="71"/>
+    <w:lsdException w:name="Colorful List Accent 5" w:uiPriority="72"/>
+    <w:lsdException w:name="Colorful Grid Accent 5" w:uiPriority="73"/>
+    <w:lsdException w:name="Light Shading Accent 6" w:uiPriority="60"/>
+    <w:lsdException w:name="Light List Accent 6" w:uiPriority="61"/>
+    <w:lsdException w:name="Light Grid Accent 6" w:uiPriority="62"/>
+    <w:lsdException w:name="Medium Shading 1 Accent 6" w:uiPriority="63"/>
+    <w:lsdException w:name="Medium Shading 2 Accent 6" w:uiPriority="64"/>
+    <w:lsdException w:name="Medium List 1 Accent 6" w:uiPriority="65"/>
+    <w:lsdException w:name="Medium List 2 Accent 6" w:uiPriority="66"/>
+    <w:lsdException w:name="Medium Grid 1 Accent 6" w:uiPriority="67"/>
+    <w:lsdException w:name="Medium Grid 2 Accent 6" w:uiPriority="68"/>
+    <w:lsdException w:name="Medium Grid 3 Accent 6" w:uiPriority="69"/>
+    <w:lsdException w:name="Dark List Accent 6" w:uiPriority="70"/>
+    <w:lsdException w:name="Colorful Shading Accent 6" w:uiPriority="71"/>
+    <w:lsdException w:name="Colorful List Accent 6" w:uiPriority="72"/>
+    <w:lsdException w:name="Colorful Grid Accent 6" w:uiPriority="73"/>
+    <w:lsdException w:name="Subtle Emphasis" w:uiPriority="19" w:qFormat="1"/>
+    <w:lsdException w:name="Intense Emphasis" w:uiPriority="21" w:qFormat="1"/>
+    <w:lsdException w:name="Subtle Reference" w:uiPriority="31" w:qFormat="1"/>
+    <w:lsdException w:name="Intense Reference" w:uiPriority="32" w:qFormat="1"/>
+    <w:lsdException w:name="Book Title" w:uiPriority="33" w:qFormat="1"/>
+    <w:lsdException w:name="Bibliography" w:semiHidden="1" w:uiPriority="37" w:unhideWhenUsed="1"/>
+    <w:lsdException w:name="TOC Heading" w:semiHidden="1" w:uiPriority="39" w:unhideWhenUsed="1" w:qFormat="1"/>
+    <w:lsdException w:name="Plain Table 1" w:uiPriority="41"/>
+    <w:lsdException w:name="Plain Table 2" w:uiPriority="42"/>
+    <w:lsdException w:name="Plain Table 3" w:uiPriority="43"/>
+    <w:lsdException w:name="Plain Table 4" w:uiPriority="44"/>
+    <w:lsdException w:name="Plain Table 5" w:uiPriority="45"/>
+    <w:lsdException w:name="Grid Table Light" w:uiPriority="40"/>
+    <w:lsdException w:name="Grid Table 1 Light" w:uiPriority="46"/>
+    <w:lsdException w:name="Grid Table 2" w:uiPriority="47"/>
+    <w:lsdException w:name="Grid Table 3" w:uiPriority="48"/>
+    <w:lsdException w:name="Grid Table 4" w:uiPriority="49"/>
+    <w:lsdException w:name="Grid Table 5 Dark" w:uiPriority="50"/>
+    <w:lsdException w:name="Grid Table 6 Colorful" w:uiPriority="51"/>
+    <w:lsdException w:name="Grid Table 7 Colorful" w:uiPriority="52"/>
+    <w:lsdException w:name="Grid Table 1 Light Accent 1" w:uiPriority="46"/>
+    <w:lsdException w:name="Grid Table 2 Accent 1" w:uiPriority="47"/>
+    <w:lsdException w:name="Grid Table 3 Accent 1" w:uiPriority="48"/>
+    <w:lsdException w:name="Grid Table 4 Accent 1" w:uiPriority="49"/>
+    <w:lsdException w:name="Grid Table 5 Dark Accent 1" w:uiPriority="50"/>
+    <w:lsdException w:name="Grid Table 6 Colorful Accent 1" w:uiPriority="51"/>
+    <w:lsdException w:name="Grid Table 7 Colorful Accent 1" w:uiPriority="52"/>
+    <w:lsdException w:name="Grid Table 1 Light Accent 2" w:uiPriority="46"/>
+    <w:lsdException w:name="Grid Table 2 Accent 2" w:uiPriority="47"/>
+    <w:lsdException w:name="Grid Table 3 Accent 2" w:uiPriority="48"/>
+    <w:lsdException w:name="Grid Table 4 Accent 2" w:uiPriority="49"/>
+    <w:lsdException w:name="Grid Table 5 Dark Accent 2" w:uiPriority="50"/>
+    <w:lsdException w:name="Grid Table 6 Colorful Accent 2" w:uiPriority="51"/>
+    <w:lsdException w:name="Grid Table 7 Colorful Accent 2" w:uiPriority="52"/>
+    <w:lsdException w:name="Grid Table 1 Light Accent 3" w:uiPriority="46"/>
+    <w:lsdException w:name="Grid Table 2 Accent 3" w:uiPriority="47"/>
+    <w:lsdException w:name="Grid Table 3 Accent 3" w:uiPriority="48"/>
+    <w:lsdException w:name="Grid Table 4 Accent 3" w:uiPriority="49"/>
+    <w:lsdException w:name="Grid Table 5 Dark Accent 3" w:uiPriority="50"/>
+    <w:lsdException w:name="Grid Table 6 Colorful Accent 3" w:uiPriority="51"/>
+    <w:lsdException w:name="Grid Table 7 Colorful Accent 3" w:uiPriority="52"/>
+    <w:lsdException w:name="Grid Table 1 Light Accent 4" w:uiPriority="46"/>
+    <w:lsdException w:name="Grid Table 2 Accent 4" w:uiPriority="47"/>
+    <w:lsdException w:name="Grid Table 3 Accent 4" w:uiPriority="48"/>
+    <w:lsdException w:name="Grid Table 4 Accent 4" w:uiPriority="49"/>
+    <w:lsdException w:name="Grid Table 5 Dark Accent 4" w:uiPriority="50"/>
+    <w:lsdException w:name="Grid Table 6 Colorful Accent 4" w:uiPriority="51"/>
+    <w:lsdException w:name="Grid Table 7 Colorful Accent 4" w:uiPriority="52"/>
+    <w:lsdException w:name="Grid Table 1 Light Accent 5" w:uiPriority="46"/>
+    <w:lsdException w:name="Grid Table 2 Accent 5" w:uiPriority="47"/>
+    <w:lsdException w:name="Grid Table 3 Accent 5" w:uiPriority="48"/>
+    <w:lsdException w:name="Grid Table 4 Accent 5" w:uiPriority="49"/>
+    <w:lsdException w:name="Grid Table 5 Dark Accent 5" w:uiPriority="50"/>
+    <w:lsdException w:name="Grid Table 6 Colorful Accent 5" w:uiPriority="51"/>
+    <w:lsdException w:name="Grid Table 7 Colorful Accent 5" w:uiPriority="52"/>
+    <w:lsdException w:name="Grid Table 1 Light Accent 6" w:uiPriority="46"/>
+    <w:lsdException w:name="Grid Table 2 Accent 6" w:uiPriority="47"/>
+    <w:lsdException w:name="Grid Table 3 Accent 6" w:uiPriority="48"/>
+    <w:lsdException w:name="Grid Table 4 Accent 6" w:uiPriority="49"/>
+    <w:lsdException w:name="Grid Table 5 Dark Accent 6" w:uiPriority="50"/>
+    <w:lsdException w:name="Grid Table 6 Colorful Accent 6" w:uiPriority="51"/>
+    <w:lsdException w:name="Grid Table 7 Colorful Accent 6" w:uiPriority="52"/>
+    <w:lsdException w:name="List Table 1 Light" w:uiPriority="46"/>
+    <w:lsdException w:name="List Table 2" w:uiPriority="47"/>
+    <w:lsdException w:name="List Table 3" w:uiPriority="48"/>
+    <w:lsdException w:name="List Table 4" w:uiPriority="49"/>
+    <w:lsdException w:name="List Table 5 Dark" w:uiPriority="50"/>
+    <w:lsdException w:name="List Table 6 Colorful" w:uiPriority="51"/>
+    <w:lsdException w:name="List Table 7 Colorful" w:uiPriority="52"/>
+    <w:lsdException w:name="List Table 1 Light Accent 1" w:uiPriority="46"/>
+    <w:lsdException w:name="List Table 2 Accent 1" w:uiPriority="47"/>
+    <w:lsdException w:name="List Table 3 Accent 1" w:uiPriority="48"/>
+    <w:lsdException w:name="List Table 4 Accent 1" w:uiPriority="49"/>
+    <w:lsdException w:name="List Table 5 Dark Accent 1" w:uiPriority="50"/>
+    <w:lsdException w:name="List Table 6 Colorful Accent 1" w:uiPriority="51"/>
+    <w:lsdException w:name="List Table 7 Colorful Accent 1" w:uiPriority="52"/>
+    <w:lsdException w:name="List Table 1 Light Accent 2" w:uiPriority="46"/>
+    <w:lsdException w:name="List Table 2 Accent 2" w:uiPriority="47"/>
+    <w:lsdException w:name="List Table 3 Accent 2" w:uiPriority="48"/>
+    <w:lsdException w:name="List Table 4 Accent 2" w:uiPriority="49"/>
+    <w:lsdException w:name="List Table 5 Dark Accent 2" w:uiPriority="50"/>
+    <w:lsdException w:name="List Table 6 Colorful Accent 2" w:uiPriority="51"/>
+    <w:lsdException w:name="List Table 7 Colorful Accent 2" w:uiPriority="52"/>
+    <w:lsdException w:name="List Table 1 Light Accent 3" w:uiPriority="46"/>
+    <w:lsdException w:name="List Table 2 Accent 3" w:uiPriority="47"/>
+    <w:lsdException w:name="List Table 3 Accent 3" w:uiPriority="48"/>
+    <w:lsdException w:name="List Table 4 Accent 3" w:uiPriority="49"/>
+    <w:lsdException w:name="List Table 5 Dark Accent 3" w:uiPriority="50"/>
+    <w:lsdException w:name="List Table 6 Colorful Accent 3" w:uiPriority="51"/>
+    <w:lsdException w:name="List Table 7 Colorful Accent 3" w:uiPriority="52"/>
+    <w:lsdException w:name="List Table 1 Light Accent 4" w:uiPriority="46"/>
+    <w:lsdException w:name="List Table 2 Accent 4" w:uiPriority="47"/>
+    <w:lsdException w:name="List Table 3 Accent 4" w:uiPriority="48"/>
+    <w:lsdException w:name="List Table 4 Accent 4" w:uiPriority="49"/>
+    <w:lsdException w:name="List Table 5 Dark Accent 4" w:uiPriority="50"/>
+    <w:lsdException w:name="List Table 6 Colorful Accent 4" w:uiPriority="51"/>
+    <w:lsdException w:name="List Table 7 Colorful Accent 4" w:uiPriority="52"/>
+    <w:lsdException w:name="List Table 1 Light Accent 5" w:uiPriority="46"/>
+    <w:lsdException w:name="List Table 2 Accent 5" w:uiPriority="47"/>
+    <w:lsdException w:name="List Table 3 Accent 5" w:uiPriority="48"/>
+    <w:lsdException w:name="List Table 4 Accent 5" w:uiPriority="49"/>
+    <w:lsdException w:name="List Table 5 Dark Accent 5" w:uiPriority="50"/>
+    <w:lsdException w:name="List Table 6 Colorful Accent 5" w:uiPriority="51"/>
+    <w:lsdException w:name="List Table 7 Colorful Accent 5" w:uiPriority="52"/>
+    <w:lsdException w:name="List Table 1 Light Accent 6" w:uiPriority="46"/>
+    <w:lsdException w:name="List Table 2 Accent 6" w:uiPriority="47"/>
+    <w:lsdException w:name="List Table 3 Accent 6" w:uiPriority="48"/>
+    <w:lsdException w:name="List Table 4 Accent 6" w:uiPriority="49"/>
+    <w:lsdException w:name="List Table 5 Dark Accent 6" w:uiPriority="50"/>
+    <w:lsdException w:name="List Table 6 Colorful Accent 6" w:uiPriority="51"/>
+    <w:lsdException w:name="List Table 7 Colorful Accent 6" w:uiPriority="52"/>
   </w:latentStyles>
   <w:style w:type="paragraph" w:default="1" w:styleId="Normal">
     <w:name w:val="Normal"/>

</xml_diff>

<commit_message>
updated the code for optimizing the condition for the bobeica data
</commit_message>
<xml_diff>
--- a/Model logs for GrapevineXL 2015-5-27.docx
+++ b/Model logs for GrapevineXL 2015-5-27.docx
@@ -39,7 +39,23 @@
         <w:t>starts</w:t>
       </w:r>
       <w:r>
-        <w:t xml:space="preserve"> to transform the basic Grape model into a complex one. First convert the daily calculation into hourly calculation; second add the complex light model. Control whether there is light or not by the sunrise time and sunset time. We use math.round sunrise and sunset to get a integer number. The error in this rounding method is minimized by the calculation of light power within each hour. The calculation of light power does not follow the exactly hour. Instead, we use the sunset time minus the sunrise time to get the </w:t>
+        <w:t xml:space="preserve"> to transform the basic Grape model into a complex one. First convert the daily calculation into hourly calculation; second add the complex light model. Control whether there is light or not by the sunrise time and sunset time. We use </w:t>
+      </w:r>
+      <w:proofErr w:type="spellStart"/>
+      <w:r>
+        <w:t>math.round</w:t>
+      </w:r>
+      <w:proofErr w:type="spellEnd"/>
+      <w:r>
+        <w:t xml:space="preserve"> sunrise and sunset to get </w:t>
+      </w:r>
+      <w:proofErr w:type="gramStart"/>
+      <w:r>
+        <w:t>a</w:t>
+      </w:r>
+      <w:proofErr w:type="gramEnd"/>
+      <w:r>
+        <w:t xml:space="preserve"> integer number. The error in this rounding method is minimized by the calculation of light power within each hour. The calculation of light power does not follow the exactly hour. Instead, we use the sunset time minus the sunrise time to get the </w:t>
       </w:r>
       <w:r>
         <w:t xml:space="preserve">number of points that we want to calculate. These number is equally distributed over the real day length with decimal numbers. </w:t>
@@ -87,7 +103,23 @@
           <w:rFonts w:ascii="Times New Roman" w:hAnsi="Times New Roman"/>
           <w:sz w:val="24"/>
         </w:rPr>
-        <w:t xml:space="preserve">I tried to use setVisulize for the spectral light, </w:t>
+        <w:t xml:space="preserve">I tried to use </w:t>
+      </w:r>
+      <w:proofErr w:type="spellStart"/>
+      <w:r>
+        <w:rPr>
+          <w:rFonts w:ascii="Times New Roman" w:hAnsi="Times New Roman"/>
+          <w:sz w:val="24"/>
+        </w:rPr>
+        <w:t>setVisulize</w:t>
+      </w:r>
+      <w:proofErr w:type="spellEnd"/>
+      <w:r>
+        <w:rPr>
+          <w:rFonts w:ascii="Times New Roman" w:hAnsi="Times New Roman"/>
+          <w:sz w:val="24"/>
+        </w:rPr>
+        <w:t xml:space="preserve"> for the spectral light, </w:t>
       </w:r>
       <w:r>
         <w:rPr>
@@ -138,6 +170,7 @@
         </w:rPr>
         <w:t xml:space="preserve">With the old light model, the </w:t>
       </w:r>
+      <w:proofErr w:type="spellStart"/>
       <w:r>
         <w:rPr>
           <w:rFonts w:ascii="Times New Roman" w:hAnsi="Times New Roman"/>
@@ -145,6 +178,7 @@
         </w:rPr>
         <w:t>AlgorithmSwitchShader</w:t>
       </w:r>
+      <w:proofErr w:type="spellEnd"/>
       <w:r>
         <w:rPr>
           <w:rFonts w:ascii="Times New Roman" w:hAnsi="Times New Roman"/>
@@ -192,7 +226,57 @@
           <w:rFonts w:ascii="Times New Roman" w:hAnsi="Times New Roman"/>
           <w:sz w:val="24"/>
         </w:rPr>
-        <w:t xml:space="preserve">For the directional light we use setPowerDensity() to give the power. And for others like spectral light and spot light we use setPower(). What is the difference between them? I tried the directional light and spot light in the code. </w:t>
+        <w:t xml:space="preserve">For the directional light we use </w:t>
+      </w:r>
+      <w:proofErr w:type="spellStart"/>
+      <w:proofErr w:type="gramStart"/>
+      <w:r>
+        <w:rPr>
+          <w:rFonts w:ascii="Times New Roman" w:hAnsi="Times New Roman"/>
+          <w:sz w:val="24"/>
+        </w:rPr>
+        <w:t>setPowerDensity</w:t>
+      </w:r>
+      <w:proofErr w:type="spellEnd"/>
+      <w:r>
+        <w:rPr>
+          <w:rFonts w:ascii="Times New Roman" w:hAnsi="Times New Roman"/>
+          <w:sz w:val="24"/>
+        </w:rPr>
+        <w:t>(</w:t>
+      </w:r>
+      <w:proofErr w:type="gramEnd"/>
+      <w:r>
+        <w:rPr>
+          <w:rFonts w:ascii="Times New Roman" w:hAnsi="Times New Roman"/>
+          <w:sz w:val="24"/>
+        </w:rPr>
+        <w:t xml:space="preserve">) to give the power. And for others like spectral light and spot light we use </w:t>
+      </w:r>
+      <w:proofErr w:type="spellStart"/>
+      <w:proofErr w:type="gramStart"/>
+      <w:r>
+        <w:rPr>
+          <w:rFonts w:ascii="Times New Roman" w:hAnsi="Times New Roman"/>
+          <w:sz w:val="24"/>
+        </w:rPr>
+        <w:t>setPower</w:t>
+      </w:r>
+      <w:proofErr w:type="spellEnd"/>
+      <w:r>
+        <w:rPr>
+          <w:rFonts w:ascii="Times New Roman" w:hAnsi="Times New Roman"/>
+          <w:sz w:val="24"/>
+        </w:rPr>
+        <w:t>(</w:t>
+      </w:r>
+      <w:proofErr w:type="gramEnd"/>
+      <w:r>
+        <w:rPr>
+          <w:rFonts w:ascii="Times New Roman" w:hAnsi="Times New Roman"/>
+          <w:sz w:val="24"/>
+        </w:rPr>
+        <w:t xml:space="preserve">). What is the difference between them? I tried the directional light and spot light in the code. </w:t>
       </w:r>
       <w:r>
         <w:rPr>
@@ -217,7 +301,25 @@
           <w:sz w:val="24"/>
         </w:rPr>
         <w:lastRenderedPageBreak/>
-        <w:t xml:space="preserve">directional light I only need powerDensity 1 to reach the same illumination by spot light with power 100.  </w:t>
+        <w:t xml:space="preserve">directional light I only need </w:t>
+      </w:r>
+      <w:proofErr w:type="spellStart"/>
+      <w:r>
+        <w:rPr>
+          <w:rFonts w:ascii="Times New Roman" w:hAnsi="Times New Roman"/>
+          <w:color w:val="FF0000"/>
+          <w:sz w:val="24"/>
+        </w:rPr>
+        <w:t>powerDensity</w:t>
+      </w:r>
+      <w:proofErr w:type="spellEnd"/>
+      <w:r>
+        <w:rPr>
+          <w:rFonts w:ascii="Times New Roman" w:hAnsi="Times New Roman"/>
+          <w:color w:val="FF0000"/>
+          <w:sz w:val="24"/>
+        </w:rPr>
+        <w:t xml:space="preserve"> 1 to reach the same illumination by spot light with power 100.  </w:t>
       </w:r>
     </w:p>
     <w:p>
@@ -323,6 +425,7 @@
         </w:rPr>
         <w:t xml:space="preserve">defines the wavelengths and amplitudes of the light source. Amplitudes are expressed in relative terms. When we use </w:t>
       </w:r>
+      <w:proofErr w:type="spellStart"/>
       <w:r>
         <w:rPr>
           <w:rFonts w:ascii="Times New Roman" w:hAnsi="Times New Roman"/>
@@ -330,6 +433,7 @@
         </w:rPr>
         <w:t>BlackbodySpectralCurve</w:t>
       </w:r>
+      <w:proofErr w:type="spellEnd"/>
       <w:r>
         <w:rPr>
           <w:rFonts w:ascii="Times New Roman" w:hAnsi="Times New Roman"/>
@@ -433,6 +537,7 @@
         </w:rPr>
         <w:t xml:space="preserve">but we can measure the absorption of different wavelength as shown in the daylight example. However, I was wondering what </w:t>
       </w:r>
+      <w:proofErr w:type="gramStart"/>
       <w:r>
         <w:rPr>
           <w:rFonts w:ascii="Times New Roman" w:hAnsi="Times New Roman"/>
@@ -445,7 +550,15 @@
           <w:rFonts w:ascii="Times New Roman" w:hAnsi="Times New Roman"/>
           <w:sz w:val="24"/>
         </w:rPr>
-        <w:t xml:space="preserve"> for those light sources.  </w:t>
+        <w:t xml:space="preserve"> for those light sources</w:t>
+      </w:r>
+      <w:proofErr w:type="gramEnd"/>
+      <w:r>
+        <w:rPr>
+          <w:rFonts w:ascii="Times New Roman" w:hAnsi="Times New Roman"/>
+          <w:sz w:val="24"/>
+        </w:rPr>
+        <w:t xml:space="preserve">.  </w:t>
       </w:r>
       <w:r>
         <w:rPr>
@@ -488,7 +601,41 @@
           <w:rFonts w:ascii="Times New Roman" w:hAnsi="Times New Roman"/>
           <w:sz w:val="24"/>
         </w:rPr>
-        <w:t xml:space="preserve">I see in the measure mode, GPU_LM. setMeasureMode (MeasureMode. FULL_SPECTRUM); we have options to choose full spectrum, integrate, and RGB. </w:t>
+        <w:t xml:space="preserve">I see in the measure mode, GPU_LM. </w:t>
+      </w:r>
+      <w:proofErr w:type="spellStart"/>
+      <w:proofErr w:type="gramStart"/>
+      <w:r>
+        <w:rPr>
+          <w:rFonts w:ascii="Times New Roman" w:hAnsi="Times New Roman"/>
+          <w:sz w:val="24"/>
+        </w:rPr>
+        <w:t>setMeasureMode</w:t>
+      </w:r>
+      <w:proofErr w:type="spellEnd"/>
+      <w:proofErr w:type="gramEnd"/>
+      <w:r>
+        <w:rPr>
+          <w:rFonts w:ascii="Times New Roman" w:hAnsi="Times New Roman"/>
+          <w:sz w:val="24"/>
+        </w:rPr>
+        <w:t xml:space="preserve"> (</w:t>
+      </w:r>
+      <w:proofErr w:type="spellStart"/>
+      <w:r>
+        <w:rPr>
+          <w:rFonts w:ascii="Times New Roman" w:hAnsi="Times New Roman"/>
+          <w:sz w:val="24"/>
+        </w:rPr>
+        <w:t>MeasureMode</w:t>
+      </w:r>
+      <w:proofErr w:type="spellEnd"/>
+      <w:r>
+        <w:rPr>
+          <w:rFonts w:ascii="Times New Roman" w:hAnsi="Times New Roman"/>
+          <w:sz w:val="24"/>
+        </w:rPr>
+        <w:t xml:space="preserve">. FULL_SPECTRUM); we have options to choose full spectrum, integrate, and RGB. </w:t>
       </w:r>
       <w:r>
         <w:rPr>
@@ -531,7 +678,32 @@
           <w:sz w:val="24"/>
         </w:rPr>
         <w:lastRenderedPageBreak/>
-        <w:t xml:space="preserve">interception and photosynthesis, I can just use directional light. Maybe for red:far red ratio we can use the full spectrum.  </w:t>
+        <w:t xml:space="preserve">interception and photosynthesis, I can just use directional light. Maybe for </w:t>
+      </w:r>
+      <w:proofErr w:type="spellStart"/>
+      <w:r>
+        <w:rPr>
+          <w:rFonts w:ascii="Times New Roman" w:hAnsi="Times New Roman"/>
+          <w:sz w:val="24"/>
+        </w:rPr>
+        <w:t>red</w:t>
+      </w:r>
+      <w:proofErr w:type="gramStart"/>
+      <w:r>
+        <w:rPr>
+          <w:rFonts w:ascii="Times New Roman" w:hAnsi="Times New Roman"/>
+          <w:sz w:val="24"/>
+        </w:rPr>
+        <w:t>:far</w:t>
+      </w:r>
+      <w:proofErr w:type="spellEnd"/>
+      <w:proofErr w:type="gramEnd"/>
+      <w:r>
+        <w:rPr>
+          <w:rFonts w:ascii="Times New Roman" w:hAnsi="Times New Roman"/>
+          <w:sz w:val="24"/>
+        </w:rPr>
+        <w:t xml:space="preserve"> red ratio we can use the full spectrum.  </w:t>
       </w:r>
       <w:r>
         <w:rPr>
@@ -633,14 +805,46 @@
           <w:rFonts w:ascii="Times New Roman" w:hAnsi="Times New Roman"/>
           <w:sz w:val="24"/>
         </w:rPr>
-        <w:t xml:space="preserve"> Do we need some adaptations for this application. </w:t>
-      </w:r>
-      <w:r>
-        <w:rPr>
-          <w:rFonts w:ascii="Times New Roman" w:hAnsi="Times New Roman"/>
-          <w:sz w:val="24"/>
-        </w:rPr>
-        <w:t xml:space="preserve"> It seems not. See my code of the directlight and diffuse light. With new light model and directional light, it works</w:t>
+        <w:t xml:space="preserve"> Do we need some adaptations for this </w:t>
+      </w:r>
+      <w:proofErr w:type="gramStart"/>
+      <w:r>
+        <w:rPr>
+          <w:rFonts w:ascii="Times New Roman" w:hAnsi="Times New Roman"/>
+          <w:sz w:val="24"/>
+        </w:rPr>
+        <w:t>application.</w:t>
+      </w:r>
+      <w:proofErr w:type="gramEnd"/>
+      <w:r>
+        <w:rPr>
+          <w:rFonts w:ascii="Times New Roman" w:hAnsi="Times New Roman"/>
+          <w:sz w:val="24"/>
+        </w:rPr>
+        <w:t xml:space="preserve"> </w:t>
+      </w:r>
+      <w:r>
+        <w:rPr>
+          <w:rFonts w:ascii="Times New Roman" w:hAnsi="Times New Roman"/>
+          <w:sz w:val="24"/>
+        </w:rPr>
+        <w:t xml:space="preserve"> It seems not. See my code of the </w:t>
+      </w:r>
+      <w:proofErr w:type="spellStart"/>
+      <w:r>
+        <w:rPr>
+          <w:rFonts w:ascii="Times New Roman" w:hAnsi="Times New Roman"/>
+          <w:sz w:val="24"/>
+        </w:rPr>
+        <w:t>directlight</w:t>
+      </w:r>
+      <w:proofErr w:type="spellEnd"/>
+      <w:r>
+        <w:rPr>
+          <w:rFonts w:ascii="Times New Roman" w:hAnsi="Times New Roman"/>
+          <w:sz w:val="24"/>
+        </w:rPr>
+        <w:t xml:space="preserve"> and diffuse light. With new light model and directional light, it works</w:t>
       </w:r>
       <w:r>
         <w:rPr>
@@ -679,7 +883,23 @@
           <w:rFonts w:ascii="Times New Roman" w:hAnsi="Times New Roman"/>
           <w:sz w:val="24"/>
         </w:rPr>
-        <w:t xml:space="preserve">How to use the object Patch. Right now I use lots of tiles to build the soil. maybe with patch, one sentence can do the all. </w:t>
+        <w:t xml:space="preserve">How to use the object Patch. Right now I use lots of tiles to build the soil. </w:t>
+      </w:r>
+      <w:proofErr w:type="gramStart"/>
+      <w:r>
+        <w:rPr>
+          <w:rFonts w:ascii="Times New Roman" w:hAnsi="Times New Roman"/>
+          <w:sz w:val="24"/>
+        </w:rPr>
+        <w:t>maybe</w:t>
+      </w:r>
+      <w:proofErr w:type="gramEnd"/>
+      <w:r>
+        <w:rPr>
+          <w:rFonts w:ascii="Times New Roman" w:hAnsi="Times New Roman"/>
+          <w:sz w:val="24"/>
+        </w:rPr>
+        <w:t xml:space="preserve"> with patch, one sentence can do the all. </w:t>
       </w:r>
     </w:p>
     <w:p>
@@ -696,7 +916,23 @@
           <w:rFonts w:ascii="Times New Roman" w:hAnsi="Times New Roman"/>
           <w:sz w:val="24"/>
         </w:rPr>
-        <w:t xml:space="preserve">How to use the object Patch. Right now I use lots of tiles to build the soil. maybe with patch, one sentence can do the all. </w:t>
+        <w:t xml:space="preserve">How to use the object Patch. Right now I use lots of tiles to build the soil. </w:t>
+      </w:r>
+      <w:proofErr w:type="gramStart"/>
+      <w:r>
+        <w:rPr>
+          <w:rFonts w:ascii="Times New Roman" w:hAnsi="Times New Roman"/>
+          <w:sz w:val="24"/>
+        </w:rPr>
+        <w:t>maybe</w:t>
+      </w:r>
+      <w:proofErr w:type="gramEnd"/>
+      <w:r>
+        <w:rPr>
+          <w:rFonts w:ascii="Times New Roman" w:hAnsi="Times New Roman"/>
+          <w:sz w:val="24"/>
+        </w:rPr>
+        <w:t xml:space="preserve"> with patch, one sentence can do the all. </w:t>
       </w:r>
     </w:p>
     <w:p>
@@ -715,6 +951,7 @@
         </w:rPr>
         <w:t xml:space="preserve">What are the difference between </w:t>
       </w:r>
+      <w:proofErr w:type="spellStart"/>
       <w:r>
         <w:rPr>
           <w:rFonts w:ascii="Times New Roman" w:hAnsi="Times New Roman"/>
@@ -722,12 +959,29 @@
         </w:rPr>
         <w:t>setSpecular</w:t>
       </w:r>
-      <w:r>
-        <w:rPr>
-          <w:rFonts w:ascii="Times New Roman" w:hAnsi="Times New Roman"/>
-          <w:sz w:val="24"/>
-        </w:rPr>
-        <w:t>, and setDiffuse?</w:t>
+      <w:proofErr w:type="spellEnd"/>
+      <w:r>
+        <w:rPr>
+          <w:rFonts w:ascii="Times New Roman" w:hAnsi="Times New Roman"/>
+          <w:sz w:val="24"/>
+        </w:rPr>
+        <w:t xml:space="preserve">, and </w:t>
+      </w:r>
+      <w:proofErr w:type="spellStart"/>
+      <w:r>
+        <w:rPr>
+          <w:rFonts w:ascii="Times New Roman" w:hAnsi="Times New Roman"/>
+          <w:sz w:val="24"/>
+        </w:rPr>
+        <w:t>setDiffuse</w:t>
+      </w:r>
+      <w:proofErr w:type="spellEnd"/>
+      <w:r>
+        <w:rPr>
+          <w:rFonts w:ascii="Times New Roman" w:hAnsi="Times New Roman"/>
+          <w:sz w:val="24"/>
+        </w:rPr>
+        <w:t>?</w:t>
       </w:r>
     </w:p>
     <w:p>
@@ -744,7 +998,23 @@
           <w:rFonts w:ascii="Times New Roman" w:hAnsi="Times New Roman"/>
           <w:sz w:val="24"/>
         </w:rPr>
-        <w:t>What does grayStone used for?</w:t>
+        <w:t xml:space="preserve">What does </w:t>
+      </w:r>
+      <w:proofErr w:type="spellStart"/>
+      <w:r>
+        <w:rPr>
+          <w:rFonts w:ascii="Times New Roman" w:hAnsi="Times New Roman"/>
+          <w:sz w:val="24"/>
+        </w:rPr>
+        <w:t>grayStone</w:t>
+      </w:r>
+      <w:proofErr w:type="spellEnd"/>
+      <w:r>
+        <w:rPr>
+          <w:rFonts w:ascii="Times New Roman" w:hAnsi="Times New Roman"/>
+          <w:sz w:val="24"/>
+        </w:rPr>
+        <w:t xml:space="preserve"> used for?</w:t>
       </w:r>
     </w:p>
     <w:p>
@@ -777,6 +1047,7 @@
           <w:sz w:val="24"/>
         </w:rPr>
       </w:pPr>
+      <w:proofErr w:type="spellStart"/>
       <w:r>
         <w:rPr>
           <w:rFonts w:ascii="Times New Roman" w:hAnsi="Times New Roman"/>
@@ -784,12 +1055,29 @@
         </w:rPr>
         <w:t>FluxLightModel</w:t>
       </w:r>
-      <w:r>
-        <w:rPr>
-          <w:rFonts w:ascii="Times New Roman" w:hAnsi="Times New Roman"/>
-          <w:sz w:val="24"/>
-        </w:rPr>
-        <w:t xml:space="preserve"> lm = new FluxLightModel(RAYS</w:t>
+      <w:proofErr w:type="spellEnd"/>
+      <w:r>
+        <w:rPr>
+          <w:rFonts w:ascii="Times New Roman" w:hAnsi="Times New Roman"/>
+          <w:sz w:val="24"/>
+        </w:rPr>
+        <w:t xml:space="preserve"> lm = new </w:t>
+      </w:r>
+      <w:proofErr w:type="spellStart"/>
+      <w:r>
+        <w:rPr>
+          <w:rFonts w:ascii="Times New Roman" w:hAnsi="Times New Roman"/>
+          <w:sz w:val="24"/>
+        </w:rPr>
+        <w:t>FluxLightModel</w:t>
+      </w:r>
+      <w:proofErr w:type="spellEnd"/>
+      <w:r>
+        <w:rPr>
+          <w:rFonts w:ascii="Times New Roman" w:hAnsi="Times New Roman"/>
+          <w:sz w:val="24"/>
+        </w:rPr>
+        <w:t>(RAYS</w:t>
       </w:r>
       <w:r>
         <w:rPr>
@@ -804,8 +1092,26 @@
         <w:spacing w:line="480" w:lineRule="auto"/>
         <w:ind w:left="720" w:firstLine="360"/>
       </w:pPr>
-      <w:r>
-        <w:t>lm.setSeed(SEEDS[j]); lm.compute();</w:t>
+      <w:proofErr w:type="spellStart"/>
+      <w:proofErr w:type="gramStart"/>
+      <w:r>
+        <w:t>lm.setSeed</w:t>
+      </w:r>
+      <w:proofErr w:type="spellEnd"/>
+      <w:r>
+        <w:t>(</w:t>
+      </w:r>
+      <w:proofErr w:type="gramEnd"/>
+      <w:r>
+        <w:t xml:space="preserve">SEEDS[j]); </w:t>
+      </w:r>
+      <w:proofErr w:type="spellStart"/>
+      <w:r>
+        <w:t>lm.compute</w:t>
+      </w:r>
+      <w:proofErr w:type="spellEnd"/>
+      <w:r>
+        <w:t>();</w:t>
       </w:r>
     </w:p>
     <w:p>
@@ -822,6 +1128,8 @@
         </w:rPr>
       </w:pPr>
       <w:hyperlink r:id="rId5" w:anchor="getSensedIrradiance%28%29" w:history="1">
+        <w:proofErr w:type="spellStart"/>
+        <w:proofErr w:type="gramStart"/>
         <w:r>
           <w:rPr>
             <w:rFonts w:ascii="Times New Roman" w:hAnsi="Times New Roman"/>
@@ -829,15 +1137,34 @@
           </w:rPr>
           <w:t>getSensedIrradiance</w:t>
         </w:r>
+        <w:proofErr w:type="spellEnd"/>
+        <w:proofErr w:type="gramEnd"/>
       </w:hyperlink>
       <w:r>
         <w:rPr>
           <w:rFonts w:ascii="Times New Roman" w:hAnsi="Times New Roman"/>
           <w:sz w:val="24"/>
         </w:rPr>
-        <w:t xml:space="preserve">() is for sensornode, while </w:t>
+        <w:t xml:space="preserve">() is for </w:t>
+      </w:r>
+      <w:proofErr w:type="spellStart"/>
+      <w:r>
+        <w:rPr>
+          <w:rFonts w:ascii="Times New Roman" w:hAnsi="Times New Roman"/>
+          <w:sz w:val="24"/>
+        </w:rPr>
+        <w:t>sensornode</w:t>
+      </w:r>
+      <w:proofErr w:type="spellEnd"/>
+      <w:r>
+        <w:rPr>
+          <w:rFonts w:ascii="Times New Roman" w:hAnsi="Times New Roman"/>
+          <w:sz w:val="24"/>
+        </w:rPr>
+        <w:t xml:space="preserve">, while </w:t>
       </w:r>
       <w:hyperlink r:id="rId6" w:anchor="getAbsorbedPowerMeasurement%28de.grogra.graph.impl.Node%29" w:history="1">
+        <w:proofErr w:type="spellStart"/>
         <w:r>
           <w:rPr>
             <w:rFonts w:ascii="Times New Roman" w:hAnsi="Times New Roman"/>
@@ -845,6 +1172,7 @@
           </w:rPr>
           <w:t>getAbsorbedPowerMeasurement</w:t>
         </w:r>
+        <w:proofErr w:type="spellEnd"/>
       </w:hyperlink>
       <w:r>
         <w:rPr>
@@ -895,7 +1223,22 @@
           <w:sz w:val="24"/>
         </w:rPr>
         <w:tab/>
-        <w:t>getAbsorbedPowerMeasurement(Node node)</w:t>
+      </w:r>
+      <w:proofErr w:type="spellStart"/>
+      <w:r>
+        <w:rPr>
+          <w:rFonts w:ascii="Times New Roman" w:hAnsi="Times New Roman"/>
+          <w:sz w:val="24"/>
+        </w:rPr>
+        <w:t>getAbsorbedPowerMeasurement</w:t>
+      </w:r>
+      <w:proofErr w:type="spellEnd"/>
+      <w:r>
+        <w:rPr>
+          <w:rFonts w:ascii="Times New Roman" w:hAnsi="Times New Roman"/>
+          <w:sz w:val="24"/>
+        </w:rPr>
+        <w:t>(Node node)</w:t>
       </w:r>
     </w:p>
     <w:p>
@@ -924,7 +1267,22 @@
           <w:sz w:val="24"/>
         </w:rPr>
         <w:tab/>
-        <w:t>getAbsorbedPower(Node node)</w:t>
+      </w:r>
+      <w:proofErr w:type="spellStart"/>
+      <w:r>
+        <w:rPr>
+          <w:rFonts w:ascii="Times New Roman" w:hAnsi="Times New Roman"/>
+          <w:sz w:val="24"/>
+        </w:rPr>
+        <w:t>getAbsorbedPower</w:t>
+      </w:r>
+      <w:proofErr w:type="spellEnd"/>
+      <w:r>
+        <w:rPr>
+          <w:rFonts w:ascii="Times New Roman" w:hAnsi="Times New Roman"/>
+          <w:sz w:val="24"/>
+        </w:rPr>
+        <w:t>(Node node)</w:t>
       </w:r>
     </w:p>
     <w:p>
@@ -933,7 +1291,23 @@
       </w:pPr>
       <w:r>
         <w:lastRenderedPageBreak/>
-        <w:t xml:space="preserve">2015-6-2 never name the variable as the same within the GroIMP, like name relative humidity as RH can cause lots of problems since RH is used in the GroIMP for rotating. </w:t>
+        <w:t xml:space="preserve">2015-6-2 never name the variable as the same within the </w:t>
+      </w:r>
+      <w:proofErr w:type="spellStart"/>
+      <w:r>
+        <w:t>GroIMP</w:t>
+      </w:r>
+      <w:proofErr w:type="spellEnd"/>
+      <w:r>
+        <w:t xml:space="preserve">, like name relative humidity as RH can cause lots of problems since RH is used in the </w:t>
+      </w:r>
+      <w:proofErr w:type="spellStart"/>
+      <w:r>
+        <w:t>GroIMP</w:t>
+      </w:r>
+      <w:proofErr w:type="spellEnd"/>
+      <w:r>
+        <w:t xml:space="preserve"> for rotating. </w:t>
       </w:r>
     </w:p>
     <w:p>
@@ -971,7 +1345,15 @@
         <w:spacing w:line="480" w:lineRule="auto"/>
       </w:pPr>
       <w:r>
-        <w:t>2015-6-23 improved the visulization of berry bunch</w:t>
+        <w:t xml:space="preserve">2015-6-23 improved the </w:t>
+      </w:r>
+      <w:proofErr w:type="spellStart"/>
+      <w:r>
+        <w:t>visulization</w:t>
+      </w:r>
+      <w:proofErr w:type="spellEnd"/>
+      <w:r>
+        <w:t xml:space="preserve"> of berry bunch</w:t>
       </w:r>
     </w:p>
     <w:p>
@@ -979,7 +1361,15 @@
         <w:spacing w:line="480" w:lineRule="auto"/>
       </w:pPr>
       <w:r>
-        <w:t>2015-6-25 switch the model into a static model and read model paramters from different files</w:t>
+        <w:t xml:space="preserve">2015-6-25 switch the model into a static model and read model </w:t>
+      </w:r>
+      <w:proofErr w:type="spellStart"/>
+      <w:r>
+        <w:t>paramters</w:t>
+      </w:r>
+      <w:proofErr w:type="spellEnd"/>
+      <w:r>
+        <w:t xml:space="preserve"> from different files</w:t>
       </w:r>
     </w:p>
     <w:p>
@@ -1036,7 +1426,15 @@
         <w:spacing w:line="480" w:lineRule="auto"/>
       </w:pPr>
       <w:r>
-        <w:t xml:space="preserve">2015-12-1 I wrote an example code of error handling to Michal henke in looking for help. He provided the solution based on the solver’s error handling method. </w:t>
+        <w:t xml:space="preserve">2015-12-1 I wrote an example code of error handling to Michal </w:t>
+      </w:r>
+      <w:proofErr w:type="spellStart"/>
+      <w:r>
+        <w:t>henke</w:t>
+      </w:r>
+      <w:proofErr w:type="spellEnd"/>
+      <w:r>
+        <w:t xml:space="preserve"> in looking for help. He provided the solution based on the solver’s error handling method. </w:t>
       </w:r>
     </w:p>
     <w:p>
@@ -1064,7 +1462,15 @@
       </w:pPr>
       <w:r>
         <w:lastRenderedPageBreak/>
-        <w:t>2015-12-3 for improving the light interception, I make the phyllotax into 137.5</w:t>
+        <w:t xml:space="preserve">2015-12-3 for improving the light interception, I make the </w:t>
+      </w:r>
+      <w:proofErr w:type="spellStart"/>
+      <w:r>
+        <w:t>phyllotax</w:t>
+      </w:r>
+      <w:proofErr w:type="spellEnd"/>
+      <w:r>
+        <w:t xml:space="preserve"> into 137.5</w:t>
       </w:r>
     </w:p>
     <w:p>
@@ -1072,7 +1478,15 @@
         <w:spacing w:line="480" w:lineRule="auto"/>
       </w:pPr>
       <w:r>
-        <w:t>2015-12-4 adding the Gxc buffering part for the leaf transpiration and leaf water potential</w:t>
+        <w:t xml:space="preserve">2015-12-4 adding the </w:t>
+      </w:r>
+      <w:proofErr w:type="spellStart"/>
+      <w:r>
+        <w:t>Gxc</w:t>
+      </w:r>
+      <w:proofErr w:type="spellEnd"/>
+      <w:r>
+        <w:t xml:space="preserve"> buffering part for the leaf transpiration and leaf water potential</w:t>
       </w:r>
     </w:p>
     <w:p>
@@ -1103,23 +1517,40 @@
       <w:pPr>
         <w:spacing w:line="480" w:lineRule="auto"/>
       </w:pPr>
-      <w:r>
-        <w:t>Cmd run as administrator, cd to where is the model,</w:t>
+      <w:proofErr w:type="spellStart"/>
+      <w:r>
+        <w:t>Cmd</w:t>
+      </w:r>
+      <w:proofErr w:type="spellEnd"/>
+      <w:r>
+        <w:t xml:space="preserve"> run as administrator, cd to where is the model,</w:t>
       </w:r>
       <w:r>
         <w:t xml:space="preserve"> D: cd </w:t>
       </w:r>
       <w:r>
-        <w:t>d:\INRA Bordeaux\FSPM_GrapeVine\Scripts\</w:t>
+        <w:t>d:\INRA Bordeaux\</w:t>
+      </w:r>
+      <w:proofErr w:type="spellStart"/>
+      <w:r>
+        <w:t>FSPM_GrapeVine</w:t>
+      </w:r>
+      <w:proofErr w:type="spellEnd"/>
+      <w:r>
+        <w:t>\Scripts\</w:t>
       </w:r>
     </w:p>
     <w:p>
       <w:pPr>
         <w:spacing w:line="480" w:lineRule="auto"/>
       </w:pPr>
+      <w:proofErr w:type="spellStart"/>
+      <w:proofErr w:type="gramStart"/>
       <w:r>
         <w:t>groimpHLWin</w:t>
       </w:r>
+      <w:proofErr w:type="spellEnd"/>
+      <w:proofErr w:type="gramEnd"/>
       <w:r>
         <w:t xml:space="preserve"> </w:t>
       </w:r>
@@ -1128,8 +1559,13 @@
       <w:pPr>
         <w:spacing w:line="480" w:lineRule="auto"/>
       </w:pPr>
-      <w:r>
-        <w:t xml:space="preserve">adding the model name only works when you are in the address of the model </w:t>
+      <w:proofErr w:type="gramStart"/>
+      <w:r>
+        <w:t>adding</w:t>
+      </w:r>
+      <w:proofErr w:type="gramEnd"/>
+      <w:r>
+        <w:t xml:space="preserve"> the model name only works when you are in the address of the model </w:t>
       </w:r>
     </w:p>
     <w:p>
@@ -1175,7 +1611,107 @@
           <w:sz w:val="22"/>
           <w:szCs w:val="22"/>
         </w:rPr>
-        <w:t>Ambition of 2016: 1. add the early development of the berry growth; 2. add a vegetative growth part to the model; 3. simulate the effect of climate on berry composition; 4. simulate the effect of training system; 5. simulate the dynamics of organic acids.</w:t>
+        <w:t xml:space="preserve">Ambition of 2016: 1. </w:t>
+      </w:r>
+      <w:proofErr w:type="gramStart"/>
+      <w:r>
+        <w:rPr>
+          <w:rFonts w:ascii="Arial" w:hAnsi="Arial" w:cs="Arial"/>
+          <w:color w:val="000000"/>
+          <w:sz w:val="22"/>
+          <w:szCs w:val="22"/>
+        </w:rPr>
+        <w:t>add</w:t>
+      </w:r>
+      <w:proofErr w:type="gramEnd"/>
+      <w:r>
+        <w:rPr>
+          <w:rFonts w:ascii="Arial" w:hAnsi="Arial" w:cs="Arial"/>
+          <w:color w:val="000000"/>
+          <w:sz w:val="22"/>
+          <w:szCs w:val="22"/>
+        </w:rPr>
+        <w:t xml:space="preserve"> the early development of the berry growth; 2. </w:t>
+      </w:r>
+      <w:proofErr w:type="gramStart"/>
+      <w:r>
+        <w:rPr>
+          <w:rFonts w:ascii="Arial" w:hAnsi="Arial" w:cs="Arial"/>
+          <w:color w:val="000000"/>
+          <w:sz w:val="22"/>
+          <w:szCs w:val="22"/>
+        </w:rPr>
+        <w:t>add</w:t>
+      </w:r>
+      <w:proofErr w:type="gramEnd"/>
+      <w:r>
+        <w:rPr>
+          <w:rFonts w:ascii="Arial" w:hAnsi="Arial" w:cs="Arial"/>
+          <w:color w:val="000000"/>
+          <w:sz w:val="22"/>
+          <w:szCs w:val="22"/>
+        </w:rPr>
+        <w:t xml:space="preserve"> a vegetative growth part to the model; 3. </w:t>
+      </w:r>
+      <w:proofErr w:type="gramStart"/>
+      <w:r>
+        <w:rPr>
+          <w:rFonts w:ascii="Arial" w:hAnsi="Arial" w:cs="Arial"/>
+          <w:color w:val="000000"/>
+          <w:sz w:val="22"/>
+          <w:szCs w:val="22"/>
+        </w:rPr>
+        <w:t>simulate</w:t>
+      </w:r>
+      <w:proofErr w:type="gramEnd"/>
+      <w:r>
+        <w:rPr>
+          <w:rFonts w:ascii="Arial" w:hAnsi="Arial" w:cs="Arial"/>
+          <w:color w:val="000000"/>
+          <w:sz w:val="22"/>
+          <w:szCs w:val="22"/>
+        </w:rPr>
+        <w:t xml:space="preserve"> the effect of climate on berry composition; 4. </w:t>
+      </w:r>
+      <w:proofErr w:type="gramStart"/>
+      <w:r>
+        <w:rPr>
+          <w:rFonts w:ascii="Arial" w:hAnsi="Arial" w:cs="Arial"/>
+          <w:color w:val="000000"/>
+          <w:sz w:val="22"/>
+          <w:szCs w:val="22"/>
+        </w:rPr>
+        <w:t>simulate</w:t>
+      </w:r>
+      <w:proofErr w:type="gramEnd"/>
+      <w:r>
+        <w:rPr>
+          <w:rFonts w:ascii="Arial" w:hAnsi="Arial" w:cs="Arial"/>
+          <w:color w:val="000000"/>
+          <w:sz w:val="22"/>
+          <w:szCs w:val="22"/>
+        </w:rPr>
+        <w:t xml:space="preserve"> the effect of training system; 5. </w:t>
+      </w:r>
+      <w:proofErr w:type="gramStart"/>
+      <w:r>
+        <w:rPr>
+          <w:rFonts w:ascii="Arial" w:hAnsi="Arial" w:cs="Arial"/>
+          <w:color w:val="000000"/>
+          <w:sz w:val="22"/>
+          <w:szCs w:val="22"/>
+        </w:rPr>
+        <w:t>simulate</w:t>
+      </w:r>
+      <w:proofErr w:type="gramEnd"/>
+      <w:r>
+        <w:rPr>
+          <w:rFonts w:ascii="Arial" w:hAnsi="Arial" w:cs="Arial"/>
+          <w:color w:val="000000"/>
+          <w:sz w:val="22"/>
+          <w:szCs w:val="22"/>
+        </w:rPr>
+        <w:t xml:space="preserve"> the dynamics of organic acids.</w:t>
       </w:r>
     </w:p>
     <w:p>
@@ -1222,6 +1758,7 @@
           <w:szCs w:val="22"/>
         </w:rPr>
       </w:pPr>
+      <w:proofErr w:type="spellStart"/>
       <w:r>
         <w:rPr>
           <w:rFonts w:ascii="Arial" w:hAnsi="Arial" w:cs="Arial"/>
@@ -1230,7 +1767,57 @@
           <w:szCs w:val="22"/>
         </w:rPr>
         <w:lastRenderedPageBreak/>
-        <w:t>Inctease both the vmax leaf and root, thus the phlome concentration can reduce</w:t>
+        <w:t>Inctease</w:t>
+      </w:r>
+      <w:proofErr w:type="spellEnd"/>
+      <w:r>
+        <w:rPr>
+          <w:rFonts w:ascii="Arial" w:hAnsi="Arial" w:cs="Arial"/>
+          <w:color w:val="000000"/>
+          <w:sz w:val="22"/>
+          <w:szCs w:val="22"/>
+        </w:rPr>
+        <w:t xml:space="preserve"> both the </w:t>
+      </w:r>
+      <w:proofErr w:type="spellStart"/>
+      <w:r>
+        <w:rPr>
+          <w:rFonts w:ascii="Arial" w:hAnsi="Arial" w:cs="Arial"/>
+          <w:color w:val="000000"/>
+          <w:sz w:val="22"/>
+          <w:szCs w:val="22"/>
+        </w:rPr>
+        <w:t>vmax</w:t>
+      </w:r>
+      <w:proofErr w:type="spellEnd"/>
+      <w:r>
+        <w:rPr>
+          <w:rFonts w:ascii="Arial" w:hAnsi="Arial" w:cs="Arial"/>
+          <w:color w:val="000000"/>
+          <w:sz w:val="22"/>
+          <w:szCs w:val="22"/>
+        </w:rPr>
+        <w:t xml:space="preserve"> leaf and root, thus the </w:t>
+      </w:r>
+      <w:proofErr w:type="spellStart"/>
+      <w:r>
+        <w:rPr>
+          <w:rFonts w:ascii="Arial" w:hAnsi="Arial" w:cs="Arial"/>
+          <w:color w:val="000000"/>
+          <w:sz w:val="22"/>
+          <w:szCs w:val="22"/>
+        </w:rPr>
+        <w:t>phlome</w:t>
+      </w:r>
+      <w:proofErr w:type="spellEnd"/>
+      <w:r>
+        <w:rPr>
+          <w:rFonts w:ascii="Arial" w:hAnsi="Arial" w:cs="Arial"/>
+          <w:color w:val="000000"/>
+          <w:sz w:val="22"/>
+          <w:szCs w:val="22"/>
+        </w:rPr>
+        <w:t xml:space="preserve"> concentration can reduce</w:t>
       </w:r>
     </w:p>
     <w:p>
@@ -1500,7 +2087,27 @@
           <w:sz w:val="22"/>
           <w:szCs w:val="22"/>
         </w:rPr>
-        <w:t>caution during the carbon partitioning optimization, the parameter reading for the vm and km was suppressed</w:t>
+        <w:t xml:space="preserve">caution during the carbon partitioning optimization, the parameter reading for the </w:t>
+      </w:r>
+      <w:proofErr w:type="spellStart"/>
+      <w:r>
+        <w:rPr>
+          <w:rFonts w:ascii="Arial" w:hAnsi="Arial" w:cs="Arial"/>
+          <w:color w:val="000000"/>
+          <w:sz w:val="22"/>
+          <w:szCs w:val="22"/>
+        </w:rPr>
+        <w:t>vm</w:t>
+      </w:r>
+      <w:proofErr w:type="spellEnd"/>
+      <w:r>
+        <w:rPr>
+          <w:rFonts w:ascii="Arial" w:hAnsi="Arial" w:cs="Arial"/>
+          <w:color w:val="000000"/>
+          <w:sz w:val="22"/>
+          <w:szCs w:val="22"/>
+        </w:rPr>
+        <w:t xml:space="preserve"> and km was suppressed</w:t>
       </w:r>
     </w:p>
     <w:p>
@@ -1567,7 +2174,23 @@
         <w:spacing w:line="480" w:lineRule="auto"/>
       </w:pPr>
       <w:r>
-        <w:t>2016-4-19 due to the differences in versions, e.g. waterflux optimization, carbon optimization, visualization, I decide to create a latest one has all the updated functions. Since the waterflux optimization works well and close to end, so I do not update this.</w:t>
+        <w:t xml:space="preserve">2016-4-19 due to the differences in versions, e.g. </w:t>
+      </w:r>
+      <w:proofErr w:type="spellStart"/>
+      <w:r>
+        <w:t>waterflux</w:t>
+      </w:r>
+      <w:proofErr w:type="spellEnd"/>
+      <w:r>
+        <w:t xml:space="preserve"> optimization, carbon optimization, visualization, I decide to create a latest one has all the updated functions. Since the </w:t>
+      </w:r>
+      <w:proofErr w:type="spellStart"/>
+      <w:r>
+        <w:t>waterflux</w:t>
+      </w:r>
+      <w:proofErr w:type="spellEnd"/>
+      <w:r>
+        <w:t xml:space="preserve"> optimization works well and close to end, so I do not update this.</w:t>
       </w:r>
     </w:p>
     <w:p>
@@ -1609,7 +2232,15 @@
         <w:spacing w:line="480" w:lineRule="auto"/>
       </w:pPr>
       <w:r>
-        <w:t xml:space="preserve">2016-4-21 I finished the sensitivity file of the model. The parameter values were written in an array in the script, running conditions, like temperature, RH, radiation and swc were combined in a excel file that read by the model. </w:t>
+        <w:t xml:space="preserve">2016-4-21 I finished the sensitivity file of the model. The parameter values were written in an array in the script, running conditions, like temperature, RH, radiation and </w:t>
+      </w:r>
+      <w:proofErr w:type="spellStart"/>
+      <w:r>
+        <w:t>swc</w:t>
+      </w:r>
+      <w:proofErr w:type="spellEnd"/>
+      <w:r>
+        <w:t xml:space="preserve"> were combined in a excel file that read by the model. </w:t>
       </w:r>
     </w:p>
     <w:p>
@@ -1637,7 +2268,23 @@
         <w:spacing w:line="480" w:lineRule="auto"/>
       </w:pPr>
       <w:r>
-        <w:t xml:space="preserve">2016-4-26 Add a PLC (percentage loss of conductivity) function into the water flux optimization part to limit the transpiration under low water potential condition. The idea is discussed with Greg. We found it is necessary to decrease gs_min in order to reach zero water flux under limiting condition. </w:t>
+        <w:t xml:space="preserve">2016-4-26 </w:t>
+      </w:r>
+      <w:proofErr w:type="gramStart"/>
+      <w:r>
+        <w:t>Add</w:t>
+      </w:r>
+      <w:proofErr w:type="gramEnd"/>
+      <w:r>
+        <w:t xml:space="preserve"> a PLC (percentage loss of conductivity) function into the water flux optimization part to limit the transpiration under low water potential condition. The idea is discussed with Greg. We found it is necessary to decrease </w:t>
+      </w:r>
+      <w:proofErr w:type="spellStart"/>
+      <w:r>
+        <w:t>gs_min</w:t>
+      </w:r>
+      <w:proofErr w:type="spellEnd"/>
+      <w:r>
+        <w:t xml:space="preserve"> in order to reach zero water flux under limiting condition. </w:t>
       </w:r>
     </w:p>
     <w:p>
@@ -1653,7 +2300,23 @@
         <w:spacing w:line="480" w:lineRule="auto"/>
       </w:pPr>
       <w:r>
-        <w:t xml:space="preserve">2016-5-31 I corrected g0 in the calculation of gs by the Tardieu’s method. As in Tardieu’s method, gs is the conductance for water vapor, and the g0 initially is for CO2. </w:t>
+        <w:t xml:space="preserve">2016-5-31 I corrected g0 in the calculation of </w:t>
+      </w:r>
+      <w:proofErr w:type="spellStart"/>
+      <w:r>
+        <w:t>gs</w:t>
+      </w:r>
+      <w:proofErr w:type="spellEnd"/>
+      <w:r>
+        <w:t xml:space="preserve"> by the Tardieu’s method. As in Tardieu’s method, </w:t>
+      </w:r>
+      <w:proofErr w:type="spellStart"/>
+      <w:r>
+        <w:t>gs</w:t>
+      </w:r>
+      <w:proofErr w:type="spellEnd"/>
+      <w:r>
+        <w:t xml:space="preserve"> is the conductance for water vapor, and the g0 initially is for CO2. </w:t>
       </w:r>
     </w:p>
     <w:p>
@@ -1698,7 +2361,15 @@
         <w:spacing w:line="480" w:lineRule="auto"/>
       </w:pPr>
       <w:r>
-        <w:t xml:space="preserve">2016-6-14 run the sensitivity of the model to changes in vpd and radiation. </w:t>
+        <w:t xml:space="preserve">2016-6-14 run the sensitivity of the model to changes in </w:t>
+      </w:r>
+      <w:proofErr w:type="spellStart"/>
+      <w:r>
+        <w:t>vpd</w:t>
+      </w:r>
+      <w:proofErr w:type="spellEnd"/>
+      <w:r>
+        <w:t xml:space="preserve"> and radiation. </w:t>
       </w:r>
     </w:p>
     <w:p>
@@ -1707,43 +2378,61 @@
       </w:pPr>
       <w:r>
         <w:lastRenderedPageBreak/>
-        <w:t>2016-12</w:t>
-      </w:r>
-      <w:r>
-        <w:t>-</w:t>
-      </w:r>
-      <w:r>
-        <w:t>23</w:t>
+        <w:t xml:space="preserve">2016-12-23 combine the code of fruit cutting and cane pruning. </w:t>
+      </w:r>
+      <w:proofErr w:type="gramStart"/>
+      <w:r>
+        <w:t>the</w:t>
+      </w:r>
+      <w:proofErr w:type="gramEnd"/>
+      <w:r>
+        <w:t xml:space="preserve"> current code can switch between training systems.</w:t>
+      </w:r>
+    </w:p>
+    <w:p>
+      <w:pPr>
+        <w:spacing w:line="480" w:lineRule="auto"/>
+      </w:pPr>
+      <w:r>
+        <w:t>Updated the method for calculating biomass, direct input, or by proportion between leaf and shoot, or by volume and density</w:t>
+      </w:r>
+    </w:p>
+    <w:p>
+      <w:pPr>
+        <w:spacing w:line="480" w:lineRule="auto"/>
+      </w:pPr>
+      <w:proofErr w:type="gramStart"/>
+      <w:r>
+        <w:t>standardized</w:t>
+      </w:r>
+      <w:proofErr w:type="gramEnd"/>
+      <w:r>
+        <w:t xml:space="preserve"> the input file format, organ size, climate conditions, and their naming system</w:t>
+      </w:r>
+    </w:p>
+    <w:p>
+      <w:pPr>
+        <w:spacing w:line="480" w:lineRule="auto"/>
+      </w:pPr>
+      <w:r>
+        <w:t>2017-1-</w:t>
+      </w:r>
+      <w:r>
+        <w:t>3</w:t>
+      </w:r>
+      <w:r>
+        <w:t xml:space="preserve"> I created one branch for optimizing the photosynthesis and carbon allocation of </w:t>
+      </w:r>
+      <w:proofErr w:type="spellStart"/>
+      <w:r>
+        <w:t>bobeica’s</w:t>
+      </w:r>
+      <w:proofErr w:type="spellEnd"/>
+      <w:r>
+        <w:t xml:space="preserve"> data. The good thing for this is that I do not need to switch between conditions when working on different tasks, and easy to merge the changes back to the master, if I wanted. </w:t>
       </w:r>
       <w:bookmarkStart w:id="0" w:name="_GoBack"/>
       <w:bookmarkEnd w:id="0"/>
-      <w:r>
-        <w:t xml:space="preserve"> </w:t>
-      </w:r>
-      <w:r>
-        <w:t>combine the code of fruit cutting and cane pruning. the current code can switch between training systems.</w:t>
-      </w:r>
-    </w:p>
-    <w:p>
-      <w:pPr>
-        <w:spacing w:line="480" w:lineRule="auto"/>
-      </w:pPr>
-      <w:r>
-        <w:t>Updated the method for calculating biomass, direct input, or by proportion between leaf and shoot, or by volume and density</w:t>
-      </w:r>
-    </w:p>
-    <w:p>
-      <w:pPr>
-        <w:spacing w:line="480" w:lineRule="auto"/>
-      </w:pPr>
-      <w:r>
-        <w:t>standardized the input file format, organ size, climate conditions, and their naming system</w:t>
-      </w:r>
-    </w:p>
-    <w:p>
-      <w:pPr>
-        <w:spacing w:line="480" w:lineRule="auto"/>
-      </w:pPr>
     </w:p>
     <w:p>
       <w:pPr>

</xml_diff>